<commit_message>
Remove education and outdated experience
</commit_message>
<xml_diff>
--- a/J_Hoeks.docx
+++ b/J_Hoeks.docx
@@ -1,6 +1,6 @@
 
 <file path=word/document.xml><?xml version="1.0" encoding="utf-8"?>
-<w:document xmlns:wpc="http://schemas.microsoft.com/office/word/2010/wordprocessingCanvas" xmlns:mc="http://schemas.openxmlformats.org/markup-compatibility/2006" xmlns:o="urn:schemas-microsoft-com:office:office" xmlns:r="http://schemas.openxmlformats.org/officeDocument/2006/relationships" xmlns:m="http://schemas.openxmlformats.org/officeDocument/2006/math" xmlns:v="urn:schemas-microsoft-com:vml" xmlns:wp14="http://schemas.microsoft.com/office/word/2010/wordprocessingDrawing" xmlns:wp="http://schemas.openxmlformats.org/drawingml/2006/wordprocessingDrawing" xmlns:w10="urn:schemas-microsoft-com:office:word" xmlns:w="http://schemas.openxmlformats.org/wordprocessingml/2006/main" xmlns:w14="http://schemas.microsoft.com/office/word/2010/wordml" xmlns:wpg="http://schemas.microsoft.com/office/word/2010/wordprocessingGroup" xmlns:wpi="http://schemas.microsoft.com/office/word/2010/wordprocessingInk" xmlns:wne="http://schemas.microsoft.com/office/word/2006/wordml" xmlns:wps="http://schemas.microsoft.com/office/word/2010/wordprocessingShape" mc:Ignorable="w14 wp14">
+<w:document xmlns:wpc="http://schemas.microsoft.com/office/word/2010/wordprocessingCanvas" xmlns:cx="http://schemas.microsoft.com/office/drawing/2014/chartex" xmlns:cx1="http://schemas.microsoft.com/office/drawing/2015/9/8/chartex" xmlns:cx2="http://schemas.microsoft.com/office/drawing/2015/10/21/chartex" xmlns:cx3="http://schemas.microsoft.com/office/drawing/2016/5/9/chartex" xmlns:cx4="http://schemas.microsoft.com/office/drawing/2016/5/10/chartex" xmlns:cx5="http://schemas.microsoft.com/office/drawing/2016/5/11/chartex" xmlns:cx6="http://schemas.microsoft.com/office/drawing/2016/5/12/chartex" xmlns:cx7="http://schemas.microsoft.com/office/drawing/2016/5/13/chartex" xmlns:cx8="http://schemas.microsoft.com/office/drawing/2016/5/14/chartex" xmlns:mc="http://schemas.openxmlformats.org/markup-compatibility/2006" xmlns:aink="http://schemas.microsoft.com/office/drawing/2016/ink" xmlns:am3d="http://schemas.microsoft.com/office/drawing/2017/model3d" xmlns:o="urn:schemas-microsoft-com:office:office" xmlns:oel="http://schemas.microsoft.com/office/2019/extlst" xmlns:r="http://schemas.openxmlformats.org/officeDocument/2006/relationships" xmlns:m="http://schemas.openxmlformats.org/officeDocument/2006/math" xmlns:v="urn:schemas-microsoft-com:vml" xmlns:wp14="http://schemas.microsoft.com/office/word/2010/wordprocessingDrawing" xmlns:wp="http://schemas.openxmlformats.org/drawingml/2006/wordprocessingDrawing" xmlns:w10="urn:schemas-microsoft-com:office:word" xmlns:w="http://schemas.openxmlformats.org/wordprocessingml/2006/main" xmlns:w14="http://schemas.microsoft.com/office/word/2010/wordml" xmlns:w15="http://schemas.microsoft.com/office/word/2012/wordml" xmlns:w16cex="http://schemas.microsoft.com/office/word/2018/wordml/cex" xmlns:w16cid="http://schemas.microsoft.com/office/word/2016/wordml/cid" xmlns:w16="http://schemas.microsoft.com/office/word/2018/wordml" xmlns:w16sdtdh="http://schemas.microsoft.com/office/word/2020/wordml/sdtdatahash" xmlns:w16se="http://schemas.microsoft.com/office/word/2015/wordml/symex" xmlns:wpg="http://schemas.microsoft.com/office/word/2010/wordprocessingGroup" xmlns:wpi="http://schemas.microsoft.com/office/word/2010/wordprocessingInk" xmlns:wne="http://schemas.microsoft.com/office/word/2006/wordml" xmlns:wps="http://schemas.microsoft.com/office/word/2010/wordprocessingShape" mc:Ignorable="w14 w15 w16se w16cid w16 w16cex w16sdtdh wp14">
   <w:body>
     <w:p>
       <w:pPr>
@@ -20,7 +20,7 @@
         </w:rPr>
         <w:t xml:space="preserve">The latest copy of this document is available at </w:t>
       </w:r>
-      <w:hyperlink r:id="rId7" w:history="1">
+      <w:hyperlink r:id="rId6" w:history="1">
         <w:r>
           <w:rPr>
             <w:rStyle w:val="SubtleEmphasis"/>
@@ -41,7 +41,7 @@
           <w:rFonts w:eastAsia="Times New Roman"/>
         </w:rPr>
       </w:pPr>
-      <w:hyperlink r:id="rId8" w:tooltip="Homepage" w:history="1">
+      <w:hyperlink r:id="rId7" w:tooltip="Homepage" w:history="1">
         <w:r>
           <w:rPr>
             <w:rStyle w:val="given-name"/>
@@ -49,8 +49,6 @@
           </w:rPr>
           <w:t>J</w:t>
         </w:r>
-        <w:bookmarkStart w:id="0" w:name="_GoBack"/>
-        <w:bookmarkEnd w:id="0"/>
         <w:r>
           <w:rPr>
             <w:rStyle w:val="Hyperlink"/>
@@ -79,7 +77,7 @@
           <w:rFonts w:eastAsia="Times New Roman"/>
         </w:rPr>
       </w:pPr>
-      <w:hyperlink r:id="rId9" w:tooltip="Send me an email" w:history="1">
+      <w:hyperlink r:id="rId8" w:tooltip="Send me an email" w:history="1">
         <w:r>
           <w:rPr>
             <w:rStyle w:val="Hyperlink"/>
@@ -102,7 +100,7 @@
       <w:r>
         <w:t> </w:t>
       </w:r>
-      <w:hyperlink r:id="rId10" w:tooltip="GitHub page" w:history="1">
+      <w:hyperlink r:id="rId9" w:tooltip="GitHub page" w:history="1">
         <w:r>
           <w:rPr>
             <w:rStyle w:val="Hyperlink"/>
@@ -125,7 +123,7 @@
       <w:r>
         <w:t> </w:t>
       </w:r>
-      <w:hyperlink r:id="rId11" w:history="1">
+      <w:hyperlink r:id="rId10" w:history="1">
         <w:r>
           <w:rPr>
             <w:rStyle w:val="Hyperlink"/>
@@ -148,7 +146,7 @@
       <w:r>
         <w:t> </w:t>
       </w:r>
-      <w:hyperlink r:id="rId12" w:history="1">
+      <w:hyperlink r:id="rId11" w:history="1">
         <w:r>
           <w:rPr>
             <w:rStyle w:val="Hyperlink"/>
@@ -375,7 +373,7 @@
           <w:rFonts w:eastAsia="Times New Roman"/>
         </w:rPr>
       </w:pPr>
-      <w:hyperlink r:id="rId13" w:tooltip="NAB site" w:history="1">
+      <w:hyperlink r:id="rId12" w:tooltip="NAB site" w:history="1">
         <w:r>
           <w:rPr>
             <w:rStyle w:val="Hyperlink"/>
@@ -547,7 +545,7 @@
         </w:rPr>
         <w:t xml:space="preserve">Championed development of floating “chat with an agent now” component on </w:t>
       </w:r>
-      <w:hyperlink r:id="rId14" w:history="1">
+      <w:hyperlink r:id="rId13" w:history="1">
         <w:r>
           <w:rPr>
             <w:rStyle w:val="Hyperlink"/>
@@ -563,7 +561,7 @@
         </w:rPr>
         <w:t xml:space="preserve"> and </w:t>
       </w:r>
-      <w:hyperlink r:id="rId15" w:history="1">
+      <w:hyperlink r:id="rId14" w:history="1">
         <w:r>
           <w:rPr>
             <w:rStyle w:val="Hyperlink"/>
@@ -628,7 +626,7 @@
         </w:rPr>
         <w:t xml:space="preserve">Developed a platform which generates forms for products like </w:t>
       </w:r>
-      <w:hyperlink r:id="rId16" w:anchor="?products=nab-rewards-platinum-card&amp;campaignCode=MSK" w:history="1">
+      <w:hyperlink r:id="rId15" w:anchor="?products=nab-rewards-platinum-card&amp;campaignCode=MSK" w:history="1">
         <w:r>
           <w:rPr>
             <w:rStyle w:val="Hyperlink"/>
@@ -644,7 +642,7 @@
         </w:rPr>
         <w:t xml:space="preserve">, </w:t>
       </w:r>
-      <w:hyperlink r:id="rId17" w:anchor="?products=nab-classic-banking-account" w:history="1">
+      <w:hyperlink r:id="rId16" w:anchor="?products=nab-classic-banking-account" w:history="1">
         <w:r>
           <w:rPr>
             <w:rStyle w:val="Hyperlink"/>
@@ -660,7 +658,7 @@
         </w:rPr>
         <w:t xml:space="preserve">, and </w:t>
       </w:r>
-      <w:hyperlink r:id="rId18" w:anchor="?products=personal-loan" w:history="1">
+      <w:hyperlink r:id="rId17" w:anchor="?products=personal-loan" w:history="1">
         <w:r>
           <w:rPr>
             <w:rStyle w:val="Hyperlink"/>
@@ -695,7 +693,7 @@
           <w:rFonts w:eastAsia="Times New Roman"/>
         </w:rPr>
       </w:pPr>
-      <w:hyperlink r:id="rId19" w:tooltip="Tabcorp site" w:history="1">
+      <w:hyperlink r:id="rId18" w:tooltip="Tabcorp site" w:history="1">
         <w:r>
           <w:rPr>
             <w:rStyle w:val="Hyperlink"/>
@@ -929,7 +927,7 @@
         </w:rPr>
         <w:t>Maintained several open source projects (</w:t>
       </w:r>
-      <w:hyperlink r:id="rId20" w:history="1">
+      <w:hyperlink r:id="rId19" w:history="1">
         <w:r>
           <w:rPr>
             <w:rStyle w:val="Hyperlink"/>
@@ -951,7 +949,7 @@
         </w:rPr>
         <w:t xml:space="preserve"> </w:t>
       </w:r>
-      <w:hyperlink r:id="rId21" w:history="1">
+      <w:hyperlink r:id="rId20" w:history="1">
         <w:r>
           <w:rPr>
             <w:rStyle w:val="HTMLCode"/>
@@ -973,7 +971,7 @@
         </w:rPr>
         <w:t xml:space="preserve"> </w:t>
       </w:r>
-      <w:hyperlink r:id="rId22" w:history="1">
+      <w:hyperlink r:id="rId21" w:history="1">
         <w:r>
           <w:rPr>
             <w:rStyle w:val="HTMLCode"/>
@@ -1001,7 +999,7 @@
         </w:rPr>
         <w:t xml:space="preserve"> </w:t>
       </w:r>
-      <w:hyperlink r:id="rId23" w:history="1">
+      <w:hyperlink r:id="rId22" w:history="1">
         <w:r>
           <w:rPr>
             <w:rStyle w:val="Hyperlink"/>
@@ -1017,637 +1015,6 @@
         </w:rPr>
         <w:t>) on behalf of Luxbet. Contributed projects back to the open source community wherever possible.</w:t>
       </w:r>
-    </w:p>
-    <w:p>
-      <w:pPr>
-        <w:tabs>
-          <w:tab w:val="right" w:pos="10773"/>
-          <w:tab w:val="right" w:pos="11340"/>
-        </w:tabs>
-        <w:spacing w:before="240"/>
-        <w:rPr>
-          <w:rFonts w:eastAsia="Times New Roman"/>
-        </w:rPr>
-      </w:pPr>
-      <w:hyperlink r:id="rId24" w:tooltip="Easyweb Digital site" w:history="1">
-        <w:r>
-          <w:rPr>
-            <w:rStyle w:val="Hyperlink"/>
-            <w:b/>
-            <w:bCs/>
-            <w:color w:val="auto"/>
-            <w:shd w:val="clear" w:color="auto" w:fill="FFFFFF"/>
-          </w:rPr>
-          <w:t>Easyweb Digital</w:t>
-        </w:r>
-      </w:hyperlink>
-      <w:r>
-        <w:rPr>
-          <w:rFonts w:eastAsia="Times New Roman"/>
-        </w:rPr>
-        <w:tab/>
-        <w:t xml:space="preserve">Oct </w:t>
-      </w:r>
-      <w:r>
-        <w:rPr>
-          <w:rStyle w:val="date10"/>
-          <w:rFonts w:eastAsia="Times New Roman"/>
-          <w:color w:val="auto"/>
-        </w:rPr>
-        <w:t>2013-Oct 2014</w:t>
-      </w:r>
-      <w:r>
-        <w:rPr>
-          <w:rStyle w:val="date10"/>
-          <w:rFonts w:eastAsia="Times New Roman"/>
-          <w:color w:val="auto"/>
-        </w:rPr>
-        <w:t xml:space="preserve"> (1 year)</w:t>
-      </w:r>
-      <w:r>
-        <w:rPr>
-          <w:rFonts w:eastAsia="Times New Roman"/>
-        </w:rPr>
-        <w:br/>
-      </w:r>
-      <w:r>
-        <w:rPr>
-          <w:rStyle w:val="Emphasis"/>
-          <w:rFonts w:eastAsia="Times New Roman"/>
-        </w:rPr>
-        <w:t>Web Application &amp; Systems Developer</w:t>
-      </w:r>
-    </w:p>
-    <w:p>
-      <w:pPr>
-        <w:numPr>
-          <w:ilvl w:val="1"/>
-          <w:numId w:val="2"/>
-        </w:numPr>
-        <w:tabs>
-          <w:tab w:val="clear" w:pos="1440"/>
-          <w:tab w:val="num" w:pos="284"/>
-          <w:tab w:val="right" w:pos="10773"/>
-        </w:tabs>
-        <w:ind w:left="284" w:hanging="284"/>
-        <w:rPr>
-          <w:rFonts w:eastAsia="Times New Roman"/>
-        </w:rPr>
-      </w:pPr>
-      <w:r>
-        <w:rPr>
-          <w:rStyle w:val="Strong"/>
-          <w:shd w:val="clear" w:color="auto" w:fill="FFFFFF"/>
-        </w:rPr>
-        <w:t>Genius Wifi</w:t>
-      </w:r>
-      <w:r>
-        <w:rPr>
-          <w:shd w:val="clear" w:color="auto" w:fill="FFFFFF"/>
-        </w:rPr>
-        <w:t xml:space="preserve"> </w:t>
-      </w:r>
-      <w:r>
-        <w:rPr>
-          <w:shd w:val="clear" w:color="auto" w:fill="FFFFFF"/>
-        </w:rPr>
-        <w:t>—</w:t>
-      </w:r>
-      <w:r>
-        <w:rPr>
-          <w:shd w:val="clear" w:color="auto" w:fill="FFFFFF"/>
-        </w:rPr>
-        <w:t xml:space="preserve"> </w:t>
-      </w:r>
-      <w:r>
-        <w:rPr>
-          <w:rStyle w:val="Emphasis"/>
-          <w:shd w:val="clear" w:color="auto" w:fill="FFFFFF"/>
-        </w:rPr>
-        <w:t>Backbone.js, jQuery, Bootstrap, Highcharts, Google Analytics</w:t>
-      </w:r>
-      <w:r>
-        <w:rPr>
-          <w:rStyle w:val="Emphasis"/>
-          <w:shd w:val="clear" w:color="auto" w:fill="FFFFFF"/>
-        </w:rPr>
-        <w:br/>
-      </w:r>
-      <w:r>
-        <w:rPr>
-          <w:shd w:val="clear" w:color="auto" w:fill="FFFFFF"/>
-        </w:rPr>
-        <w:t>Shifted the agency from delivering bespoke captive portal administration solutions to its clients, instead building a single interface which all clients could log into and manage locations, data and speed limitations, and authentication methods (LDAP, username/password, Facebook “Like” to login etc).</w:t>
-      </w:r>
-    </w:p>
-    <w:p>
-      <w:pPr>
-        <w:numPr>
-          <w:ilvl w:val="1"/>
-          <w:numId w:val="2"/>
-        </w:numPr>
-        <w:tabs>
-          <w:tab w:val="clear" w:pos="1440"/>
-          <w:tab w:val="num" w:pos="284"/>
-          <w:tab w:val="right" w:pos="10773"/>
-        </w:tabs>
-        <w:ind w:left="284" w:hanging="284"/>
-        <w:rPr>
-          <w:rFonts w:eastAsia="Times New Roman"/>
-        </w:rPr>
-      </w:pPr>
-      <w:r>
-        <w:rPr>
-          <w:rStyle w:val="Strong"/>
-          <w:shd w:val="clear" w:color="auto" w:fill="FFFFFF"/>
-        </w:rPr>
-        <w:t>Brisbane City Council</w:t>
-      </w:r>
-      <w:r>
-        <w:rPr>
-          <w:shd w:val="clear" w:color="auto" w:fill="FFFFFF"/>
-        </w:rPr>
-        <w:t xml:space="preserve"> </w:t>
-      </w:r>
-      <w:r>
-        <w:rPr>
-          <w:shd w:val="clear" w:color="auto" w:fill="FFFFFF"/>
-        </w:rPr>
-        <w:t>—</w:t>
-      </w:r>
-      <w:r>
-        <w:rPr>
-          <w:shd w:val="clear" w:color="auto" w:fill="FFFFFF"/>
-        </w:rPr>
-        <w:t xml:space="preserve"> </w:t>
-      </w:r>
-      <w:r>
-        <w:rPr>
-          <w:rStyle w:val="Emphasis"/>
-          <w:shd w:val="clear" w:color="auto" w:fill="FFFFFF"/>
-        </w:rPr>
-        <w:t>jQuery, CSS, Highcharts, PHP, Mysql, Git</w:t>
-      </w:r>
-      <w:r>
-        <w:rPr>
-          <w:rStyle w:val="Emphasis"/>
-          <w:shd w:val="clear" w:color="auto" w:fill="FFFFFF"/>
-        </w:rPr>
-        <w:br/>
-      </w:r>
-      <w:r>
-        <w:rPr>
-          <w:shd w:val="clear" w:color="auto" w:fill="FFFFFF"/>
-        </w:rPr>
-        <w:t>Built a captive portal for use by the Brisbane City Council in providing free Wi-Fi to 23 parks across the city. Included administration dashboard with reporting capabilities. Introduced version control, which had not previously been in use at the agency.</w:t>
-      </w:r>
-    </w:p>
-    <w:p>
-      <w:pPr>
-        <w:tabs>
-          <w:tab w:val="right" w:pos="10773"/>
-          <w:tab w:val="right" w:pos="11340"/>
-        </w:tabs>
-        <w:spacing w:before="240"/>
-        <w:rPr>
-          <w:rFonts w:eastAsia="Times New Roman"/>
-        </w:rPr>
-      </w:pPr>
-      <w:hyperlink r:id="rId25" w:tooltip="ObjectMastery site" w:history="1">
-        <w:r>
-          <w:rPr>
-            <w:rStyle w:val="Hyperlink"/>
-            <w:b/>
-            <w:bCs/>
-            <w:color w:val="auto"/>
-            <w:shd w:val="clear" w:color="auto" w:fill="FFFFFF"/>
-          </w:rPr>
-          <w:t>ObjectMastery</w:t>
-        </w:r>
-      </w:hyperlink>
-      <w:r>
-        <w:rPr>
-          <w:rFonts w:eastAsia="Times New Roman"/>
-        </w:rPr>
-        <w:tab/>
-      </w:r>
-      <w:r>
-        <w:rPr>
-          <w:rFonts w:eastAsia="Times New Roman"/>
-        </w:rPr>
-        <w:t xml:space="preserve">Feb </w:t>
-      </w:r>
-      <w:r>
-        <w:rPr>
-          <w:rStyle w:val="date10"/>
-          <w:rFonts w:eastAsia="Times New Roman"/>
-          <w:color w:val="auto"/>
-        </w:rPr>
-        <w:t>2012-</w:t>
-      </w:r>
-      <w:r>
-        <w:rPr>
-          <w:rStyle w:val="date10"/>
-          <w:rFonts w:eastAsia="Times New Roman"/>
-          <w:color w:val="auto"/>
-        </w:rPr>
-        <w:t xml:space="preserve">Oct </w:t>
-      </w:r>
-      <w:r>
-        <w:rPr>
-          <w:rStyle w:val="date10"/>
-          <w:rFonts w:eastAsia="Times New Roman"/>
-          <w:color w:val="auto"/>
-        </w:rPr>
-        <w:t>2013</w:t>
-      </w:r>
-      <w:r>
-        <w:rPr>
-          <w:rStyle w:val="date10"/>
-          <w:rFonts w:eastAsia="Times New Roman"/>
-          <w:color w:val="auto"/>
-        </w:rPr>
-        <w:t xml:space="preserve"> (1 year, 9 months)</w:t>
-      </w:r>
-      <w:r>
-        <w:rPr>
-          <w:rFonts w:eastAsia="Times New Roman"/>
-        </w:rPr>
-        <w:br/>
-      </w:r>
-      <w:r>
-        <w:rPr>
-          <w:rStyle w:val="Emphasis"/>
-          <w:rFonts w:eastAsia="Times New Roman"/>
-        </w:rPr>
-        <w:t>Software Developer</w:t>
-      </w:r>
-    </w:p>
-    <w:p>
-      <w:pPr>
-        <w:numPr>
-          <w:ilvl w:val="1"/>
-          <w:numId w:val="2"/>
-        </w:numPr>
-        <w:tabs>
-          <w:tab w:val="clear" w:pos="1440"/>
-          <w:tab w:val="num" w:pos="284"/>
-          <w:tab w:val="right" w:pos="10773"/>
-        </w:tabs>
-        <w:ind w:left="284" w:hanging="284"/>
-        <w:rPr>
-          <w:rFonts w:eastAsia="Times New Roman"/>
-        </w:rPr>
-      </w:pPr>
-      <w:r>
-        <w:rPr>
-          <w:rStyle w:val="Strong"/>
-          <w:shd w:val="clear" w:color="auto" w:fill="FFFFFF"/>
-        </w:rPr>
-        <w:t>Live chat prototype</w:t>
-      </w:r>
-      <w:r>
-        <w:rPr>
-          <w:shd w:val="clear" w:color="auto" w:fill="FFFFFF"/>
-        </w:rPr>
-        <w:t xml:space="preserve"> — </w:t>
-      </w:r>
-      <w:r>
-        <w:rPr>
-          <w:rStyle w:val="Emphasis"/>
-          <w:shd w:val="clear" w:color="auto" w:fill="FFFFFF"/>
-        </w:rPr>
-        <w:t>Node.js, Express.js, Socket.io, Backbone.js</w:t>
-      </w:r>
-      <w:r>
-        <w:rPr>
-          <w:rStyle w:val="Emphasis"/>
-          <w:shd w:val="clear" w:color="auto" w:fill="FFFFFF"/>
-        </w:rPr>
-        <w:br/>
-      </w:r>
-      <w:r>
-        <w:rPr>
-          <w:shd w:val="clear" w:color="auto" w:fill="FFFFFF"/>
-        </w:rPr>
-        <w:t>Championed development of a prototype live chat widget component for use on the Transact site. Built in less than a week, the prototype demonstrated the feasibility of Node.js as a technology for the organisation to adopt (as it was a relatively new technology at the time).</w:t>
-      </w:r>
-    </w:p>
-    <w:p>
-      <w:pPr>
-        <w:numPr>
-          <w:ilvl w:val="1"/>
-          <w:numId w:val="2"/>
-        </w:numPr>
-        <w:tabs>
-          <w:tab w:val="clear" w:pos="1440"/>
-          <w:tab w:val="num" w:pos="284"/>
-          <w:tab w:val="right" w:pos="10773"/>
-        </w:tabs>
-        <w:ind w:left="284" w:hanging="284"/>
-        <w:rPr>
-          <w:shd w:val="clear" w:color="auto" w:fill="FFFFFF"/>
-        </w:rPr>
-      </w:pPr>
-      <w:r>
-        <w:rPr>
-          <w:rStyle w:val="Strong"/>
-          <w:shd w:val="clear" w:color="auto" w:fill="FFFFFF"/>
-        </w:rPr>
-        <w:t>Transact Online</w:t>
-      </w:r>
-      <w:r>
-        <w:rPr>
-          <w:shd w:val="clear" w:color="auto" w:fill="FFFFFF"/>
-        </w:rPr>
-        <w:t xml:space="preserve"> — </w:t>
-      </w:r>
-      <w:r>
-        <w:rPr>
-          <w:rStyle w:val="Emphasis"/>
-          <w:shd w:val="clear" w:color="auto" w:fill="FFFFFF"/>
-        </w:rPr>
-        <w:t>Delphi, Assembly, Cold Fusion, YUI, Firebird DB</w:t>
-      </w:r>
-      <w:r>
-        <w:rPr>
-          <w:rStyle w:val="Emphasis"/>
-          <w:shd w:val="clear" w:color="auto" w:fill="FFFFFF"/>
-        </w:rPr>
-        <w:br/>
-      </w:r>
-      <w:r>
-        <w:rPr>
-          <w:shd w:val="clear" w:color="auto" w:fill="FFFFFF"/>
-        </w:rPr>
-        <w:t>Involved in maintaining legacy systems (some up to 20 years old) and migrating system modules from Cold Fusion and FoxPro into Delphi. Key development role on “Sell then Withdraw” and mobile website projects which are both still online today.</w:t>
-      </w:r>
-    </w:p>
-    <w:p>
-      <w:pPr>
-        <w:spacing w:line="240" w:lineRule="auto"/>
-        <w:rPr>
-          <w:shd w:val="clear" w:color="auto" w:fill="FFFFFF"/>
-        </w:rPr>
-      </w:pPr>
-      <w:r>
-        <w:rPr>
-          <w:shd w:val="clear" w:color="auto" w:fill="FFFFFF"/>
-        </w:rPr>
-        <w:br w:type="page"/>
-      </w:r>
-    </w:p>
-    <w:p>
-      <w:pPr>
-        <w:tabs>
-          <w:tab w:val="right" w:pos="10773"/>
-          <w:tab w:val="right" w:pos="11340"/>
-        </w:tabs>
-        <w:spacing w:before="240"/>
-        <w:rPr>
-          <w:rFonts w:eastAsia="Times New Roman"/>
-        </w:rPr>
-      </w:pPr>
-      <w:hyperlink r:id="rId26" w:tooltip="Oxfam Australia site" w:history="1">
-        <w:r>
-          <w:rPr>
-            <w:rStyle w:val="Hyperlink"/>
-            <w:b/>
-            <w:bCs/>
-            <w:color w:val="auto"/>
-            <w:shd w:val="clear" w:color="auto" w:fill="FFFFFF"/>
-          </w:rPr>
-          <w:t>Oxfam Australia</w:t>
-        </w:r>
-      </w:hyperlink>
-      <w:r>
-        <w:rPr>
-          <w:rFonts w:eastAsia="Times New Roman"/>
-        </w:rPr>
-        <w:tab/>
-      </w:r>
-      <w:r>
-        <w:rPr>
-          <w:rFonts w:eastAsia="Times New Roman"/>
-        </w:rPr>
-        <w:t xml:space="preserve">Jan </w:t>
-      </w:r>
-      <w:r>
-        <w:rPr>
-          <w:rStyle w:val="date10"/>
-          <w:rFonts w:eastAsia="Times New Roman"/>
-          <w:color w:val="auto"/>
-        </w:rPr>
-        <w:t>2010</w:t>
-      </w:r>
-      <w:r>
-        <w:rPr>
-          <w:rStyle w:val="date10"/>
-          <w:rFonts w:eastAsia="Times New Roman"/>
-          <w:color w:val="auto"/>
-        </w:rPr>
-        <w:t>-Jun 2010</w:t>
-      </w:r>
-      <w:r>
-        <w:rPr>
-          <w:rStyle w:val="date10"/>
-          <w:rFonts w:eastAsia="Times New Roman"/>
-          <w:color w:val="auto"/>
-        </w:rPr>
-        <w:t xml:space="preserve"> (6 months)</w:t>
-      </w:r>
-      <w:r>
-        <w:rPr>
-          <w:rFonts w:eastAsia="Times New Roman"/>
-        </w:rPr>
-        <w:br/>
-      </w:r>
-      <w:r>
-        <w:rPr>
-          <w:rStyle w:val="Emphasis"/>
-          <w:rFonts w:eastAsia="Times New Roman"/>
-        </w:rPr>
-        <w:t>Database Intern</w:t>
-      </w:r>
-    </w:p>
-    <w:p>
-      <w:pPr>
-        <w:numPr>
-          <w:ilvl w:val="1"/>
-          <w:numId w:val="2"/>
-        </w:numPr>
-        <w:tabs>
-          <w:tab w:val="clear" w:pos="1440"/>
-          <w:tab w:val="num" w:pos="284"/>
-          <w:tab w:val="right" w:pos="10773"/>
-        </w:tabs>
-        <w:ind w:left="284" w:hanging="284"/>
-        <w:rPr>
-          <w:rFonts w:eastAsia="Times New Roman"/>
-        </w:rPr>
-      </w:pPr>
-      <w:r>
-        <w:rPr>
-          <w:rStyle w:val="Strong"/>
-          <w:shd w:val="clear" w:color="auto" w:fill="FFFFFF"/>
-        </w:rPr>
-        <w:t>Industry-based learning program</w:t>
-      </w:r>
-      <w:r>
-        <w:rPr>
-          <w:shd w:val="clear" w:color="auto" w:fill="FFFFFF"/>
-        </w:rPr>
-        <w:t xml:space="preserve"> </w:t>
-      </w:r>
-      <w:r>
-        <w:rPr>
-          <w:shd w:val="clear" w:color="auto" w:fill="FFFFFF"/>
-        </w:rPr>
-        <w:t>—</w:t>
-      </w:r>
-      <w:r>
-        <w:rPr>
-          <w:shd w:val="clear" w:color="auto" w:fill="FFFFFF"/>
-        </w:rPr>
-        <w:t xml:space="preserve"> </w:t>
-      </w:r>
-      <w:r>
-        <w:rPr>
-          <w:rStyle w:val="Emphasis"/>
-          <w:shd w:val="clear" w:color="auto" w:fill="FFFFFF"/>
-        </w:rPr>
-        <w:t>Visual Basic, Microsoft Access, Microsoft SQL Server</w:t>
-      </w:r>
-      <w:r>
-        <w:rPr>
-          <w:rStyle w:val="Emphasis"/>
-          <w:shd w:val="clear" w:color="auto" w:fill="FFFFFF"/>
-        </w:rPr>
-        <w:br/>
-      </w:r>
-      <w:r>
-        <w:rPr>
-          <w:shd w:val="clear" w:color="auto" w:fill="FFFFFF"/>
-        </w:rPr>
-        <w:t>Conducted a six-month placement within Oxfam’s database team as part of Monash University’s industry-based learning program. Developed applications in Visual Basic and Microsoft Access for internal use. Designed queries and procedures in SQL Server for facilitating financial transactions.</w:t>
-      </w:r>
-    </w:p>
-    <w:p>
-      <w:pPr>
-        <w:pStyle w:val="Heading2"/>
-        <w:tabs>
-          <w:tab w:val="right" w:pos="10773"/>
-        </w:tabs>
-        <w:ind w:left="284" w:hanging="284"/>
-        <w:rPr>
-          <w:rFonts w:eastAsia="Times New Roman"/>
-          <w:color w:val="auto"/>
-        </w:rPr>
-      </w:pPr>
-      <w:r>
-        <w:rPr>
-          <w:rFonts w:eastAsia="Times New Roman"/>
-          <w:color w:val="auto"/>
-        </w:rPr>
-        <w:t>Education</w:t>
-      </w:r>
-    </w:p>
-    <w:p>
-      <w:pPr>
-        <w:tabs>
-          <w:tab w:val="right" w:pos="10773"/>
-          <w:tab w:val="right" w:pos="11340"/>
-        </w:tabs>
-        <w:spacing w:before="240"/>
-        <w:rPr>
-          <w:rFonts w:eastAsia="Times New Roman"/>
-        </w:rPr>
-      </w:pPr>
-      <w:hyperlink r:id="rId27" w:tooltip="Monash University site" w:history="1">
-        <w:r>
-          <w:rPr>
-            <w:rStyle w:val="Hyperlink"/>
-            <w:rFonts w:eastAsia="Times New Roman"/>
-            <w:b/>
-            <w:bCs/>
-            <w:color w:val="auto"/>
-          </w:rPr>
-          <w:t>Monash University</w:t>
-        </w:r>
-      </w:hyperlink>
-      <w:r>
-        <w:rPr>
-          <w:rFonts w:eastAsia="Times New Roman"/>
-        </w:rPr>
-        <w:tab/>
-      </w:r>
-      <w:r>
-        <w:rPr>
-          <w:rStyle w:val="date10"/>
-          <w:rFonts w:eastAsia="Times New Roman"/>
-          <w:color w:val="auto"/>
-        </w:rPr>
-        <w:t>2009-2012</w:t>
-      </w:r>
-      <w:r>
-        <w:rPr>
-          <w:rFonts w:eastAsia="Times New Roman"/>
-        </w:rPr>
-        <w:br/>
-      </w:r>
-      <w:hyperlink r:id="rId28" w:tooltip="BITS" w:history="1">
-        <w:r>
-          <w:rPr>
-            <w:rStyle w:val="Hyperlink"/>
-            <w:rFonts w:eastAsia="Times New Roman"/>
-            <w:i/>
-            <w:iCs/>
-            <w:color w:val="auto"/>
-          </w:rPr>
-          <w:t xml:space="preserve">Bachelor of </w:t>
-        </w:r>
-        <w:r>
-          <w:rPr>
-            <w:rStyle w:val="Emphasis"/>
-            <w:i w:val="0"/>
-            <w:iCs w:val="0"/>
-          </w:rPr>
-          <w:t>Information</w:t>
-        </w:r>
-        <w:r>
-          <w:rPr>
-            <w:rStyle w:val="Hyperlink"/>
-            <w:rFonts w:eastAsia="Times New Roman"/>
-            <w:i/>
-            <w:iCs/>
-            <w:color w:val="auto"/>
-          </w:rPr>
-          <w:t xml:space="preserve"> Technology Systems</w:t>
-        </w:r>
-      </w:hyperlink>
-      <w:r>
-        <w:rPr>
-          <w:rStyle w:val="Emphasis"/>
-          <w:rFonts w:eastAsia="Times New Roman"/>
-        </w:rPr>
-        <w:t xml:space="preserve"> degree</w:t>
-      </w:r>
-    </w:p>
-    <w:p>
-      <w:pPr>
-        <w:tabs>
-          <w:tab w:val="right" w:pos="10773"/>
-        </w:tabs>
-        <w:ind w:left="284" w:hanging="284"/>
-        <w:rPr>
-          <w:rFonts w:eastAsia="Times New Roman"/>
-        </w:rPr>
-      </w:pPr>
-      <w:hyperlink r:id="rId29" w:tooltip="3334 Games Development" w:history="1">
-        <w:r>
-          <w:t>Games Development major</w:t>
-        </w:r>
-      </w:hyperlink>
     </w:p>
     <w:p>
       <w:pPr>
@@ -1928,8 +1295,8 @@
 </file>
 
 <file path=word/numbering.xml><?xml version="1.0" encoding="utf-8"?>
-<w:numbering xmlns:wpc="http://schemas.microsoft.com/office/word/2010/wordprocessingCanvas" xmlns:mc="http://schemas.openxmlformats.org/markup-compatibility/2006" xmlns:o="urn:schemas-microsoft-com:office:office" xmlns:r="http://schemas.openxmlformats.org/officeDocument/2006/relationships" xmlns:m="http://schemas.openxmlformats.org/officeDocument/2006/math" xmlns:v="urn:schemas-microsoft-com:vml" xmlns:wp14="http://schemas.microsoft.com/office/word/2010/wordprocessingDrawing" xmlns:wp="http://schemas.openxmlformats.org/drawingml/2006/wordprocessingDrawing" xmlns:w10="urn:schemas-microsoft-com:office:word" xmlns:w="http://schemas.openxmlformats.org/wordprocessingml/2006/main" xmlns:w14="http://schemas.microsoft.com/office/word/2010/wordml" xmlns:wpg="http://schemas.microsoft.com/office/word/2010/wordprocessingGroup" xmlns:wpi="http://schemas.microsoft.com/office/word/2010/wordprocessingInk" xmlns:wne="http://schemas.microsoft.com/office/word/2006/wordml" xmlns:wps="http://schemas.microsoft.com/office/word/2010/wordprocessingShape" mc:Ignorable="w14 wp14">
-  <w:abstractNum w:abstractNumId="0">
+<w:numbering xmlns:wpc="http://schemas.microsoft.com/office/word/2010/wordprocessingCanvas" xmlns:cx="http://schemas.microsoft.com/office/drawing/2014/chartex" xmlns:cx1="http://schemas.microsoft.com/office/drawing/2015/9/8/chartex" xmlns:cx2="http://schemas.microsoft.com/office/drawing/2015/10/21/chartex" xmlns:cx3="http://schemas.microsoft.com/office/drawing/2016/5/9/chartex" xmlns:cx4="http://schemas.microsoft.com/office/drawing/2016/5/10/chartex" xmlns:cx5="http://schemas.microsoft.com/office/drawing/2016/5/11/chartex" xmlns:cx6="http://schemas.microsoft.com/office/drawing/2016/5/12/chartex" xmlns:cx7="http://schemas.microsoft.com/office/drawing/2016/5/13/chartex" xmlns:cx8="http://schemas.microsoft.com/office/drawing/2016/5/14/chartex" xmlns:mc="http://schemas.openxmlformats.org/markup-compatibility/2006" xmlns:aink="http://schemas.microsoft.com/office/drawing/2016/ink" xmlns:am3d="http://schemas.microsoft.com/office/drawing/2017/model3d" xmlns:o="urn:schemas-microsoft-com:office:office" xmlns:oel="http://schemas.microsoft.com/office/2019/extlst" xmlns:r="http://schemas.openxmlformats.org/officeDocument/2006/relationships" xmlns:m="http://schemas.openxmlformats.org/officeDocument/2006/math" xmlns:v="urn:schemas-microsoft-com:vml" xmlns:wp14="http://schemas.microsoft.com/office/word/2010/wordprocessingDrawing" xmlns:wp="http://schemas.openxmlformats.org/drawingml/2006/wordprocessingDrawing" xmlns:w10="urn:schemas-microsoft-com:office:word" xmlns:w="http://schemas.openxmlformats.org/wordprocessingml/2006/main" xmlns:w14="http://schemas.microsoft.com/office/word/2010/wordml" xmlns:w15="http://schemas.microsoft.com/office/word/2012/wordml" xmlns:w16cex="http://schemas.microsoft.com/office/word/2018/wordml/cex" xmlns:w16cid="http://schemas.microsoft.com/office/word/2016/wordml/cid" xmlns:w16="http://schemas.microsoft.com/office/word/2018/wordml" xmlns:w16sdtdh="http://schemas.microsoft.com/office/word/2020/wordml/sdtdatahash" xmlns:w16se="http://schemas.microsoft.com/office/word/2015/wordml/symex" xmlns:wpg="http://schemas.microsoft.com/office/word/2010/wordprocessingGroup" xmlns:wpi="http://schemas.microsoft.com/office/word/2010/wordprocessingInk" xmlns:wne="http://schemas.microsoft.com/office/word/2006/wordml" xmlns:wps="http://schemas.microsoft.com/office/word/2010/wordprocessingShape" mc:Ignorable="w14 w15 w16se w16cid w16 w16cex w16sdtdh wp14">
+  <w:abstractNum w:abstractNumId="0" w15:restartNumberingAfterBreak="0">
     <w:nsid w:val="017E649D"/>
     <w:multiLevelType w:val="multilevel"/>
     <w:tmpl w:val="4FE22104"/>
@@ -2078,7 +1445,7 @@
       </w:rPr>
     </w:lvl>
   </w:abstractNum>
-  <w:abstractNum w:abstractNumId="1">
+  <w:abstractNum w:abstractNumId="1" w15:restartNumberingAfterBreak="0">
     <w:nsid w:val="01A7032B"/>
     <w:multiLevelType w:val="multilevel"/>
     <w:tmpl w:val="49E44780"/>
@@ -2227,7 +1594,7 @@
       </w:rPr>
     </w:lvl>
   </w:abstractNum>
-  <w:abstractNum w:abstractNumId="2">
+  <w:abstractNum w:abstractNumId="2" w15:restartNumberingAfterBreak="0">
     <w:nsid w:val="2C7305B0"/>
     <w:multiLevelType w:val="multilevel"/>
     <w:tmpl w:val="C9E84010"/>
@@ -2376,7 +1743,7 @@
       </w:rPr>
     </w:lvl>
   </w:abstractNum>
-  <w:abstractNum w:abstractNumId="3">
+  <w:abstractNum w:abstractNumId="3" w15:restartNumberingAfterBreak="0">
     <w:nsid w:val="32E656A9"/>
     <w:multiLevelType w:val="multilevel"/>
     <w:tmpl w:val="932A4B2E"/>
@@ -2525,83 +1892,35 @@
       </w:rPr>
     </w:lvl>
   </w:abstractNum>
-  <w:num w:numId="1">
+  <w:num w:numId="1" w16cid:durableId="1606232690">
     <w:abstractNumId w:val="1"/>
   </w:num>
-  <w:num w:numId="2">
+  <w:num w:numId="2" w16cid:durableId="1593932840">
     <w:abstractNumId w:val="1"/>
-    <w:lvlOverride w:ilvl="1">
-      <w:lvl w:ilvl="1">
-        <w:numFmt w:val="bullet"/>
-        <w:lvlText w:val=""/>
-        <w:lvlJc w:val="left"/>
-        <w:pPr>
-          <w:tabs>
-            <w:tab w:val="num" w:pos="1440"/>
-          </w:tabs>
-          <w:ind w:left="1440" w:hanging="360"/>
-        </w:pPr>
-        <w:rPr>
-          <w:rFonts w:ascii="Symbol" w:hAnsi="Symbol" w:hint="default"/>
-          <w:sz w:val="20"/>
-        </w:rPr>
-      </w:lvl>
-    </w:lvlOverride>
+    <w:lvlOverride w:ilvl="0"/>
   </w:num>
-  <w:num w:numId="3">
+  <w:num w:numId="3" w16cid:durableId="362173713">
     <w:abstractNumId w:val="2"/>
   </w:num>
-  <w:num w:numId="4">
+  <w:num w:numId="4" w16cid:durableId="651952641">
     <w:abstractNumId w:val="2"/>
-    <w:lvlOverride w:ilvl="1">
-      <w:lvl w:ilvl="1">
-        <w:numFmt w:val="bullet"/>
-        <w:lvlText w:val=""/>
-        <w:lvlJc w:val="left"/>
-        <w:pPr>
-          <w:tabs>
-            <w:tab w:val="num" w:pos="360"/>
-          </w:tabs>
-          <w:ind w:left="360" w:hanging="360"/>
-        </w:pPr>
-        <w:rPr>
-          <w:rFonts w:ascii="Symbol" w:hAnsi="Symbol" w:hint="default"/>
-          <w:sz w:val="20"/>
-        </w:rPr>
-      </w:lvl>
-    </w:lvlOverride>
+    <w:lvlOverride w:ilvl="0"/>
   </w:num>
-  <w:num w:numId="5">
+  <w:num w:numId="5" w16cid:durableId="1215386383">
     <w:abstractNumId w:val="0"/>
   </w:num>
-  <w:num w:numId="6">
+  <w:num w:numId="6" w16cid:durableId="1064907919">
     <w:abstractNumId w:val="0"/>
-    <w:lvlOverride w:ilvl="1">
-      <w:lvl w:ilvl="1">
-        <w:numFmt w:val="bullet"/>
-        <w:lvlText w:val=""/>
-        <w:lvlJc w:val="left"/>
-        <w:pPr>
-          <w:tabs>
-            <w:tab w:val="num" w:pos="1440"/>
-          </w:tabs>
-          <w:ind w:left="1440" w:hanging="360"/>
-        </w:pPr>
-        <w:rPr>
-          <w:rFonts w:ascii="Symbol" w:hAnsi="Symbol" w:hint="default"/>
-          <w:sz w:val="20"/>
-        </w:rPr>
-      </w:lvl>
-    </w:lvlOverride>
+    <w:lvlOverride w:ilvl="0"/>
   </w:num>
-  <w:num w:numId="7">
+  <w:num w:numId="7" w16cid:durableId="1608267354">
     <w:abstractNumId w:val="3"/>
   </w:num>
 </w:numbering>
 </file>
 
 <file path=word/styles.xml><?xml version="1.0" encoding="utf-8"?>
-<w:styles xmlns:mc="http://schemas.openxmlformats.org/markup-compatibility/2006" xmlns:r="http://schemas.openxmlformats.org/officeDocument/2006/relationships" xmlns:w="http://schemas.openxmlformats.org/wordprocessingml/2006/main" xmlns:w14="http://schemas.microsoft.com/office/word/2010/wordml" mc:Ignorable="w14">
+<w:styles xmlns:mc="http://schemas.openxmlformats.org/markup-compatibility/2006" xmlns:r="http://schemas.openxmlformats.org/officeDocument/2006/relationships" xmlns:w="http://schemas.openxmlformats.org/wordprocessingml/2006/main" xmlns:w14="http://schemas.microsoft.com/office/word/2010/wordml" xmlns:w15="http://schemas.microsoft.com/office/word/2012/wordml" xmlns:w16cex="http://schemas.microsoft.com/office/word/2018/wordml/cex" xmlns:w16cid="http://schemas.microsoft.com/office/word/2016/wordml/cid" xmlns:w16="http://schemas.microsoft.com/office/word/2018/wordml" xmlns:w16sdtdh="http://schemas.microsoft.com/office/word/2020/wordml/sdtdatahash" xmlns:w16se="http://schemas.microsoft.com/office/word/2015/wordml/symex" mc:Ignorable="w14 w15 w16se w16cid w16 w16cex w16sdtdh">
   <w:docDefaults>
     <w:rPrDefault>
       <w:rPr>
@@ -2611,581 +1930,383 @@
     </w:rPrDefault>
     <w:pPrDefault/>
   </w:docDefaults>
-  <w:latentStyles w:defLockedState="0" w:defUIPriority="99" w:defSemiHidden="1" w:defUnhideWhenUsed="1" w:defQFormat="0" w:count="267">
-    <w:lsdException w:name="Normal" w:semiHidden="0" w:uiPriority="0" w:unhideWhenUsed="0" w:qFormat="1"/>
-    <w:lsdException w:name="heading 1" w:semiHidden="0" w:uiPriority="9" w:unhideWhenUsed="0" w:qFormat="1"/>
-    <w:lsdException w:name="heading 2" w:semiHidden="0" w:uiPriority="9" w:unhideWhenUsed="0" w:qFormat="1"/>
-    <w:lsdException w:name="heading 3" w:uiPriority="9" w:qFormat="1"/>
-    <w:lsdException w:name="heading 4" w:uiPriority="9" w:qFormat="1"/>
-    <w:lsdException w:name="heading 5" w:uiPriority="9" w:qFormat="1"/>
-    <w:lsdException w:name="heading 6" w:uiPriority="9" w:qFormat="1"/>
-    <w:lsdException w:name="heading 7" w:uiPriority="9" w:qFormat="1"/>
-    <w:lsdException w:name="heading 8" w:uiPriority="9" w:qFormat="1"/>
-    <w:lsdException w:name="heading 9" w:uiPriority="9" w:qFormat="1"/>
-    <w:lsdException w:name="toc 1" w:uiPriority="39"/>
-    <w:lsdException w:name="toc 2" w:uiPriority="39"/>
-    <w:lsdException w:name="toc 3" w:uiPriority="39"/>
-    <w:lsdException w:name="toc 4" w:uiPriority="39"/>
-    <w:lsdException w:name="toc 5" w:uiPriority="39"/>
-    <w:lsdException w:name="toc 6" w:uiPriority="39"/>
-    <w:lsdException w:name="toc 7" w:uiPriority="39"/>
-    <w:lsdException w:name="toc 8" w:uiPriority="39"/>
-    <w:lsdException w:name="toc 9" w:uiPriority="39"/>
-    <w:lsdException w:name="caption" w:uiPriority="35" w:qFormat="1"/>
-    <w:lsdException w:name="Title" w:semiHidden="0" w:uiPriority="10" w:unhideWhenUsed="0" w:qFormat="1"/>
-    <w:lsdException w:name="Default Paragraph Font" w:uiPriority="1"/>
-    <w:lsdException w:name="Subtitle" w:semiHidden="0" w:uiPriority="11" w:unhideWhenUsed="0" w:qFormat="1"/>
-    <w:lsdException w:name="Strong" w:semiHidden="0" w:uiPriority="22" w:unhideWhenUsed="0" w:qFormat="1"/>
-    <w:lsdException w:name="Emphasis" w:semiHidden="0" w:uiPriority="20" w:unhideWhenUsed="0" w:qFormat="1"/>
-    <w:lsdException w:name="Table Grid" w:semiHidden="0" w:uiPriority="59" w:unhideWhenUsed="0"/>
-    <w:lsdException w:name="Placeholder Text" w:unhideWhenUsed="0"/>
-    <w:lsdException w:name="No Spacing" w:semiHidden="0" w:uiPriority="1" w:unhideWhenUsed="0" w:qFormat="1"/>
-    <w:lsdException w:name="Light Shading" w:semiHidden="0" w:uiPriority="60" w:unhideWhenUsed="0"/>
-    <w:lsdException w:name="Light List" w:semiHidden="0" w:uiPriority="61" w:unhideWhenUsed="0"/>
-    <w:lsdException w:name="Light Grid" w:semiHidden="0" w:uiPriority="62" w:unhideWhenUsed="0"/>
-    <w:lsdException w:name="Medium Shading 1" w:semiHidden="0" w:uiPriority="63" w:unhideWhenUsed="0"/>
-    <w:lsdException w:name="Medium Shading 2" w:semiHidden="0" w:uiPriority="64" w:unhideWhenUsed="0"/>
-    <w:lsdException w:name="Medium List 1" w:semiHidden="0" w:uiPriority="65" w:unhideWhenUsed="0"/>
-    <w:lsdException w:name="Medium List 2" w:semiHidden="0" w:uiPriority="66" w:unhideWhenUsed="0"/>
-    <w:lsdException w:name="Medium Grid 1" w:semiHidden="0" w:uiPriority="67" w:unhideWhenUsed="0"/>
-    <w:lsdException w:name="Medium Grid 2" w:semiHidden="0" w:uiPriority="68" w:unhideWhenUsed="0"/>
-    <w:lsdException w:name="Medium Grid 3" w:semiHidden="0" w:uiPriority="69" w:unhideWhenUsed="0"/>
-    <w:lsdException w:name="Dark List" w:semiHidden="0" w:uiPriority="70" w:unhideWhenUsed="0"/>
-    <w:lsdException w:name="Colorful Shading" w:semiHidden="0" w:uiPriority="71" w:unhideWhenUsed="0"/>
-    <w:lsdException w:name="Colorful List" w:semiHidden="0" w:uiPriority="72" w:unhideWhenUsed="0"/>
-    <w:lsdException w:name="Colorful Grid" w:semiHidden="0" w:uiPriority="73" w:unhideWhenUsed="0"/>
-    <w:lsdException w:name="Light Shading Accent 1" w:semiHidden="0" w:uiPriority="60" w:unhideWhenUsed="0"/>
-    <w:lsdException w:name="Light List Accent 1" w:semiHidden="0" w:uiPriority="61" w:unhideWhenUsed="0"/>
-    <w:lsdException w:name="Light Grid Accent 1" w:semiHidden="0" w:uiPriority="62" w:unhideWhenUsed="0"/>
-    <w:lsdException w:name="Medium Shading 1 Accent 1" w:semiHidden="0" w:uiPriority="63" w:unhideWhenUsed="0"/>
-    <w:lsdException w:name="Medium Shading 2 Accent 1" w:semiHidden="0" w:uiPriority="64" w:unhideWhenUsed="0"/>
-    <w:lsdException w:name="Medium List 1 Accent 1" w:semiHidden="0" w:uiPriority="65" w:unhideWhenUsed="0"/>
-    <w:lsdException w:name="Revision" w:unhideWhenUsed="0"/>
-    <w:lsdException w:name="List Paragraph" w:semiHidden="0" w:uiPriority="34" w:unhideWhenUsed="0" w:qFormat="1"/>
-    <w:lsdException w:name="Quote" w:semiHidden="0" w:uiPriority="29" w:unhideWhenUsed="0" w:qFormat="1"/>
-    <w:lsdException w:name="Intense Quote" w:semiHidden="0" w:uiPriority="30" w:unhideWhenUsed="0" w:qFormat="1"/>
-    <w:lsdException w:name="Medium List 2 Accent 1" w:semiHidden="0" w:uiPriority="66" w:unhideWhenUsed="0"/>
-    <w:lsdException w:name="Medium Grid 1 Accent 1" w:semiHidden="0" w:uiPriority="67" w:unhideWhenUsed="0"/>
-    <w:lsdException w:name="Medium Grid 2 Accent 1" w:semiHidden="0" w:uiPriority="68" w:unhideWhenUsed="0"/>
-    <w:lsdException w:name="Medium Grid 3 Accent 1" w:semiHidden="0" w:uiPriority="69" w:unhideWhenUsed="0"/>
-    <w:lsdException w:name="Dark List Accent 1" w:semiHidden="0" w:uiPriority="70" w:unhideWhenUsed="0"/>
-    <w:lsdException w:name="Colorful Shading Accent 1" w:semiHidden="0" w:uiPriority="71" w:unhideWhenUsed="0"/>
-    <w:lsdException w:name="Colorful List Accent 1" w:semiHidden="0" w:uiPriority="72" w:unhideWhenUsed="0"/>
-    <w:lsdException w:name="Colorful Grid Accent 1" w:semiHidden="0" w:uiPriority="73" w:unhideWhenUsed="0"/>
-    <w:lsdException w:name="Light Shading Accent 2" w:semiHidden="0" w:uiPriority="60" w:unhideWhenUsed="0"/>
-    <w:lsdException w:name="Light List Accent 2" w:semiHidden="0" w:uiPriority="61" w:unhideWhenUsed="0"/>
-    <w:lsdException w:name="Light Grid Accent 2" w:semiHidden="0" w:uiPriority="62" w:unhideWhenUsed="0"/>
-    <w:lsdException w:name="Medium Shading 1 Accent 2" w:semiHidden="0" w:uiPriority="63" w:unhideWhenUsed="0"/>
-    <w:lsdException w:name="Medium Shading 2 Accent 2" w:semiHidden="0" w:uiPriority="64" w:unhideWhenUsed="0"/>
-    <w:lsdException w:name="Medium List 1 Accent 2" w:semiHidden="0" w:uiPriority="65" w:unhideWhenUsed="0"/>
-    <w:lsdException w:name="Medium List 2 Accent 2" w:semiHidden="0" w:uiPriority="66" w:unhideWhenUsed="0"/>
-    <w:lsdException w:name="Medium Grid 1 Accent 2" w:semiHidden="0" w:uiPriority="67" w:unhideWhenUsed="0"/>
-    <w:lsdException w:name="Medium Grid 2 Accent 2" w:semiHidden="0" w:uiPriority="68" w:unhideWhenUsed="0"/>
-    <w:lsdException w:name="Medium Grid 3 Accent 2" w:semiHidden="0" w:uiPriority="69" w:unhideWhenUsed="0"/>
-    <w:lsdException w:name="Dark List Accent 2" w:semiHidden="0" w:uiPriority="70" w:unhideWhenUsed="0"/>
-    <w:lsdException w:name="Colorful Shading Accent 2" w:semiHidden="0" w:uiPriority="71" w:unhideWhenUsed="0"/>
-    <w:lsdException w:name="Colorful List Accent 2" w:semiHidden="0" w:uiPriority="72" w:unhideWhenUsed="0"/>
-    <w:lsdException w:name="Colorful Grid Accent 2" w:semiHidden="0" w:uiPriority="73" w:unhideWhenUsed="0"/>
-    <w:lsdException w:name="Light Shading Accent 3" w:semiHidden="0" w:uiPriority="60" w:unhideWhenUsed="0"/>
-    <w:lsdException w:name="Light List Accent 3" w:semiHidden="0" w:uiPriority="61" w:unhideWhenUsed="0"/>
-    <w:lsdException w:name="Light Grid Accent 3" w:semiHidden="0" w:uiPriority="62" w:unhideWhenUsed="0"/>
-    <w:lsdException w:name="Medium Shading 1 Accent 3" w:semiHidden="0" w:uiPriority="63" w:unhideWhenUsed="0"/>
-    <w:lsdException w:name="Medium Shading 2 Accent 3" w:semiHidden="0" w:uiPriority="64" w:unhideWhenUsed="0"/>
-    <w:lsdException w:name="Medium List 1 Accent 3" w:semiHidden="0" w:uiPriority="65" w:unhideWhenUsed="0"/>
-    <w:lsdException w:name="Medium List 2 Accent 3" w:semiHidden="0" w:uiPriority="66" w:unhideWhenUsed="0"/>
-    <w:lsdException w:name="Medium Grid 1 Accent 3" w:semiHidden="0" w:uiPriority="67" w:unhideWhenUsed="0"/>
-    <w:lsdException w:name="Medium Grid 2 Accent 3" w:semiHidden="0" w:uiPriority="68" w:unhideWhenUsed="0"/>
-    <w:lsdException w:name="Medium Grid 3 Accent 3" w:semiHidden="0" w:uiPriority="69" w:unhideWhenUsed="0"/>
-    <w:lsdException w:name="Dark List Accent 3" w:semiHidden="0" w:uiPriority="70" w:unhideWhenUsed="0"/>
-    <w:lsdException w:name="Colorful Shading Accent 3" w:semiHidden="0" w:uiPriority="71" w:unhideWhenUsed="0"/>
-    <w:lsdException w:name="Colorful List Accent 3" w:semiHidden="0" w:uiPriority="72" w:unhideWhenUsed="0"/>
-    <w:lsdException w:name="Colorful Grid Accent 3" w:semiHidden="0" w:uiPriority="73" w:unhideWhenUsed="0"/>
-    <w:lsdException w:name="Light Shading Accent 4" w:semiHidden="0" w:uiPriority="60" w:unhideWhenUsed="0"/>
-    <w:lsdException w:name="Light List Accent 4" w:semiHidden="0" w:uiPriority="61" w:unhideWhenUsed="0"/>
-    <w:lsdException w:name="Light Grid Accent 4" w:semiHidden="0" w:uiPriority="62" w:unhideWhenUsed="0"/>
-    <w:lsdException w:name="Medium Shading 1 Accent 4" w:semiHidden="0" w:uiPriority="63" w:unhideWhenUsed="0"/>
-    <w:lsdException w:name="Medium Shading 2 Accent 4" w:semiHidden="0" w:uiPriority="64" w:unhideWhenUsed="0"/>
-    <w:lsdException w:name="Medium List 1 Accent 4" w:semiHidden="0" w:uiPriority="65" w:unhideWhenUsed="0"/>
-    <w:lsdException w:name="Medium List 2 Accent 4" w:semiHidden="0" w:uiPriority="66" w:unhideWhenUsed="0"/>
-    <w:lsdException w:name="Medium Grid 1 Accent 4" w:semiHidden="0" w:uiPriority="67" w:unhideWhenUsed="0"/>
-    <w:lsdException w:name="Medium Grid 2 Accent 4" w:semiHidden="0" w:uiPriority="68" w:unhideWhenUsed="0"/>
-    <w:lsdException w:name="Medium Grid 3 Accent 4" w:semiHidden="0" w:uiPriority="69" w:unhideWhenUsed="0"/>
-    <w:lsdException w:name="Dark List Accent 4" w:semiHidden="0" w:uiPriority="70" w:unhideWhenUsed="0"/>
-    <w:lsdException w:name="Colorful Shading Accent 4" w:semiHidden="0" w:uiPriority="71" w:unhideWhenUsed="0"/>
-    <w:lsdException w:name="Colorful List Accent 4" w:semiHidden="0" w:uiPriority="72" w:unhideWhenUsed="0"/>
-    <w:lsdException w:name="Colorful Grid Accent 4" w:semiHidden="0" w:uiPriority="73" w:unhideWhenUsed="0"/>
-    <w:lsdException w:name="Light Shading Accent 5" w:semiHidden="0" w:uiPriority="60" w:unhideWhenUsed="0"/>
-    <w:lsdException w:name="Light List Accent 5" w:semiHidden="0" w:uiPriority="61" w:unhideWhenUsed="0"/>
-    <w:lsdException w:name="Light Grid Accent 5" w:semiHidden="0" w:uiPriority="62" w:unhideWhenUsed="0"/>
-    <w:lsdException w:name="Medium Shading 1 Accent 5" w:semiHidden="0" w:uiPriority="63" w:unhideWhenUsed="0"/>
-    <w:lsdException w:name="Medium Shading 2 Accent 5" w:semiHidden="0" w:uiPriority="64" w:unhideWhenUsed="0"/>
-    <w:lsdException w:name="Medium List 1 Accent 5" w:semiHidden="0" w:uiPriority="65" w:unhideWhenUsed="0"/>
-    <w:lsdException w:name="Medium List 2 Accent 5" w:semiHidden="0" w:uiPriority="66" w:unhideWhenUsed="0"/>
-    <w:lsdException w:name="Medium Grid 1 Accent 5" w:semiHidden="0" w:uiPriority="67" w:unhideWhenUsed="0"/>
-    <w:lsdException w:name="Medium Grid 2 Accent 5" w:semiHidden="0" w:uiPriority="68" w:unhideWhenUsed="0"/>
-    <w:lsdException w:name="Medium Grid 3 Accent 5" w:semiHidden="0" w:uiPriority="69" w:unhideWhenUsed="0"/>
-    <w:lsdException w:name="Dark List Accent 5" w:semiHidden="0" w:uiPriority="70" w:unhideWhenUsed="0"/>
-    <w:lsdException w:name="Colorful Shading Accent 5" w:semiHidden="0" w:uiPriority="71" w:unhideWhenUsed="0"/>
-    <w:lsdException w:name="Colorful List Accent 5" w:semiHidden="0" w:uiPriority="72" w:unhideWhenUsed="0"/>
-    <w:lsdException w:name="Colorful Grid Accent 5" w:semiHidden="0" w:uiPriority="73" w:unhideWhenUsed="0"/>
-    <w:lsdException w:name="Light Shading Accent 6" w:semiHidden="0" w:uiPriority="60" w:unhideWhenUsed="0"/>
-    <w:lsdException w:name="Light List Accent 6" w:semiHidden="0" w:uiPriority="61" w:unhideWhenUsed="0"/>
-    <w:lsdException w:name="Light Grid Accent 6" w:semiHidden="0" w:uiPriority="62" w:unhideWhenUsed="0"/>
-    <w:lsdException w:name="Medium Shading 1 Accent 6" w:semiHidden="0" w:uiPriority="63" w:unhideWhenUsed="0"/>
-    <w:lsdException w:name="Medium Shading 2 Accent 6" w:semiHidden="0" w:uiPriority="64" w:unhideWhenUsed="0"/>
-    <w:lsdException w:name="Medium List 1 Accent 6" w:semiHidden="0" w:uiPriority="65" w:unhideWhenUsed="0"/>
-    <w:lsdException w:name="Medium List 2 Accent 6" w:semiHidden="0" w:uiPriority="66" w:unhideWhenUsed="0"/>
-    <w:lsdException w:name="Medium Grid 1 Accent 6" w:semiHidden="0" w:uiPriority="67" w:unhideWhenUsed="0"/>
-    <w:lsdException w:name="Medium Grid 2 Accent 6" w:semiHidden="0" w:uiPriority="68" w:unhideWhenUsed="0"/>
-    <w:lsdException w:name="Medium Grid 3 Accent 6" w:semiHidden="0" w:uiPriority="69" w:unhideWhenUsed="0"/>
-    <w:lsdException w:name="Dark List Accent 6" w:semiHidden="0" w:uiPriority="70" w:unhideWhenUsed="0"/>
-    <w:lsdException w:name="Colorful Shading Accent 6" w:semiHidden="0" w:uiPriority="71" w:unhideWhenUsed="0"/>
-    <w:lsdException w:name="Colorful List Accent 6" w:semiHidden="0" w:uiPriority="72" w:unhideWhenUsed="0"/>
-    <w:lsdException w:name="Colorful Grid Accent 6" w:semiHidden="0" w:uiPriority="73" w:unhideWhenUsed="0"/>
-    <w:lsdException w:name="Subtle Emphasis" w:semiHidden="0" w:uiPriority="19" w:unhideWhenUsed="0" w:qFormat="1"/>
-    <w:lsdException w:name="Intense Emphasis" w:semiHidden="0" w:uiPriority="21" w:unhideWhenUsed="0" w:qFormat="1"/>
-    <w:lsdException w:name="Subtle Reference" w:semiHidden="0" w:uiPriority="31" w:unhideWhenUsed="0" w:qFormat="1"/>
-    <w:lsdException w:name="Intense Reference" w:semiHidden="0" w:uiPriority="32" w:unhideWhenUsed="0" w:qFormat="1"/>
-    <w:lsdException w:name="Book Title" w:semiHidden="0" w:uiPriority="33" w:unhideWhenUsed="0" w:qFormat="1"/>
-    <w:lsdException w:name="Bibliography" w:uiPriority="37"/>
-    <w:lsdException w:name="TOC Heading" w:uiPriority="39" w:qFormat="1"/>
-  </w:latentStyles>
-  <w:style w:type="paragraph" w:default="1" w:styleId="Normal">
-    <w:name w:val="Normal"/>
-    <w:qFormat/>
-    <w:rsid w:val="009704C6"/>
-    <w:pPr>
-      <w:spacing w:line="420" w:lineRule="auto"/>
-    </w:pPr>
-    <w:rPr>
-      <w:rFonts w:ascii="Georgia" w:eastAsiaTheme="minorEastAsia" w:hAnsi="Georgia"/>
-      <w:sz w:val="22"/>
-      <w:szCs w:val="24"/>
-    </w:rPr>
-  </w:style>
-  <w:style w:type="paragraph" w:styleId="Heading1">
-    <w:name w:val="heading 1"/>
-    <w:basedOn w:val="Normal"/>
-    <w:link w:val="Heading1Char"/>
-    <w:uiPriority w:val="9"/>
-    <w:qFormat/>
-    <w:rsid w:val="009704C6"/>
-    <w:pPr>
-      <w:spacing w:after="100" w:afterAutospacing="1" w:line="240" w:lineRule="auto"/>
-      <w:outlineLvl w:val="0"/>
-    </w:pPr>
-    <w:rPr>
-      <w:rFonts w:ascii="Cambria" w:hAnsi="Cambria"/>
-      <w:b/>
-      <w:bCs/>
-      <w:kern w:val="36"/>
-      <w:sz w:val="48"/>
-      <w:szCs w:val="48"/>
-    </w:rPr>
-  </w:style>
-  <w:style w:type="paragraph" w:styleId="Heading2">
-    <w:name w:val="heading 2"/>
-    <w:basedOn w:val="Normal"/>
-    <w:link w:val="Heading2Char"/>
-    <w:uiPriority w:val="9"/>
-    <w:qFormat/>
-    <w:rsid w:val="0036780C"/>
-    <w:pPr>
-      <w:spacing w:before="100" w:beforeAutospacing="1" w:after="100" w:afterAutospacing="1"/>
-      <w:outlineLvl w:val="1"/>
-    </w:pPr>
-    <w:rPr>
-      <w:b/>
-      <w:bCs/>
-      <w:smallCaps/>
-      <w:color w:val="880000"/>
-      <w:spacing w:val="48"/>
-      <w:sz w:val="32"/>
-      <w:szCs w:val="36"/>
-    </w:rPr>
-  </w:style>
-  <w:style w:type="character" w:default="1" w:styleId="DefaultParagraphFont">
-    <w:name w:val="Default Paragraph Font"/>
-    <w:uiPriority w:val="1"/>
-    <w:semiHidden/>
-    <w:unhideWhenUsed/>
-  </w:style>
-  <w:style w:type="table" w:default="1" w:styleId="TableNormal">
-    <w:name w:val="Normal Table"/>
-    <w:uiPriority w:val="99"/>
-    <w:semiHidden/>
-    <w:unhideWhenUsed/>
-    <w:tblPr>
-      <w:tblInd w:w="0" w:type="dxa"/>
-      <w:tblCellMar>
-        <w:top w:w="0" w:type="dxa"/>
-        <w:left w:w="108" w:type="dxa"/>
-        <w:bottom w:w="0" w:type="dxa"/>
-        <w:right w:w="108" w:type="dxa"/>
-      </w:tblCellMar>
-    </w:tblPr>
-  </w:style>
-  <w:style w:type="numbering" w:default="1" w:styleId="NoList">
-    <w:name w:val="No List"/>
-    <w:uiPriority w:val="99"/>
-    <w:semiHidden/>
-    <w:unhideWhenUsed/>
-  </w:style>
-  <w:style w:type="character" w:styleId="Hyperlink">
-    <w:name w:val="Hyperlink"/>
-    <w:basedOn w:val="DefaultParagraphFont"/>
-    <w:uiPriority w:val="99"/>
-    <w:unhideWhenUsed/>
-    <w:rPr>
-      <w:strike w:val="0"/>
-      <w:dstrike w:val="0"/>
-      <w:color w:val="0000FF"/>
-      <w:u w:val="none"/>
-      <w:effect w:val="none"/>
-    </w:rPr>
-  </w:style>
-  <w:style w:type="character" w:styleId="FollowedHyperlink">
-    <w:name w:val="FollowedHyperlink"/>
-    <w:basedOn w:val="DefaultParagraphFont"/>
-    <w:uiPriority w:val="99"/>
-    <w:semiHidden/>
-    <w:unhideWhenUsed/>
-    <w:rPr>
-      <w:strike w:val="0"/>
-      <w:dstrike w:val="0"/>
-      <w:color w:val="800080"/>
-      <w:u w:val="none"/>
-      <w:effect w:val="none"/>
-    </w:rPr>
-  </w:style>
-  <w:style w:type="paragraph" w:styleId="HTMLAddress">
-    <w:name w:val="HTML Address"/>
-    <w:basedOn w:val="Normal"/>
-    <w:link w:val="HTMLAddressChar"/>
-    <w:uiPriority w:val="99"/>
-    <w:semiHidden/>
-    <w:unhideWhenUsed/>
-    <w:rPr>
-      <w:i/>
-      <w:iCs/>
-    </w:rPr>
-  </w:style>
-  <w:style w:type="character" w:customStyle="1" w:styleId="HTMLAddressChar">
-    <w:name w:val="HTML Address Char"/>
-    <w:basedOn w:val="DefaultParagraphFont"/>
-    <w:link w:val="HTMLAddress"/>
-    <w:uiPriority w:val="99"/>
-    <w:semiHidden/>
-    <w:rPr>
-      <w:rFonts w:eastAsiaTheme="minorEastAsia"/>
-      <w:i/>
-      <w:iCs/>
-      <w:sz w:val="24"/>
-      <w:szCs w:val="24"/>
-    </w:rPr>
-  </w:style>
-  <w:style w:type="character" w:customStyle="1" w:styleId="Heading1Char">
-    <w:name w:val="Heading 1 Char"/>
-    <w:basedOn w:val="DefaultParagraphFont"/>
-    <w:link w:val="Heading1"/>
-    <w:uiPriority w:val="9"/>
-    <w:rsid w:val="009704C6"/>
-    <w:rPr>
-      <w:rFonts w:ascii="Cambria" w:eastAsiaTheme="minorEastAsia" w:hAnsi="Cambria"/>
-      <w:b/>
-      <w:bCs/>
-      <w:kern w:val="36"/>
-      <w:sz w:val="48"/>
-      <w:szCs w:val="48"/>
-    </w:rPr>
-  </w:style>
-  <w:style w:type="character" w:customStyle="1" w:styleId="Heading2Char">
-    <w:name w:val="Heading 2 Char"/>
-    <w:basedOn w:val="DefaultParagraphFont"/>
-    <w:link w:val="Heading2"/>
-    <w:uiPriority w:val="9"/>
-    <w:rsid w:val="0036780C"/>
-    <w:rPr>
-      <w:rFonts w:ascii="Georgia" w:eastAsiaTheme="minorEastAsia" w:hAnsi="Georgia"/>
-      <w:b/>
-      <w:bCs/>
-      <w:smallCaps/>
-      <w:color w:val="880000"/>
-      <w:spacing w:val="48"/>
-      <w:sz w:val="32"/>
-      <w:szCs w:val="36"/>
-    </w:rPr>
-  </w:style>
-  <w:style w:type="paragraph" w:customStyle="1" w:styleId="separator">
-    <w:name w:val="separator"/>
-    <w:basedOn w:val="Normal"/>
-    <w:pPr>
-      <w:ind w:left="96" w:right="96"/>
-    </w:pPr>
-  </w:style>
-  <w:style w:type="paragraph" w:customStyle="1" w:styleId="Date1">
-    <w:name w:val="Date1"/>
-    <w:basedOn w:val="Normal"/>
-    <w:pPr>
-      <w:spacing w:before="100" w:beforeAutospacing="1" w:after="100" w:afterAutospacing="1"/>
-    </w:pPr>
-    <w:rPr>
-      <w:color w:val="888888"/>
-    </w:rPr>
-  </w:style>
-  <w:style w:type="character" w:customStyle="1" w:styleId="given-name">
-    <w:name w:val="given-name"/>
-    <w:basedOn w:val="DefaultParagraphFont"/>
-  </w:style>
-  <w:style w:type="character" w:customStyle="1" w:styleId="family-name">
-    <w:name w:val="family-name"/>
-    <w:basedOn w:val="DefaultParagraphFont"/>
-  </w:style>
-  <w:style w:type="character" w:customStyle="1" w:styleId="separator1">
-    <w:name w:val="separator1"/>
-    <w:basedOn w:val="DefaultParagraphFont"/>
-  </w:style>
-  <w:style w:type="character" w:customStyle="1" w:styleId="tel">
-    <w:name w:val="tel"/>
-    <w:basedOn w:val="DefaultParagraphFont"/>
-  </w:style>
-  <w:style w:type="character" w:customStyle="1" w:styleId="locality">
-    <w:name w:val="locality"/>
-    <w:basedOn w:val="DefaultParagraphFont"/>
-  </w:style>
-  <w:style w:type="character" w:customStyle="1" w:styleId="region">
-    <w:name w:val="region"/>
-    <w:basedOn w:val="DefaultParagraphFont"/>
-  </w:style>
-  <w:style w:type="character" w:customStyle="1" w:styleId="postal-code">
-    <w:name w:val="postal-code"/>
-    <w:basedOn w:val="DefaultParagraphFont"/>
-  </w:style>
-  <w:style w:type="character" w:styleId="Strong">
-    <w:name w:val="Strong"/>
-    <w:basedOn w:val="DefaultParagraphFont"/>
-    <w:uiPriority w:val="22"/>
-    <w:qFormat/>
-    <w:rPr>
-      <w:b/>
-      <w:bCs/>
-    </w:rPr>
-  </w:style>
-  <w:style w:type="character" w:customStyle="1" w:styleId="date10">
-    <w:name w:val="date1"/>
-    <w:basedOn w:val="DefaultParagraphFont"/>
-    <w:rPr>
-      <w:color w:val="888888"/>
-    </w:rPr>
-  </w:style>
-  <w:style w:type="character" w:styleId="Emphasis">
-    <w:name w:val="Emphasis"/>
-    <w:basedOn w:val="DefaultParagraphFont"/>
-    <w:uiPriority w:val="20"/>
-    <w:qFormat/>
-    <w:rPr>
-      <w:i/>
-      <w:iCs/>
-    </w:rPr>
-  </w:style>
-  <w:style w:type="paragraph" w:styleId="NormalWeb">
-    <w:name w:val="Normal (Web)"/>
-    <w:basedOn w:val="Normal"/>
-    <w:uiPriority w:val="99"/>
-    <w:semiHidden/>
-    <w:unhideWhenUsed/>
-    <w:pPr>
-      <w:spacing w:before="100" w:beforeAutospacing="1" w:after="100" w:afterAutospacing="1"/>
-    </w:pPr>
-  </w:style>
-  <w:style w:type="paragraph" w:styleId="ListParagraph">
-    <w:name w:val="List Paragraph"/>
-    <w:basedOn w:val="Normal"/>
-    <w:uiPriority w:val="34"/>
-    <w:qFormat/>
-    <w:rsid w:val="00093AC5"/>
-    <w:pPr>
-      <w:ind w:left="720"/>
-      <w:contextualSpacing/>
-    </w:pPr>
-  </w:style>
-  <w:style w:type="character" w:styleId="SubtleEmphasis">
-    <w:name w:val="Subtle Emphasis"/>
-    <w:basedOn w:val="DefaultParagraphFont"/>
-    <w:uiPriority w:val="19"/>
-    <w:qFormat/>
-    <w:rsid w:val="0053646B"/>
-    <w:rPr>
-      <w:i/>
-      <w:iCs/>
-      <w:color w:val="808080" w:themeColor="text1" w:themeTint="7F"/>
-    </w:rPr>
-  </w:style>
-  <w:style w:type="character" w:styleId="HTMLCode">
-    <w:name w:val="HTML Code"/>
-    <w:basedOn w:val="DefaultParagraphFont"/>
-    <w:uiPriority w:val="99"/>
-    <w:semiHidden/>
-    <w:unhideWhenUsed/>
-    <w:rsid w:val="008B5551"/>
-    <w:rPr>
-      <w:rFonts w:ascii="Courier New" w:eastAsia="Times New Roman" w:hAnsi="Courier New" w:cs="Courier New"/>
-      <w:sz w:val="20"/>
-      <w:szCs w:val="20"/>
-    </w:rPr>
-  </w:style>
-</w:styles>
-</file>
-
-<file path=word/stylesWithEffects.xml><?xml version="1.0" encoding="utf-8"?>
-<w:styles xmlns:wpc="http://schemas.microsoft.com/office/word/2010/wordprocessingCanvas" xmlns:mc="http://schemas.openxmlformats.org/markup-compatibility/2006" xmlns:o="urn:schemas-microsoft-com:office:office" xmlns:r="http://schemas.openxmlformats.org/officeDocument/2006/relationships" xmlns:m="http://schemas.openxmlformats.org/officeDocument/2006/math" xmlns:v="urn:schemas-microsoft-com:vml" xmlns:wp14="http://schemas.microsoft.com/office/word/2010/wordprocessingDrawing" xmlns:wp="http://schemas.openxmlformats.org/drawingml/2006/wordprocessingDrawing" xmlns:w10="urn:schemas-microsoft-com:office:word" xmlns:w="http://schemas.openxmlformats.org/wordprocessingml/2006/main" xmlns:w14="http://schemas.microsoft.com/office/word/2010/wordml" xmlns:wpg="http://schemas.microsoft.com/office/word/2010/wordprocessingGroup" xmlns:wpi="http://schemas.microsoft.com/office/word/2010/wordprocessingInk" xmlns:wne="http://schemas.microsoft.com/office/word/2006/wordml" xmlns:wps="http://schemas.microsoft.com/office/word/2010/wordprocessingShape" mc:Ignorable="w14 wp14">
-  <w:docDefaults>
-    <w:rPrDefault>
-      <w:rPr>
-        <w:rFonts w:ascii="Times New Roman" w:eastAsia="Times New Roman" w:hAnsi="Times New Roman" w:cs="Times New Roman"/>
-        <w:lang w:val="en-AU" w:eastAsia="en-AU" w:bidi="ar-SA"/>
-      </w:rPr>
-    </w:rPrDefault>
-    <w:pPrDefault/>
-  </w:docDefaults>
-  <w:latentStyles w:defLockedState="0" w:defUIPriority="99" w:defSemiHidden="1" w:defUnhideWhenUsed="1" w:defQFormat="0" w:count="267">
-    <w:lsdException w:name="Normal" w:semiHidden="0" w:uiPriority="0" w:unhideWhenUsed="0" w:qFormat="1"/>
-    <w:lsdException w:name="heading 1" w:semiHidden="0" w:uiPriority="9" w:unhideWhenUsed="0" w:qFormat="1"/>
-    <w:lsdException w:name="heading 2" w:semiHidden="0" w:uiPriority="9" w:unhideWhenUsed="0" w:qFormat="1"/>
-    <w:lsdException w:name="heading 3" w:uiPriority="9" w:qFormat="1"/>
-    <w:lsdException w:name="heading 4" w:uiPriority="9" w:qFormat="1"/>
-    <w:lsdException w:name="heading 5" w:uiPriority="9" w:qFormat="1"/>
-    <w:lsdException w:name="heading 6" w:uiPriority="9" w:qFormat="1"/>
-    <w:lsdException w:name="heading 7" w:uiPriority="9" w:qFormat="1"/>
-    <w:lsdException w:name="heading 8" w:uiPriority="9" w:qFormat="1"/>
-    <w:lsdException w:name="heading 9" w:uiPriority="9" w:qFormat="1"/>
-    <w:lsdException w:name="toc 1" w:uiPriority="39"/>
-    <w:lsdException w:name="toc 2" w:uiPriority="39"/>
-    <w:lsdException w:name="toc 3" w:uiPriority="39"/>
-    <w:lsdException w:name="toc 4" w:uiPriority="39"/>
-    <w:lsdException w:name="toc 5" w:uiPriority="39"/>
-    <w:lsdException w:name="toc 6" w:uiPriority="39"/>
-    <w:lsdException w:name="toc 7" w:uiPriority="39"/>
-    <w:lsdException w:name="toc 8" w:uiPriority="39"/>
-    <w:lsdException w:name="toc 9" w:uiPriority="39"/>
-    <w:lsdException w:name="caption" w:uiPriority="35" w:qFormat="1"/>
-    <w:lsdException w:name="Title" w:semiHidden="0" w:uiPriority="10" w:unhideWhenUsed="0" w:qFormat="1"/>
-    <w:lsdException w:name="Default Paragraph Font" w:uiPriority="1"/>
-    <w:lsdException w:name="Subtitle" w:semiHidden="0" w:uiPriority="11" w:unhideWhenUsed="0" w:qFormat="1"/>
-    <w:lsdException w:name="Strong" w:semiHidden="0" w:uiPriority="22" w:unhideWhenUsed="0" w:qFormat="1"/>
-    <w:lsdException w:name="Emphasis" w:semiHidden="0" w:uiPriority="20" w:unhideWhenUsed="0" w:qFormat="1"/>
-    <w:lsdException w:name="Table Grid" w:semiHidden="0" w:uiPriority="59" w:unhideWhenUsed="0"/>
-    <w:lsdException w:name="Placeholder Text" w:unhideWhenUsed="0"/>
-    <w:lsdException w:name="No Spacing" w:semiHidden="0" w:uiPriority="1" w:unhideWhenUsed="0" w:qFormat="1"/>
-    <w:lsdException w:name="Light Shading" w:semiHidden="0" w:uiPriority="60" w:unhideWhenUsed="0"/>
-    <w:lsdException w:name="Light List" w:semiHidden="0" w:uiPriority="61" w:unhideWhenUsed="0"/>
-    <w:lsdException w:name="Light Grid" w:semiHidden="0" w:uiPriority="62" w:unhideWhenUsed="0"/>
-    <w:lsdException w:name="Medium Shading 1" w:semiHidden="0" w:uiPriority="63" w:unhideWhenUsed="0"/>
-    <w:lsdException w:name="Medium Shading 2" w:semiHidden="0" w:uiPriority="64" w:unhideWhenUsed="0"/>
-    <w:lsdException w:name="Medium List 1" w:semiHidden="0" w:uiPriority="65" w:unhideWhenUsed="0"/>
-    <w:lsdException w:name="Medium List 2" w:semiHidden="0" w:uiPriority="66" w:unhideWhenUsed="0"/>
-    <w:lsdException w:name="Medium Grid 1" w:semiHidden="0" w:uiPriority="67" w:unhideWhenUsed="0"/>
-    <w:lsdException w:name="Medium Grid 2" w:semiHidden="0" w:uiPriority="68" w:unhideWhenUsed="0"/>
-    <w:lsdException w:name="Medium Grid 3" w:semiHidden="0" w:uiPriority="69" w:unhideWhenUsed="0"/>
-    <w:lsdException w:name="Dark List" w:semiHidden="0" w:uiPriority="70" w:unhideWhenUsed="0"/>
-    <w:lsdException w:name="Colorful Shading" w:semiHidden="0" w:uiPriority="71" w:unhideWhenUsed="0"/>
-    <w:lsdException w:name="Colorful List" w:semiHidden="0" w:uiPriority="72" w:unhideWhenUsed="0"/>
-    <w:lsdException w:name="Colorful Grid" w:semiHidden="0" w:uiPriority="73" w:unhideWhenUsed="0"/>
-    <w:lsdException w:name="Light Shading Accent 1" w:semiHidden="0" w:uiPriority="60" w:unhideWhenUsed="0"/>
-    <w:lsdException w:name="Light List Accent 1" w:semiHidden="0" w:uiPriority="61" w:unhideWhenUsed="0"/>
-    <w:lsdException w:name="Light Grid Accent 1" w:semiHidden="0" w:uiPriority="62" w:unhideWhenUsed="0"/>
-    <w:lsdException w:name="Medium Shading 1 Accent 1" w:semiHidden="0" w:uiPriority="63" w:unhideWhenUsed="0"/>
-    <w:lsdException w:name="Medium Shading 2 Accent 1" w:semiHidden="0" w:uiPriority="64" w:unhideWhenUsed="0"/>
-    <w:lsdException w:name="Medium List 1 Accent 1" w:semiHidden="0" w:uiPriority="65" w:unhideWhenUsed="0"/>
-    <w:lsdException w:name="Revision" w:unhideWhenUsed="0"/>
-    <w:lsdException w:name="List Paragraph" w:semiHidden="0" w:uiPriority="34" w:unhideWhenUsed="0" w:qFormat="1"/>
-    <w:lsdException w:name="Quote" w:semiHidden="0" w:uiPriority="29" w:unhideWhenUsed="0" w:qFormat="1"/>
-    <w:lsdException w:name="Intense Quote" w:semiHidden="0" w:uiPriority="30" w:unhideWhenUsed="0" w:qFormat="1"/>
-    <w:lsdException w:name="Medium List 2 Accent 1" w:semiHidden="0" w:uiPriority="66" w:unhideWhenUsed="0"/>
-    <w:lsdException w:name="Medium Grid 1 Accent 1" w:semiHidden="0" w:uiPriority="67" w:unhideWhenUsed="0"/>
-    <w:lsdException w:name="Medium Grid 2 Accent 1" w:semiHidden="0" w:uiPriority="68" w:unhideWhenUsed="0"/>
-    <w:lsdException w:name="Medium Grid 3 Accent 1" w:semiHidden="0" w:uiPriority="69" w:unhideWhenUsed="0"/>
-    <w:lsdException w:name="Dark List Accent 1" w:semiHidden="0" w:uiPriority="70" w:unhideWhenUsed="0"/>
-    <w:lsdException w:name="Colorful Shading Accent 1" w:semiHidden="0" w:uiPriority="71" w:unhideWhenUsed="0"/>
-    <w:lsdException w:name="Colorful List Accent 1" w:semiHidden="0" w:uiPriority="72" w:unhideWhenUsed="0"/>
-    <w:lsdException w:name="Colorful Grid Accent 1" w:semiHidden="0" w:uiPriority="73" w:unhideWhenUsed="0"/>
-    <w:lsdException w:name="Light Shading Accent 2" w:semiHidden="0" w:uiPriority="60" w:unhideWhenUsed="0"/>
-    <w:lsdException w:name="Light List Accent 2" w:semiHidden="0" w:uiPriority="61" w:unhideWhenUsed="0"/>
-    <w:lsdException w:name="Light Grid Accent 2" w:semiHidden="0" w:uiPriority="62" w:unhideWhenUsed="0"/>
-    <w:lsdException w:name="Medium Shading 1 Accent 2" w:semiHidden="0" w:uiPriority="63" w:unhideWhenUsed="0"/>
-    <w:lsdException w:name="Medium Shading 2 Accent 2" w:semiHidden="0" w:uiPriority="64" w:unhideWhenUsed="0"/>
-    <w:lsdException w:name="Medium List 1 Accent 2" w:semiHidden="0" w:uiPriority="65" w:unhideWhenUsed="0"/>
-    <w:lsdException w:name="Medium List 2 Accent 2" w:semiHidden="0" w:uiPriority="66" w:unhideWhenUsed="0"/>
-    <w:lsdException w:name="Medium Grid 1 Accent 2" w:semiHidden="0" w:uiPriority="67" w:unhideWhenUsed="0"/>
-    <w:lsdException w:name="Medium Grid 2 Accent 2" w:semiHidden="0" w:uiPriority="68" w:unhideWhenUsed="0"/>
-    <w:lsdException w:name="Medium Grid 3 Accent 2" w:semiHidden="0" w:uiPriority="69" w:unhideWhenUsed="0"/>
-    <w:lsdException w:name="Dark List Accent 2" w:semiHidden="0" w:uiPriority="70" w:unhideWhenUsed="0"/>
-    <w:lsdException w:name="Colorful Shading Accent 2" w:semiHidden="0" w:uiPriority="71" w:unhideWhenUsed="0"/>
-    <w:lsdException w:name="Colorful List Accent 2" w:semiHidden="0" w:uiPriority="72" w:unhideWhenUsed="0"/>
-    <w:lsdException w:name="Colorful Grid Accent 2" w:semiHidden="0" w:uiPriority="73" w:unhideWhenUsed="0"/>
-    <w:lsdException w:name="Light Shading Accent 3" w:semiHidden="0" w:uiPriority="60" w:unhideWhenUsed="0"/>
-    <w:lsdException w:name="Light List Accent 3" w:semiHidden="0" w:uiPriority="61" w:unhideWhenUsed="0"/>
-    <w:lsdException w:name="Light Grid Accent 3" w:semiHidden="0" w:uiPriority="62" w:unhideWhenUsed="0"/>
-    <w:lsdException w:name="Medium Shading 1 Accent 3" w:semiHidden="0" w:uiPriority="63" w:unhideWhenUsed="0"/>
-    <w:lsdException w:name="Medium Shading 2 Accent 3" w:semiHidden="0" w:uiPriority="64" w:unhideWhenUsed="0"/>
-    <w:lsdException w:name="Medium List 1 Accent 3" w:semiHidden="0" w:uiPriority="65" w:unhideWhenUsed="0"/>
-    <w:lsdException w:name="Medium List 2 Accent 3" w:semiHidden="0" w:uiPriority="66" w:unhideWhenUsed="0"/>
-    <w:lsdException w:name="Medium Grid 1 Accent 3" w:semiHidden="0" w:uiPriority="67" w:unhideWhenUsed="0"/>
-    <w:lsdException w:name="Medium Grid 2 Accent 3" w:semiHidden="0" w:uiPriority="68" w:unhideWhenUsed="0"/>
-    <w:lsdException w:name="Medium Grid 3 Accent 3" w:semiHidden="0" w:uiPriority="69" w:unhideWhenUsed="0"/>
-    <w:lsdException w:name="Dark List Accent 3" w:semiHidden="0" w:uiPriority="70" w:unhideWhenUsed="0"/>
-    <w:lsdException w:name="Colorful Shading Accent 3" w:semiHidden="0" w:uiPriority="71" w:unhideWhenUsed="0"/>
-    <w:lsdException w:name="Colorful List Accent 3" w:semiHidden="0" w:uiPriority="72" w:unhideWhenUsed="0"/>
-    <w:lsdException w:name="Colorful Grid Accent 3" w:semiHidden="0" w:uiPriority="73" w:unhideWhenUsed="0"/>
-    <w:lsdException w:name="Light Shading Accent 4" w:semiHidden="0" w:uiPriority="60" w:unhideWhenUsed="0"/>
-    <w:lsdException w:name="Light List Accent 4" w:semiHidden="0" w:uiPriority="61" w:unhideWhenUsed="0"/>
-    <w:lsdException w:name="Light Grid Accent 4" w:semiHidden="0" w:uiPriority="62" w:unhideWhenUsed="0"/>
-    <w:lsdException w:name="Medium Shading 1 Accent 4" w:semiHidden="0" w:uiPriority="63" w:unhideWhenUsed="0"/>
-    <w:lsdException w:name="Medium Shading 2 Accent 4" w:semiHidden="0" w:uiPriority="64" w:unhideWhenUsed="0"/>
-    <w:lsdException w:name="Medium List 1 Accent 4" w:semiHidden="0" w:uiPriority="65" w:unhideWhenUsed="0"/>
-    <w:lsdException w:name="Medium List 2 Accent 4" w:semiHidden="0" w:uiPriority="66" w:unhideWhenUsed="0"/>
-    <w:lsdException w:name="Medium Grid 1 Accent 4" w:semiHidden="0" w:uiPriority="67" w:unhideWhenUsed="0"/>
-    <w:lsdException w:name="Medium Grid 2 Accent 4" w:semiHidden="0" w:uiPriority="68" w:unhideWhenUsed="0"/>
-    <w:lsdException w:name="Medium Grid 3 Accent 4" w:semiHidden="0" w:uiPriority="69" w:unhideWhenUsed="0"/>
-    <w:lsdException w:name="Dark List Accent 4" w:semiHidden="0" w:uiPriority="70" w:unhideWhenUsed="0"/>
-    <w:lsdException w:name="Colorful Shading Accent 4" w:semiHidden="0" w:uiPriority="71" w:unhideWhenUsed="0"/>
-    <w:lsdException w:name="Colorful List Accent 4" w:semiHidden="0" w:uiPriority="72" w:unhideWhenUsed="0"/>
-    <w:lsdException w:name="Colorful Grid Accent 4" w:semiHidden="0" w:uiPriority="73" w:unhideWhenUsed="0"/>
-    <w:lsdException w:name="Light Shading Accent 5" w:semiHidden="0" w:uiPriority="60" w:unhideWhenUsed="0"/>
-    <w:lsdException w:name="Light List Accent 5" w:semiHidden="0" w:uiPriority="61" w:unhideWhenUsed="0"/>
-    <w:lsdException w:name="Light Grid Accent 5" w:semiHidden="0" w:uiPriority="62" w:unhideWhenUsed="0"/>
-    <w:lsdException w:name="Medium Shading 1 Accent 5" w:semiHidden="0" w:uiPriority="63" w:unhideWhenUsed="0"/>
-    <w:lsdException w:name="Medium Shading 2 Accent 5" w:semiHidden="0" w:uiPriority="64" w:unhideWhenUsed="0"/>
-    <w:lsdException w:name="Medium List 1 Accent 5" w:semiHidden="0" w:uiPriority="65" w:unhideWhenUsed="0"/>
-    <w:lsdException w:name="Medium List 2 Accent 5" w:semiHidden="0" w:uiPriority="66" w:unhideWhenUsed="0"/>
-    <w:lsdException w:name="Medium Grid 1 Accent 5" w:semiHidden="0" w:uiPriority="67" w:unhideWhenUsed="0"/>
-    <w:lsdException w:name="Medium Grid 2 Accent 5" w:semiHidden="0" w:uiPriority="68" w:unhideWhenUsed="0"/>
-    <w:lsdException w:name="Medium Grid 3 Accent 5" w:semiHidden="0" w:uiPriority="69" w:unhideWhenUsed="0"/>
-    <w:lsdException w:name="Dark List Accent 5" w:semiHidden="0" w:uiPriority="70" w:unhideWhenUsed="0"/>
-    <w:lsdException w:name="Colorful Shading Accent 5" w:semiHidden="0" w:uiPriority="71" w:unhideWhenUsed="0"/>
-    <w:lsdException w:name="Colorful List Accent 5" w:semiHidden="0" w:uiPriority="72" w:unhideWhenUsed="0"/>
-    <w:lsdException w:name="Colorful Grid Accent 5" w:semiHidden="0" w:uiPriority="73" w:unhideWhenUsed="0"/>
-    <w:lsdException w:name="Light Shading Accent 6" w:semiHidden="0" w:uiPriority="60" w:unhideWhenUsed="0"/>
-    <w:lsdException w:name="Light List Accent 6" w:semiHidden="0" w:uiPriority="61" w:unhideWhenUsed="0"/>
-    <w:lsdException w:name="Light Grid Accent 6" w:semiHidden="0" w:uiPriority="62" w:unhideWhenUsed="0"/>
-    <w:lsdException w:name="Medium Shading 1 Accent 6" w:semiHidden="0" w:uiPriority="63" w:unhideWhenUsed="0"/>
-    <w:lsdException w:name="Medium Shading 2 Accent 6" w:semiHidden="0" w:uiPriority="64" w:unhideWhenUsed="0"/>
-    <w:lsdException w:name="Medium List 1 Accent 6" w:semiHidden="0" w:uiPriority="65" w:unhideWhenUsed="0"/>
-    <w:lsdException w:name="Medium List 2 Accent 6" w:semiHidden="0" w:uiPriority="66" w:unhideWhenUsed="0"/>
-    <w:lsdException w:name="Medium Grid 1 Accent 6" w:semiHidden="0" w:uiPriority="67" w:unhideWhenUsed="0"/>
-    <w:lsdException w:name="Medium Grid 2 Accent 6" w:semiHidden="0" w:uiPriority="68" w:unhideWhenUsed="0"/>
-    <w:lsdException w:name="Medium Grid 3 Accent 6" w:semiHidden="0" w:uiPriority="69" w:unhideWhenUsed="0"/>
-    <w:lsdException w:name="Dark List Accent 6" w:semiHidden="0" w:uiPriority="70" w:unhideWhenUsed="0"/>
-    <w:lsdException w:name="Colorful Shading Accent 6" w:semiHidden="0" w:uiPriority="71" w:unhideWhenUsed="0"/>
-    <w:lsdException w:name="Colorful List Accent 6" w:semiHidden="0" w:uiPriority="72" w:unhideWhenUsed="0"/>
-    <w:lsdException w:name="Colorful Grid Accent 6" w:semiHidden="0" w:uiPriority="73" w:unhideWhenUsed="0"/>
-    <w:lsdException w:name="Subtle Emphasis" w:semiHidden="0" w:uiPriority="19" w:unhideWhenUsed="0" w:qFormat="1"/>
-    <w:lsdException w:name="Intense Emphasis" w:semiHidden="0" w:uiPriority="21" w:unhideWhenUsed="0" w:qFormat="1"/>
-    <w:lsdException w:name="Subtle Reference" w:semiHidden="0" w:uiPriority="31" w:unhideWhenUsed="0" w:qFormat="1"/>
-    <w:lsdException w:name="Intense Reference" w:semiHidden="0" w:uiPriority="32" w:unhideWhenUsed="0" w:qFormat="1"/>
-    <w:lsdException w:name="Book Title" w:semiHidden="0" w:uiPriority="33" w:unhideWhenUsed="0" w:qFormat="1"/>
-    <w:lsdException w:name="Bibliography" w:uiPriority="37"/>
-    <w:lsdException w:name="TOC Heading" w:uiPriority="39" w:qFormat="1"/>
+  <w:latentStyles w:defLockedState="0" w:defUIPriority="99" w:defSemiHidden="0" w:defUnhideWhenUsed="0" w:defQFormat="0" w:count="376">
+    <w:lsdException w:name="Normal" w:uiPriority="0" w:qFormat="1"/>
+    <w:lsdException w:name="heading 1" w:uiPriority="9" w:qFormat="1"/>
+    <w:lsdException w:name="heading 2" w:uiPriority="9" w:qFormat="1"/>
+    <w:lsdException w:name="heading 3" w:semiHidden="1" w:uiPriority="9" w:unhideWhenUsed="1" w:qFormat="1"/>
+    <w:lsdException w:name="heading 4" w:semiHidden="1" w:uiPriority="9" w:unhideWhenUsed="1" w:qFormat="1"/>
+    <w:lsdException w:name="heading 5" w:semiHidden="1" w:uiPriority="9" w:unhideWhenUsed="1" w:qFormat="1"/>
+    <w:lsdException w:name="heading 6" w:semiHidden="1" w:uiPriority="9" w:unhideWhenUsed="1" w:qFormat="1"/>
+    <w:lsdException w:name="heading 7" w:semiHidden="1" w:uiPriority="9" w:unhideWhenUsed="1" w:qFormat="1"/>
+    <w:lsdException w:name="heading 8" w:semiHidden="1" w:uiPriority="9" w:unhideWhenUsed="1" w:qFormat="1"/>
+    <w:lsdException w:name="heading 9" w:semiHidden="1" w:uiPriority="9" w:unhideWhenUsed="1" w:qFormat="1"/>
+    <w:lsdException w:name="index 1" w:semiHidden="1" w:unhideWhenUsed="1"/>
+    <w:lsdException w:name="index 2" w:semiHidden="1" w:unhideWhenUsed="1"/>
+    <w:lsdException w:name="index 3" w:semiHidden="1" w:unhideWhenUsed="1"/>
+    <w:lsdException w:name="index 4" w:semiHidden="1" w:unhideWhenUsed="1"/>
+    <w:lsdException w:name="index 5" w:semiHidden="1" w:unhideWhenUsed="1"/>
+    <w:lsdException w:name="index 6" w:semiHidden="1" w:unhideWhenUsed="1"/>
+    <w:lsdException w:name="index 7" w:semiHidden="1" w:unhideWhenUsed="1"/>
+    <w:lsdException w:name="index 8" w:semiHidden="1" w:unhideWhenUsed="1"/>
+    <w:lsdException w:name="index 9" w:semiHidden="1" w:unhideWhenUsed="1"/>
+    <w:lsdException w:name="toc 1" w:semiHidden="1" w:uiPriority="39" w:unhideWhenUsed="1"/>
+    <w:lsdException w:name="toc 2" w:semiHidden="1" w:uiPriority="39" w:unhideWhenUsed="1"/>
+    <w:lsdException w:name="toc 3" w:semiHidden="1" w:uiPriority="39" w:unhideWhenUsed="1"/>
+    <w:lsdException w:name="toc 4" w:semiHidden="1" w:uiPriority="39" w:unhideWhenUsed="1"/>
+    <w:lsdException w:name="toc 5" w:semiHidden="1" w:uiPriority="39" w:unhideWhenUsed="1"/>
+    <w:lsdException w:name="toc 6" w:semiHidden="1" w:uiPriority="39" w:unhideWhenUsed="1"/>
+    <w:lsdException w:name="toc 7" w:semiHidden="1" w:uiPriority="39" w:unhideWhenUsed="1"/>
+    <w:lsdException w:name="toc 8" w:semiHidden="1" w:uiPriority="39" w:unhideWhenUsed="1"/>
+    <w:lsdException w:name="toc 9" w:semiHidden="1" w:uiPriority="39" w:unhideWhenUsed="1"/>
+    <w:lsdException w:name="Normal Indent" w:semiHidden="1" w:unhideWhenUsed="1"/>
+    <w:lsdException w:name="footnote text" w:semiHidden="1" w:unhideWhenUsed="1"/>
+    <w:lsdException w:name="annotation text" w:semiHidden="1" w:unhideWhenUsed="1"/>
+    <w:lsdException w:name="header" w:semiHidden="1" w:unhideWhenUsed="1"/>
+    <w:lsdException w:name="footer" w:semiHidden="1" w:unhideWhenUsed="1"/>
+    <w:lsdException w:name="index heading" w:semiHidden="1" w:unhideWhenUsed="1"/>
+    <w:lsdException w:name="caption" w:semiHidden="1" w:uiPriority="35" w:unhideWhenUsed="1" w:qFormat="1"/>
+    <w:lsdException w:name="table of figures" w:semiHidden="1" w:unhideWhenUsed="1"/>
+    <w:lsdException w:name="envelope address" w:semiHidden="1" w:unhideWhenUsed="1"/>
+    <w:lsdException w:name="envelope return" w:semiHidden="1" w:unhideWhenUsed="1"/>
+    <w:lsdException w:name="footnote reference" w:semiHidden="1" w:unhideWhenUsed="1"/>
+    <w:lsdException w:name="annotation reference" w:semiHidden="1" w:unhideWhenUsed="1"/>
+    <w:lsdException w:name="line number" w:semiHidden="1" w:unhideWhenUsed="1"/>
+    <w:lsdException w:name="page number" w:semiHidden="1" w:unhideWhenUsed="1"/>
+    <w:lsdException w:name="endnote reference" w:semiHidden="1" w:unhideWhenUsed="1"/>
+    <w:lsdException w:name="endnote text" w:semiHidden="1" w:unhideWhenUsed="1"/>
+    <w:lsdException w:name="table of authorities" w:semiHidden="1" w:unhideWhenUsed="1"/>
+    <w:lsdException w:name="macro" w:semiHidden="1" w:unhideWhenUsed="1"/>
+    <w:lsdException w:name="toa heading" w:semiHidden="1" w:unhideWhenUsed="1"/>
+    <w:lsdException w:name="List" w:semiHidden="1" w:unhideWhenUsed="1"/>
+    <w:lsdException w:name="List Bullet" w:semiHidden="1" w:unhideWhenUsed="1"/>
+    <w:lsdException w:name="List Number" w:semiHidden="1" w:unhideWhenUsed="1"/>
+    <w:lsdException w:name="List 2" w:semiHidden="1" w:unhideWhenUsed="1"/>
+    <w:lsdException w:name="List 3" w:semiHidden="1" w:unhideWhenUsed="1"/>
+    <w:lsdException w:name="List 4" w:semiHidden="1" w:unhideWhenUsed="1"/>
+    <w:lsdException w:name="List 5" w:semiHidden="1" w:unhideWhenUsed="1"/>
+    <w:lsdException w:name="List Bullet 2" w:semiHidden="1" w:unhideWhenUsed="1"/>
+    <w:lsdException w:name="List Bullet 3" w:semiHidden="1" w:unhideWhenUsed="1"/>
+    <w:lsdException w:name="List Bullet 4" w:semiHidden="1" w:unhideWhenUsed="1"/>
+    <w:lsdException w:name="List Bullet 5" w:semiHidden="1" w:unhideWhenUsed="1"/>
+    <w:lsdException w:name="List Number 2" w:semiHidden="1" w:unhideWhenUsed="1"/>
+    <w:lsdException w:name="List Number 3" w:semiHidden="1" w:unhideWhenUsed="1"/>
+    <w:lsdException w:name="List Number 4" w:semiHidden="1" w:unhideWhenUsed="1"/>
+    <w:lsdException w:name="List Number 5" w:semiHidden="1" w:unhideWhenUsed="1"/>
+    <w:lsdException w:name="Title" w:uiPriority="10" w:qFormat="1"/>
+    <w:lsdException w:name="Closing" w:semiHidden="1" w:unhideWhenUsed="1"/>
+    <w:lsdException w:name="Signature" w:semiHidden="1" w:unhideWhenUsed="1"/>
+    <w:lsdException w:name="Default Paragraph Font" w:semiHidden="1" w:uiPriority="1" w:unhideWhenUsed="1"/>
+    <w:lsdException w:name="Body Text" w:semiHidden="1" w:unhideWhenUsed="1"/>
+    <w:lsdException w:name="Body Text Indent" w:semiHidden="1" w:unhideWhenUsed="1"/>
+    <w:lsdException w:name="List Continue" w:semiHidden="1" w:unhideWhenUsed="1"/>
+    <w:lsdException w:name="List Continue 2" w:semiHidden="1" w:unhideWhenUsed="1"/>
+    <w:lsdException w:name="List Continue 3" w:semiHidden="1" w:unhideWhenUsed="1"/>
+    <w:lsdException w:name="List Continue 4" w:semiHidden="1" w:unhideWhenUsed="1"/>
+    <w:lsdException w:name="List Continue 5" w:semiHidden="1" w:unhideWhenUsed="1"/>
+    <w:lsdException w:name="Message Header" w:semiHidden="1" w:unhideWhenUsed="1"/>
+    <w:lsdException w:name="Subtitle" w:uiPriority="11" w:qFormat="1"/>
+    <w:lsdException w:name="Salutation" w:semiHidden="1" w:unhideWhenUsed="1"/>
+    <w:lsdException w:name="Date" w:semiHidden="1" w:unhideWhenUsed="1"/>
+    <w:lsdException w:name="Body Text First Indent" w:semiHidden="1" w:unhideWhenUsed="1"/>
+    <w:lsdException w:name="Body Text First Indent 2" w:semiHidden="1" w:unhideWhenUsed="1"/>
+    <w:lsdException w:name="Note Heading" w:semiHidden="1" w:unhideWhenUsed="1"/>
+    <w:lsdException w:name="Body Text 2" w:semiHidden="1" w:unhideWhenUsed="1"/>
+    <w:lsdException w:name="Body Text 3" w:semiHidden="1" w:unhideWhenUsed="1"/>
+    <w:lsdException w:name="Body Text Indent 2" w:semiHidden="1" w:unhideWhenUsed="1"/>
+    <w:lsdException w:name="Body Text Indent 3" w:semiHidden="1" w:unhideWhenUsed="1"/>
+    <w:lsdException w:name="Block Text" w:semiHidden="1" w:unhideWhenUsed="1"/>
+    <w:lsdException w:name="Hyperlink" w:semiHidden="1" w:unhideWhenUsed="1"/>
+    <w:lsdException w:name="FollowedHyperlink" w:semiHidden="1" w:unhideWhenUsed="1"/>
+    <w:lsdException w:name="Strong" w:uiPriority="22" w:qFormat="1"/>
+    <w:lsdException w:name="Emphasis" w:uiPriority="20" w:qFormat="1"/>
+    <w:lsdException w:name="Document Map" w:semiHidden="1" w:unhideWhenUsed="1"/>
+    <w:lsdException w:name="Plain Text" w:semiHidden="1" w:unhideWhenUsed="1"/>
+    <w:lsdException w:name="E-mail Signature" w:semiHidden="1" w:unhideWhenUsed="1"/>
+    <w:lsdException w:name="HTML Top of Form" w:semiHidden="1" w:unhideWhenUsed="1"/>
+    <w:lsdException w:name="HTML Bottom of Form" w:semiHidden="1" w:unhideWhenUsed="1"/>
+    <w:lsdException w:name="Normal (Web)" w:semiHidden="1" w:unhideWhenUsed="1"/>
+    <w:lsdException w:name="HTML Acronym" w:semiHidden="1" w:unhideWhenUsed="1"/>
+    <w:lsdException w:name="HTML Address" w:semiHidden="1" w:unhideWhenUsed="1"/>
+    <w:lsdException w:name="HTML Cite" w:semiHidden="1" w:unhideWhenUsed="1"/>
+    <w:lsdException w:name="HTML Code" w:semiHidden="1" w:unhideWhenUsed="1"/>
+    <w:lsdException w:name="HTML Definition" w:semiHidden="1" w:unhideWhenUsed="1"/>
+    <w:lsdException w:name="HTML Keyboard" w:semiHidden="1" w:unhideWhenUsed="1"/>
+    <w:lsdException w:name="HTML Preformatted" w:semiHidden="1" w:unhideWhenUsed="1"/>
+    <w:lsdException w:name="HTML Sample" w:semiHidden="1" w:unhideWhenUsed="1"/>
+    <w:lsdException w:name="HTML Typewriter" w:semiHidden="1" w:unhideWhenUsed="1"/>
+    <w:lsdException w:name="HTML Variable" w:semiHidden="1" w:unhideWhenUsed="1"/>
+    <w:lsdException w:name="Normal Table" w:semiHidden="1" w:unhideWhenUsed="1"/>
+    <w:lsdException w:name="annotation subject" w:semiHidden="1" w:unhideWhenUsed="1"/>
+    <w:lsdException w:name="No List" w:semiHidden="1" w:unhideWhenUsed="1"/>
+    <w:lsdException w:name="Outline List 1" w:semiHidden="1" w:unhideWhenUsed="1"/>
+    <w:lsdException w:name="Outline List 2" w:semiHidden="1" w:unhideWhenUsed="1"/>
+    <w:lsdException w:name="Outline List 3" w:semiHidden="1" w:unhideWhenUsed="1"/>
+    <w:lsdException w:name="Table Simple 1" w:semiHidden="1" w:unhideWhenUsed="1"/>
+    <w:lsdException w:name="Table Simple 2" w:semiHidden="1" w:unhideWhenUsed="1"/>
+    <w:lsdException w:name="Table Simple 3" w:semiHidden="1" w:unhideWhenUsed="1"/>
+    <w:lsdException w:name="Table Classic 1" w:semiHidden="1" w:unhideWhenUsed="1"/>
+    <w:lsdException w:name="Table Classic 2" w:semiHidden="1" w:unhideWhenUsed="1"/>
+    <w:lsdException w:name="Table Classic 3" w:semiHidden="1" w:unhideWhenUsed="1"/>
+    <w:lsdException w:name="Table Classic 4" w:semiHidden="1" w:unhideWhenUsed="1"/>
+    <w:lsdException w:name="Table Colorful 1" w:semiHidden="1" w:unhideWhenUsed="1"/>
+    <w:lsdException w:name="Table Colorful 2" w:semiHidden="1" w:unhideWhenUsed="1"/>
+    <w:lsdException w:name="Table Colorful 3" w:semiHidden="1" w:unhideWhenUsed="1"/>
+    <w:lsdException w:name="Table Columns 1" w:semiHidden="1" w:unhideWhenUsed="1"/>
+    <w:lsdException w:name="Table Columns 2" w:semiHidden="1" w:unhideWhenUsed="1"/>
+    <w:lsdException w:name="Table Columns 3" w:semiHidden="1" w:unhideWhenUsed="1"/>
+    <w:lsdException w:name="Table Columns 4" w:semiHidden="1" w:unhideWhenUsed="1"/>
+    <w:lsdException w:name="Table Columns 5" w:semiHidden="1" w:unhideWhenUsed="1"/>
+    <w:lsdException w:name="Table Grid 1" w:semiHidden="1" w:unhideWhenUsed="1"/>
+    <w:lsdException w:name="Table Grid 2" w:semiHidden="1" w:unhideWhenUsed="1"/>
+    <w:lsdException w:name="Table Grid 3" w:semiHidden="1" w:unhideWhenUsed="1"/>
+    <w:lsdException w:name="Table Grid 4" w:semiHidden="1" w:unhideWhenUsed="1"/>
+    <w:lsdException w:name="Table Grid 5" w:semiHidden="1" w:unhideWhenUsed="1"/>
+    <w:lsdException w:name="Table Grid 6" w:semiHidden="1" w:unhideWhenUsed="1"/>
+    <w:lsdException w:name="Table Grid 7" w:semiHidden="1" w:unhideWhenUsed="1"/>
+    <w:lsdException w:name="Table Grid 8" w:semiHidden="1" w:unhideWhenUsed="1"/>
+    <w:lsdException w:name="Table List 1" w:semiHidden="1" w:unhideWhenUsed="1"/>
+    <w:lsdException w:name="Table List 2" w:semiHidden="1" w:unhideWhenUsed="1"/>
+    <w:lsdException w:name="Table List 3" w:semiHidden="1" w:unhideWhenUsed="1"/>
+    <w:lsdException w:name="Table List 4" w:semiHidden="1" w:unhideWhenUsed="1"/>
+    <w:lsdException w:name="Table List 5" w:semiHidden="1" w:unhideWhenUsed="1"/>
+    <w:lsdException w:name="Table List 6" w:semiHidden="1" w:unhideWhenUsed="1"/>
+    <w:lsdException w:name="Table List 7" w:semiHidden="1" w:unhideWhenUsed="1"/>
+    <w:lsdException w:name="Table List 8" w:semiHidden="1" w:unhideWhenUsed="1"/>
+    <w:lsdException w:name="Table 3D effects 1" w:semiHidden="1" w:unhideWhenUsed="1"/>
+    <w:lsdException w:name="Table 3D effects 2" w:semiHidden="1" w:unhideWhenUsed="1"/>
+    <w:lsdException w:name="Table 3D effects 3" w:semiHidden="1" w:unhideWhenUsed="1"/>
+    <w:lsdException w:name="Table Contemporary" w:semiHidden="1" w:unhideWhenUsed="1"/>
+    <w:lsdException w:name="Table Elegant" w:semiHidden="1" w:unhideWhenUsed="1"/>
+    <w:lsdException w:name="Table Professional" w:semiHidden="1" w:unhideWhenUsed="1"/>
+    <w:lsdException w:name="Table Subtle 1" w:semiHidden="1" w:unhideWhenUsed="1"/>
+    <w:lsdException w:name="Table Subtle 2" w:semiHidden="1" w:unhideWhenUsed="1"/>
+    <w:lsdException w:name="Table Web 1" w:semiHidden="1" w:unhideWhenUsed="1"/>
+    <w:lsdException w:name="Table Web 2" w:semiHidden="1" w:unhideWhenUsed="1"/>
+    <w:lsdException w:name="Table Web 3" w:semiHidden="1" w:unhideWhenUsed="1"/>
+    <w:lsdException w:name="Balloon Text" w:semiHidden="1" w:unhideWhenUsed="1"/>
+    <w:lsdException w:name="Table Grid" w:uiPriority="59"/>
+    <w:lsdException w:name="Table Theme" w:semiHidden="1" w:unhideWhenUsed="1"/>
+    <w:lsdException w:name="Placeholder Text" w:semiHidden="1"/>
+    <w:lsdException w:name="No Spacing" w:uiPriority="1" w:qFormat="1"/>
+    <w:lsdException w:name="Light Shading" w:uiPriority="60"/>
+    <w:lsdException w:name="Light List" w:uiPriority="61"/>
+    <w:lsdException w:name="Light Grid" w:uiPriority="62"/>
+    <w:lsdException w:name="Medium Shading 1" w:uiPriority="63"/>
+    <w:lsdException w:name="Medium Shading 2" w:uiPriority="64"/>
+    <w:lsdException w:name="Medium List 1" w:uiPriority="65"/>
+    <w:lsdException w:name="Medium List 2" w:uiPriority="66"/>
+    <w:lsdException w:name="Medium Grid 1" w:uiPriority="67"/>
+    <w:lsdException w:name="Medium Grid 2" w:uiPriority="68"/>
+    <w:lsdException w:name="Medium Grid 3" w:uiPriority="69"/>
+    <w:lsdException w:name="Dark List" w:uiPriority="70"/>
+    <w:lsdException w:name="Colorful Shading" w:uiPriority="71"/>
+    <w:lsdException w:name="Colorful List" w:uiPriority="72"/>
+    <w:lsdException w:name="Colorful Grid" w:uiPriority="73"/>
+    <w:lsdException w:name="Light Shading Accent 1" w:uiPriority="60"/>
+    <w:lsdException w:name="Light List Accent 1" w:uiPriority="61"/>
+    <w:lsdException w:name="Light Grid Accent 1" w:uiPriority="62"/>
+    <w:lsdException w:name="Medium Shading 1 Accent 1" w:uiPriority="63"/>
+    <w:lsdException w:name="Medium Shading 2 Accent 1" w:uiPriority="64"/>
+    <w:lsdException w:name="Medium List 1 Accent 1" w:uiPriority="65"/>
+    <w:lsdException w:name="Revision" w:semiHidden="1"/>
+    <w:lsdException w:name="List Paragraph" w:uiPriority="34" w:qFormat="1"/>
+    <w:lsdException w:name="Quote" w:uiPriority="29" w:qFormat="1"/>
+    <w:lsdException w:name="Intense Quote" w:uiPriority="30" w:qFormat="1"/>
+    <w:lsdException w:name="Medium List 2 Accent 1" w:uiPriority="66"/>
+    <w:lsdException w:name="Medium Grid 1 Accent 1" w:uiPriority="67"/>
+    <w:lsdException w:name="Medium Grid 2 Accent 1" w:uiPriority="68"/>
+    <w:lsdException w:name="Medium Grid 3 Accent 1" w:uiPriority="69"/>
+    <w:lsdException w:name="Dark List Accent 1" w:uiPriority="70"/>
+    <w:lsdException w:name="Colorful Shading Accent 1" w:uiPriority="71"/>
+    <w:lsdException w:name="Colorful List Accent 1" w:uiPriority="72"/>
+    <w:lsdException w:name="Colorful Grid Accent 1" w:uiPriority="73"/>
+    <w:lsdException w:name="Light Shading Accent 2" w:uiPriority="60"/>
+    <w:lsdException w:name="Light List Accent 2" w:uiPriority="61"/>
+    <w:lsdException w:name="Light Grid Accent 2" w:uiPriority="62"/>
+    <w:lsdException w:name="Medium Shading 1 Accent 2" w:uiPriority="63"/>
+    <w:lsdException w:name="Medium Shading 2 Accent 2" w:uiPriority="64"/>
+    <w:lsdException w:name="Medium List 1 Accent 2" w:uiPriority="65"/>
+    <w:lsdException w:name="Medium List 2 Accent 2" w:uiPriority="66"/>
+    <w:lsdException w:name="Medium Grid 1 Accent 2" w:uiPriority="67"/>
+    <w:lsdException w:name="Medium Grid 2 Accent 2" w:uiPriority="68"/>
+    <w:lsdException w:name="Medium Grid 3 Accent 2" w:uiPriority="69"/>
+    <w:lsdException w:name="Dark List Accent 2" w:uiPriority="70"/>
+    <w:lsdException w:name="Colorful Shading Accent 2" w:uiPriority="71"/>
+    <w:lsdException w:name="Colorful List Accent 2" w:uiPriority="72"/>
+    <w:lsdException w:name="Colorful Grid Accent 2" w:uiPriority="73"/>
+    <w:lsdException w:name="Light Shading Accent 3" w:uiPriority="60"/>
+    <w:lsdException w:name="Light List Accent 3" w:uiPriority="61"/>
+    <w:lsdException w:name="Light Grid Accent 3" w:uiPriority="62"/>
+    <w:lsdException w:name="Medium Shading 1 Accent 3" w:uiPriority="63"/>
+    <w:lsdException w:name="Medium Shading 2 Accent 3" w:uiPriority="64"/>
+    <w:lsdException w:name="Medium List 1 Accent 3" w:uiPriority="65"/>
+    <w:lsdException w:name="Medium List 2 Accent 3" w:uiPriority="66"/>
+    <w:lsdException w:name="Medium Grid 1 Accent 3" w:uiPriority="67"/>
+    <w:lsdException w:name="Medium Grid 2 Accent 3" w:uiPriority="68"/>
+    <w:lsdException w:name="Medium Grid 3 Accent 3" w:uiPriority="69"/>
+    <w:lsdException w:name="Dark List Accent 3" w:uiPriority="70"/>
+    <w:lsdException w:name="Colorful Shading Accent 3" w:uiPriority="71"/>
+    <w:lsdException w:name="Colorful List Accent 3" w:uiPriority="72"/>
+    <w:lsdException w:name="Colorful Grid Accent 3" w:uiPriority="73"/>
+    <w:lsdException w:name="Light Shading Accent 4" w:uiPriority="60"/>
+    <w:lsdException w:name="Light List Accent 4" w:uiPriority="61"/>
+    <w:lsdException w:name="Light Grid Accent 4" w:uiPriority="62"/>
+    <w:lsdException w:name="Medium Shading 1 Accent 4" w:uiPriority="63"/>
+    <w:lsdException w:name="Medium Shading 2 Accent 4" w:uiPriority="64"/>
+    <w:lsdException w:name="Medium List 1 Accent 4" w:uiPriority="65"/>
+    <w:lsdException w:name="Medium List 2 Accent 4" w:uiPriority="66"/>
+    <w:lsdException w:name="Medium Grid 1 Accent 4" w:uiPriority="67"/>
+    <w:lsdException w:name="Medium Grid 2 Accent 4" w:uiPriority="68"/>
+    <w:lsdException w:name="Medium Grid 3 Accent 4" w:uiPriority="69"/>
+    <w:lsdException w:name="Dark List Accent 4" w:uiPriority="70"/>
+    <w:lsdException w:name="Colorful Shading Accent 4" w:uiPriority="71"/>
+    <w:lsdException w:name="Colorful List Accent 4" w:uiPriority="72"/>
+    <w:lsdException w:name="Colorful Grid Accent 4" w:uiPriority="73"/>
+    <w:lsdException w:name="Light Shading Accent 5" w:uiPriority="60"/>
+    <w:lsdException w:name="Light List Accent 5" w:uiPriority="61"/>
+    <w:lsdException w:name="Light Grid Accent 5" w:uiPriority="62"/>
+    <w:lsdException w:name="Medium Shading 1 Accent 5" w:uiPriority="63"/>
+    <w:lsdException w:name="Medium Shading 2 Accent 5" w:uiPriority="64"/>
+    <w:lsdException w:name="Medium List 1 Accent 5" w:uiPriority="65"/>
+    <w:lsdException w:name="Medium List 2 Accent 5" w:uiPriority="66"/>
+    <w:lsdException w:name="Medium Grid 1 Accent 5" w:uiPriority="67"/>
+    <w:lsdException w:name="Medium Grid 2 Accent 5" w:uiPriority="68"/>
+    <w:lsdException w:name="Medium Grid 3 Accent 5" w:uiPriority="69"/>
+    <w:lsdException w:name="Dark List Accent 5" w:uiPriority="70"/>
+    <w:lsdException w:name="Colorful Shading Accent 5" w:uiPriority="71"/>
+    <w:lsdException w:name="Colorful List Accent 5" w:uiPriority="72"/>
+    <w:lsdException w:name="Colorful Grid Accent 5" w:uiPriority="73"/>
+    <w:lsdException w:name="Light Shading Accent 6" w:uiPriority="60"/>
+    <w:lsdException w:name="Light List Accent 6" w:uiPriority="61"/>
+    <w:lsdException w:name="Light Grid Accent 6" w:uiPriority="62"/>
+    <w:lsdException w:name="Medium Shading 1 Accent 6" w:uiPriority="63"/>
+    <w:lsdException w:name="Medium Shading 2 Accent 6" w:uiPriority="64"/>
+    <w:lsdException w:name="Medium List 1 Accent 6" w:uiPriority="65"/>
+    <w:lsdException w:name="Medium List 2 Accent 6" w:uiPriority="66"/>
+    <w:lsdException w:name="Medium Grid 1 Accent 6" w:uiPriority="67"/>
+    <w:lsdException w:name="Medium Grid 2 Accent 6" w:uiPriority="68"/>
+    <w:lsdException w:name="Medium Grid 3 Accent 6" w:uiPriority="69"/>
+    <w:lsdException w:name="Dark List Accent 6" w:uiPriority="70"/>
+    <w:lsdException w:name="Colorful Shading Accent 6" w:uiPriority="71"/>
+    <w:lsdException w:name="Colorful List Accent 6" w:uiPriority="72"/>
+    <w:lsdException w:name="Colorful Grid Accent 6" w:uiPriority="73"/>
+    <w:lsdException w:name="Subtle Emphasis" w:uiPriority="19" w:qFormat="1"/>
+    <w:lsdException w:name="Intense Emphasis" w:uiPriority="21" w:qFormat="1"/>
+    <w:lsdException w:name="Subtle Reference" w:uiPriority="31" w:qFormat="1"/>
+    <w:lsdException w:name="Intense Reference" w:uiPriority="32" w:qFormat="1"/>
+    <w:lsdException w:name="Book Title" w:uiPriority="33" w:qFormat="1"/>
+    <w:lsdException w:name="Bibliography" w:semiHidden="1" w:uiPriority="37" w:unhideWhenUsed="1"/>
+    <w:lsdException w:name="TOC Heading" w:semiHidden="1" w:uiPriority="39" w:unhideWhenUsed="1" w:qFormat="1"/>
+    <w:lsdException w:name="Plain Table 1" w:uiPriority="41"/>
+    <w:lsdException w:name="Plain Table 2" w:uiPriority="42"/>
+    <w:lsdException w:name="Plain Table 3" w:uiPriority="43"/>
+    <w:lsdException w:name="Plain Table 4" w:uiPriority="44"/>
+    <w:lsdException w:name="Plain Table 5" w:uiPriority="45"/>
+    <w:lsdException w:name="Grid Table Light" w:uiPriority="40"/>
+    <w:lsdException w:name="Grid Table 1 Light" w:uiPriority="46"/>
+    <w:lsdException w:name="Grid Table 2" w:uiPriority="47"/>
+    <w:lsdException w:name="Grid Table 3" w:uiPriority="48"/>
+    <w:lsdException w:name="Grid Table 4" w:uiPriority="49"/>
+    <w:lsdException w:name="Grid Table 5 Dark" w:uiPriority="50"/>
+    <w:lsdException w:name="Grid Table 6 Colorful" w:uiPriority="51"/>
+    <w:lsdException w:name="Grid Table 7 Colorful" w:uiPriority="52"/>
+    <w:lsdException w:name="Grid Table 1 Light Accent 1" w:uiPriority="46"/>
+    <w:lsdException w:name="Grid Table 2 Accent 1" w:uiPriority="47"/>
+    <w:lsdException w:name="Grid Table 3 Accent 1" w:uiPriority="48"/>
+    <w:lsdException w:name="Grid Table 4 Accent 1" w:uiPriority="49"/>
+    <w:lsdException w:name="Grid Table 5 Dark Accent 1" w:uiPriority="50"/>
+    <w:lsdException w:name="Grid Table 6 Colorful Accent 1" w:uiPriority="51"/>
+    <w:lsdException w:name="Grid Table 7 Colorful Accent 1" w:uiPriority="52"/>
+    <w:lsdException w:name="Grid Table 1 Light Accent 2" w:uiPriority="46"/>
+    <w:lsdException w:name="Grid Table 2 Accent 2" w:uiPriority="47"/>
+    <w:lsdException w:name="Grid Table 3 Accent 2" w:uiPriority="48"/>
+    <w:lsdException w:name="Grid Table 4 Accent 2" w:uiPriority="49"/>
+    <w:lsdException w:name="Grid Table 5 Dark Accent 2" w:uiPriority="50"/>
+    <w:lsdException w:name="Grid Table 6 Colorful Accent 2" w:uiPriority="51"/>
+    <w:lsdException w:name="Grid Table 7 Colorful Accent 2" w:uiPriority="52"/>
+    <w:lsdException w:name="Grid Table 1 Light Accent 3" w:uiPriority="46"/>
+    <w:lsdException w:name="Grid Table 2 Accent 3" w:uiPriority="47"/>
+    <w:lsdException w:name="Grid Table 3 Accent 3" w:uiPriority="48"/>
+    <w:lsdException w:name="Grid Table 4 Accent 3" w:uiPriority="49"/>
+    <w:lsdException w:name="Grid Table 5 Dark Accent 3" w:uiPriority="50"/>
+    <w:lsdException w:name="Grid Table 6 Colorful Accent 3" w:uiPriority="51"/>
+    <w:lsdException w:name="Grid Table 7 Colorful Accent 3" w:uiPriority="52"/>
+    <w:lsdException w:name="Grid Table 1 Light Accent 4" w:uiPriority="46"/>
+    <w:lsdException w:name="Grid Table 2 Accent 4" w:uiPriority="47"/>
+    <w:lsdException w:name="Grid Table 3 Accent 4" w:uiPriority="48"/>
+    <w:lsdException w:name="Grid Table 4 Accent 4" w:uiPriority="49"/>
+    <w:lsdException w:name="Grid Table 5 Dark Accent 4" w:uiPriority="50"/>
+    <w:lsdException w:name="Grid Table 6 Colorful Accent 4" w:uiPriority="51"/>
+    <w:lsdException w:name="Grid Table 7 Colorful Accent 4" w:uiPriority="52"/>
+    <w:lsdException w:name="Grid Table 1 Light Accent 5" w:uiPriority="46"/>
+    <w:lsdException w:name="Grid Table 2 Accent 5" w:uiPriority="47"/>
+    <w:lsdException w:name="Grid Table 3 Accent 5" w:uiPriority="48"/>
+    <w:lsdException w:name="Grid Table 4 Accent 5" w:uiPriority="49"/>
+    <w:lsdException w:name="Grid Table 5 Dark Accent 5" w:uiPriority="50"/>
+    <w:lsdException w:name="Grid Table 6 Colorful Accent 5" w:uiPriority="51"/>
+    <w:lsdException w:name="Grid Table 7 Colorful Accent 5" w:uiPriority="52"/>
+    <w:lsdException w:name="Grid Table 1 Light Accent 6" w:uiPriority="46"/>
+    <w:lsdException w:name="Grid Table 2 Accent 6" w:uiPriority="47"/>
+    <w:lsdException w:name="Grid Table 3 Accent 6" w:uiPriority="48"/>
+    <w:lsdException w:name="Grid Table 4 Accent 6" w:uiPriority="49"/>
+    <w:lsdException w:name="Grid Table 5 Dark Accent 6" w:uiPriority="50"/>
+    <w:lsdException w:name="Grid Table 6 Colorful Accent 6" w:uiPriority="51"/>
+    <w:lsdException w:name="Grid Table 7 Colorful Accent 6" w:uiPriority="52"/>
+    <w:lsdException w:name="List Table 1 Light" w:uiPriority="46"/>
+    <w:lsdException w:name="List Table 2" w:uiPriority="47"/>
+    <w:lsdException w:name="List Table 3" w:uiPriority="48"/>
+    <w:lsdException w:name="List Table 4" w:uiPriority="49"/>
+    <w:lsdException w:name="List Table 5 Dark" w:uiPriority="50"/>
+    <w:lsdException w:name="List Table 6 Colorful" w:uiPriority="51"/>
+    <w:lsdException w:name="List Table 7 Colorful" w:uiPriority="52"/>
+    <w:lsdException w:name="List Table 1 Light Accent 1" w:uiPriority="46"/>
+    <w:lsdException w:name="List Table 2 Accent 1" w:uiPriority="47"/>
+    <w:lsdException w:name="List Table 3 Accent 1" w:uiPriority="48"/>
+    <w:lsdException w:name="List Table 4 Accent 1" w:uiPriority="49"/>
+    <w:lsdException w:name="List Table 5 Dark Accent 1" w:uiPriority="50"/>
+    <w:lsdException w:name="List Table 6 Colorful Accent 1" w:uiPriority="51"/>
+    <w:lsdException w:name="List Table 7 Colorful Accent 1" w:uiPriority="52"/>
+    <w:lsdException w:name="List Table 1 Light Accent 2" w:uiPriority="46"/>
+    <w:lsdException w:name="List Table 2 Accent 2" w:uiPriority="47"/>
+    <w:lsdException w:name="List Table 3 Accent 2" w:uiPriority="48"/>
+    <w:lsdException w:name="List Table 4 Accent 2" w:uiPriority="49"/>
+    <w:lsdException w:name="List Table 5 Dark Accent 2" w:uiPriority="50"/>
+    <w:lsdException w:name="List Table 6 Colorful Accent 2" w:uiPriority="51"/>
+    <w:lsdException w:name="List Table 7 Colorful Accent 2" w:uiPriority="52"/>
+    <w:lsdException w:name="List Table 1 Light Accent 3" w:uiPriority="46"/>
+    <w:lsdException w:name="List Table 2 Accent 3" w:uiPriority="47"/>
+    <w:lsdException w:name="List Table 3 Accent 3" w:uiPriority="48"/>
+    <w:lsdException w:name="List Table 4 Accent 3" w:uiPriority="49"/>
+    <w:lsdException w:name="List Table 5 Dark Accent 3" w:uiPriority="50"/>
+    <w:lsdException w:name="List Table 6 Colorful Accent 3" w:uiPriority="51"/>
+    <w:lsdException w:name="List Table 7 Colorful Accent 3" w:uiPriority="52"/>
+    <w:lsdException w:name="List Table 1 Light Accent 4" w:uiPriority="46"/>
+    <w:lsdException w:name="List Table 2 Accent 4" w:uiPriority="47"/>
+    <w:lsdException w:name="List Table 3 Accent 4" w:uiPriority="48"/>
+    <w:lsdException w:name="List Table 4 Accent 4" w:uiPriority="49"/>
+    <w:lsdException w:name="List Table 5 Dark Accent 4" w:uiPriority="50"/>
+    <w:lsdException w:name="List Table 6 Colorful Accent 4" w:uiPriority="51"/>
+    <w:lsdException w:name="List Table 7 Colorful Accent 4" w:uiPriority="52"/>
+    <w:lsdException w:name="List Table 1 Light Accent 5" w:uiPriority="46"/>
+    <w:lsdException w:name="List Table 2 Accent 5" w:uiPriority="47"/>
+    <w:lsdException w:name="List Table 3 Accent 5" w:uiPriority="48"/>
+    <w:lsdException w:name="List Table 4 Accent 5" w:uiPriority="49"/>
+    <w:lsdException w:name="List Table 5 Dark Accent 5" w:uiPriority="50"/>
+    <w:lsdException w:name="List Table 6 Colorful Accent 5" w:uiPriority="51"/>
+    <w:lsdException w:name="List Table 7 Colorful Accent 5" w:uiPriority="52"/>
+    <w:lsdException w:name="List Table 1 Light Accent 6" w:uiPriority="46"/>
+    <w:lsdException w:name="List Table 2 Accent 6" w:uiPriority="47"/>
+    <w:lsdException w:name="List Table 3 Accent 6" w:uiPriority="48"/>
+    <w:lsdException w:name="List Table 4 Accent 6" w:uiPriority="49"/>
+    <w:lsdException w:name="List Table 5 Dark Accent 6" w:uiPriority="50"/>
+    <w:lsdException w:name="List Table 6 Colorful Accent 6" w:uiPriority="51"/>
+    <w:lsdException w:name="List Table 7 Colorful Accent 6" w:uiPriority="52"/>
+    <w:lsdException w:name="Mention" w:semiHidden="1" w:unhideWhenUsed="1"/>
+    <w:lsdException w:name="Smart Hyperlink" w:semiHidden="1" w:unhideWhenUsed="1"/>
+    <w:lsdException w:name="Hashtag" w:semiHidden="1" w:unhideWhenUsed="1"/>
+    <w:lsdException w:name="Unresolved Mention" w:semiHidden="1" w:unhideWhenUsed="1"/>
+    <w:lsdException w:name="Smart Link" w:semiHidden="1" w:unhideWhenUsed="1"/>
   </w:latentStyles>
   <w:style w:type="paragraph" w:default="1" w:styleId="Normal">
     <w:name w:val="Normal"/>

</xml_diff>

<commit_message>
Add "Prior experience" notice
</commit_message>
<xml_diff>
--- a/J_Hoeks.docx
+++ b/J_Hoeks.docx
@@ -282,7 +282,39 @@
           <w:rStyle w:val="Emphasis"/>
           <w:shd w:val="clear" w:color="auto" w:fill="FFFFFF"/>
         </w:rPr>
-        <w:t>TypeScript, React, Redux, Styled Components, Formik, GraphQL, Golang</w:t>
+        <w:t xml:space="preserve">TypeScript, React, Redux, Styled Components, </w:t>
+      </w:r>
+      <w:proofErr w:type="spellStart"/>
+      <w:r>
+        <w:rPr>
+          <w:rStyle w:val="Emphasis"/>
+          <w:shd w:val="clear" w:color="auto" w:fill="FFFFFF"/>
+        </w:rPr>
+        <w:t>Formik</w:t>
+      </w:r>
+      <w:proofErr w:type="spellEnd"/>
+      <w:r>
+        <w:rPr>
+          <w:rStyle w:val="Emphasis"/>
+          <w:shd w:val="clear" w:color="auto" w:fill="FFFFFF"/>
+        </w:rPr>
+        <w:t xml:space="preserve">, </w:t>
+      </w:r>
+      <w:proofErr w:type="spellStart"/>
+      <w:r>
+        <w:rPr>
+          <w:rStyle w:val="Emphasis"/>
+          <w:shd w:val="clear" w:color="auto" w:fill="FFFFFF"/>
+        </w:rPr>
+        <w:t>GraphQL</w:t>
+      </w:r>
+      <w:proofErr w:type="spellEnd"/>
+      <w:r>
+        <w:rPr>
+          <w:rStyle w:val="Emphasis"/>
+          <w:shd w:val="clear" w:color="auto" w:fill="FFFFFF"/>
+        </w:rPr>
+        <w:t>, Golang</w:t>
       </w:r>
       <w:r>
         <w:rPr>
@@ -493,7 +525,21 @@
         <w:rPr>
           <w:shd w:val="clear" w:color="auto" w:fill="FFFFFF"/>
         </w:rPr>
-        <w:t>Responsible for maintaining CMS components for use by various teams within the bank. Improved AEM development virtual machine provisioning process, reducing onboarding process for new developers from a two day manual process to a twenty minute automatic process.</w:t>
+        <w:t xml:space="preserve">Responsible for maintaining CMS components for use by various teams within the bank. Improved AEM development virtual machine provisioning process, reducing onboarding process for new developers from a </w:t>
+      </w:r>
+      <w:proofErr w:type="gramStart"/>
+      <w:r>
+        <w:rPr>
+          <w:shd w:val="clear" w:color="auto" w:fill="FFFFFF"/>
+        </w:rPr>
+        <w:t>two day</w:t>
+      </w:r>
+      <w:proofErr w:type="gramEnd"/>
+      <w:r>
+        <w:rPr>
+          <w:shd w:val="clear" w:color="auto" w:fill="FFFFFF"/>
+        </w:rPr>
+        <w:t xml:space="preserve"> manual process to a twenty minute automatic process.</w:t>
       </w:r>
     </w:p>
     <w:p>
@@ -575,7 +621,21 @@
         <w:rPr>
           <w:shd w:val="clear" w:color="auto" w:fill="FFFFFF"/>
         </w:rPr>
-        <w:t>. First React project at the bank. Delivered in 5 weeks when AngularJS version was estimated to take 8 weeks. Build process produces a single, themeable JavaScript bundle for use by REA and NAB.</w:t>
+        <w:t xml:space="preserve">. First React project at the bank. Delivered in 5 weeks when AngularJS version was estimated to take 8 weeks. Build process produces a single, </w:t>
+      </w:r>
+      <w:proofErr w:type="spellStart"/>
+      <w:r>
+        <w:rPr>
+          <w:shd w:val="clear" w:color="auto" w:fill="FFFFFF"/>
+        </w:rPr>
+        <w:t>themeable</w:t>
+      </w:r>
+      <w:proofErr w:type="spellEnd"/>
+      <w:r>
+        <w:rPr>
+          <w:shd w:val="clear" w:color="auto" w:fill="FFFFFF"/>
+        </w:rPr>
+        <w:t xml:space="preserve"> JavaScript bundle for use by REA and NAB.</w:t>
       </w:r>
     </w:p>
     <w:p>
@@ -758,12 +818,21 @@
           <w:rFonts w:eastAsia="Times New Roman"/>
         </w:rPr>
       </w:pPr>
+      <w:proofErr w:type="spellStart"/>
       <w:r>
         <w:rPr>
           <w:rStyle w:val="Strong"/>
           <w:shd w:val="clear" w:color="auto" w:fill="FFFFFF"/>
         </w:rPr>
-        <w:t>Rubix performance project</w:t>
+        <w:t>Rubix</w:t>
+      </w:r>
+      <w:proofErr w:type="spellEnd"/>
+      <w:r>
+        <w:rPr>
+          <w:rStyle w:val="Strong"/>
+          <w:shd w:val="clear" w:color="auto" w:fill="FFFFFF"/>
+        </w:rPr>
+        <w:t xml:space="preserve"> performance project</w:t>
       </w:r>
       <w:r>
         <w:rPr>
@@ -788,7 +857,23 @@
           <w:rStyle w:val="Emphasis"/>
           <w:shd w:val="clear" w:color="auto" w:fill="FFFFFF"/>
         </w:rPr>
-        <w:t>React, Redux, Immutable, Hypergrid, Chrome Developer Tools</w:t>
+        <w:t xml:space="preserve">React, Redux, Immutable, </w:t>
+      </w:r>
+      <w:proofErr w:type="spellStart"/>
+      <w:r>
+        <w:rPr>
+          <w:rStyle w:val="Emphasis"/>
+          <w:shd w:val="clear" w:color="auto" w:fill="FFFFFF"/>
+        </w:rPr>
+        <w:t>Hypergrid</w:t>
+      </w:r>
+      <w:proofErr w:type="spellEnd"/>
+      <w:r>
+        <w:rPr>
+          <w:rStyle w:val="Emphasis"/>
+          <w:shd w:val="clear" w:color="auto" w:fill="FFFFFF"/>
+        </w:rPr>
+        <w:t>, Chrome Developer Tools</w:t>
       </w:r>
       <w:r>
         <w:rPr>
@@ -820,12 +905,21 @@
           <w:rFonts w:eastAsia="Times New Roman"/>
         </w:rPr>
       </w:pPr>
+      <w:proofErr w:type="spellStart"/>
       <w:r>
         <w:rPr>
           <w:rStyle w:val="Strong"/>
           <w:shd w:val="clear" w:color="auto" w:fill="FFFFFF"/>
         </w:rPr>
-        <w:t>Rubix trader platform</w:t>
+        <w:t>Rubix</w:t>
+      </w:r>
+      <w:proofErr w:type="spellEnd"/>
+      <w:r>
+        <w:rPr>
+          <w:rStyle w:val="Strong"/>
+          <w:shd w:val="clear" w:color="auto" w:fill="FFFFFF"/>
+        </w:rPr>
+        <w:t xml:space="preserve"> trader platform</w:t>
       </w:r>
       <w:r>
         <w:rPr>
@@ -912,7 +1006,23 @@
           <w:rStyle w:val="Emphasis"/>
           <w:shd w:val="clear" w:color="auto" w:fill="FFFFFF"/>
         </w:rPr>
-        <w:t>Ember.js, Ember CLI, ESLint, Bower, Babel</w:t>
+        <w:t xml:space="preserve">Ember.js, Ember CLI, </w:t>
+      </w:r>
+      <w:proofErr w:type="spellStart"/>
+      <w:r>
+        <w:rPr>
+          <w:rStyle w:val="Emphasis"/>
+          <w:shd w:val="clear" w:color="auto" w:fill="FFFFFF"/>
+        </w:rPr>
+        <w:t>ESLint</w:t>
+      </w:r>
+      <w:proofErr w:type="spellEnd"/>
+      <w:r>
+        <w:rPr>
+          <w:rStyle w:val="Emphasis"/>
+          <w:shd w:val="clear" w:color="auto" w:fill="FFFFFF"/>
+        </w:rPr>
+        <w:t>, Bower, Babel</w:t>
       </w:r>
       <w:r>
         <w:rPr>
@@ -950,14 +1060,34 @@
         <w:t xml:space="preserve"> </w:t>
       </w:r>
       <w:hyperlink r:id="rId20" w:history="1">
+        <w:proofErr w:type="spellStart"/>
         <w:r>
           <w:rPr>
             <w:rStyle w:val="HTMLCode"/>
             <w:rFonts w:eastAsiaTheme="minorEastAsia"/>
             <w:shd w:val="clear" w:color="auto" w:fill="FFFFFF"/>
           </w:rPr>
-          <w:t>eslint-config-luxjs</w:t>
+          <w:t>eslint</w:t>
         </w:r>
+        <w:proofErr w:type="spellEnd"/>
+        <w:r>
+          <w:rPr>
+            <w:rStyle w:val="HTMLCode"/>
+            <w:rFonts w:eastAsiaTheme="minorEastAsia"/>
+            <w:shd w:val="clear" w:color="auto" w:fill="FFFFFF"/>
+          </w:rPr>
+          <w:t>-config-</w:t>
+        </w:r>
+        <w:proofErr w:type="spellStart"/>
+        <w:r>
+          <w:rPr>
+            <w:rStyle w:val="HTMLCode"/>
+            <w:rFonts w:eastAsiaTheme="minorEastAsia"/>
+            <w:shd w:val="clear" w:color="auto" w:fill="FFFFFF"/>
+          </w:rPr>
+          <w:t>luxjs</w:t>
+        </w:r>
+        <w:proofErr w:type="spellEnd"/>
       </w:hyperlink>
       <w:r>
         <w:rPr>
@@ -1013,31 +1143,75 @@
         <w:rPr>
           <w:shd w:val="clear" w:color="auto" w:fill="FFFFFF"/>
         </w:rPr>
-        <w:t>) on behalf of Luxbet. Contributed projects back to the open source community wherever possible.</w:t>
+        <w:t xml:space="preserve">) on behalf of </w:t>
+      </w:r>
+      <w:proofErr w:type="spellStart"/>
+      <w:r>
+        <w:rPr>
+          <w:shd w:val="clear" w:color="auto" w:fill="FFFFFF"/>
+        </w:rPr>
+        <w:t>Luxbet</w:t>
+      </w:r>
+      <w:proofErr w:type="spellEnd"/>
+      <w:r>
+        <w:rPr>
+          <w:shd w:val="clear" w:color="auto" w:fill="FFFFFF"/>
+        </w:rPr>
+        <w:t xml:space="preserve">. Contributed projects back to the </w:t>
+      </w:r>
+      <w:proofErr w:type="gramStart"/>
+      <w:r>
+        <w:rPr>
+          <w:shd w:val="clear" w:color="auto" w:fill="FFFFFF"/>
+        </w:rPr>
+        <w:t>open source</w:t>
+      </w:r>
+      <w:proofErr w:type="gramEnd"/>
+      <w:r>
+        <w:rPr>
+          <w:shd w:val="clear" w:color="auto" w:fill="FFFFFF"/>
+        </w:rPr>
+        <w:t xml:space="preserve"> community wherever possible.</w:t>
       </w:r>
     </w:p>
     <w:p>
       <w:pPr>
-        <w:pStyle w:val="Heading2"/>
         <w:tabs>
           <w:tab w:val="right" w:pos="10773"/>
         </w:tabs>
-        <w:ind w:left="284" w:hanging="284"/>
-        <w:rPr>
-          <w:rFonts w:eastAsia="Times New Roman"/>
-          <w:color w:val="auto"/>
-        </w:rPr>
-      </w:pPr>
-      <w:r>
-        <w:rPr>
-          <w:rFonts w:eastAsia="Times New Roman"/>
-          <w:color w:val="auto"/>
-        </w:rPr>
-        <w:t>Skills</w:t>
+        <w:rPr>
+          <w:rFonts w:eastAsia="Times New Roman"/>
+        </w:rPr>
+      </w:pPr>
+      <w:r>
+        <w:rPr>
+          <w:rFonts w:eastAsia="Times New Roman"/>
+        </w:rPr>
+        <w:t>Prior experience available on request.</w:t>
       </w:r>
     </w:p>
     <w:p>
       <w:pPr>
+        <w:pStyle w:val="Heading2"/>
+        <w:tabs>
+          <w:tab w:val="right" w:pos="10773"/>
+        </w:tabs>
+        <w:ind w:left="284" w:hanging="284"/>
+        <w:rPr>
+          <w:rFonts w:eastAsia="Times New Roman"/>
+          <w:color w:val="auto"/>
+        </w:rPr>
+      </w:pPr>
+      <w:r>
+        <w:rPr>
+          <w:rFonts w:eastAsia="Times New Roman"/>
+          <w:color w:val="auto"/>
+        </w:rPr>
+        <w:t>Skills</w:t>
+      </w:r>
+    </w:p>
+    <w:p>
+      <w:pPr>
         <w:tabs>
           <w:tab w:val="left" w:pos="6885"/>
           <w:tab w:val="left" w:pos="9315"/>
@@ -1114,6 +1288,7 @@
         </w:rPr>
         <w:t> </w:t>
       </w:r>
+      <w:proofErr w:type="spellStart"/>
       <w:r>
         <w:rPr>
           <w:rFonts w:eastAsia="Times New Roman"/>
@@ -1121,6 +1296,7 @@
         </w:rPr>
         <w:t>Formik</w:t>
       </w:r>
+      <w:proofErr w:type="spellEnd"/>
       <w:r>
         <w:rPr>
           <w:rFonts w:eastAsia="Times New Roman"/>
@@ -1153,6 +1329,7 @@
         </w:rPr>
         <w:t> </w:t>
       </w:r>
+      <w:proofErr w:type="spellStart"/>
       <w:r>
         <w:rPr>
           <w:rFonts w:eastAsia="Times New Roman"/>
@@ -1160,6 +1337,7 @@
         </w:rPr>
         <w:t>GraphQL</w:t>
       </w:r>
+      <w:proofErr w:type="spellEnd"/>
       <w:r>
         <w:rPr>
           <w:rFonts w:eastAsia="Times New Roman"/>
@@ -1231,6 +1409,7 @@
         </w:rPr>
         <w:t> </w:t>
       </w:r>
+      <w:proofErr w:type="spellStart"/>
       <w:r>
         <w:rPr>
           <w:rFonts w:eastAsia="Times New Roman"/>
@@ -1238,6 +1417,7 @@
         </w:rPr>
         <w:t>RxJS</w:t>
       </w:r>
+      <w:proofErr w:type="spellEnd"/>
       <w:r>
         <w:rPr>
           <w:rFonts w:eastAsia="Times New Roman"/>

</xml_diff>

<commit_message>
Update with Belong and Coles roles
</commit_message>
<xml_diff>
--- a/J_Hoeks.docx
+++ b/J_Hoeks.docx
@@ -41,30 +41,29 @@
           <w:rFonts w:eastAsia="Times New Roman"/>
         </w:rPr>
       </w:pPr>
-      <w:hyperlink r:id="rId7" w:tooltip="Homepage" w:history="1">
-        <w:r>
-          <w:rPr>
-            <w:rStyle w:val="given-name"/>
-            <w:rFonts w:eastAsia="Times New Roman"/>
-          </w:rPr>
-          <w:t>J</w:t>
-        </w:r>
-        <w:r>
-          <w:rPr>
-            <w:rStyle w:val="Hyperlink"/>
-            <w:rFonts w:eastAsia="Times New Roman"/>
-            <w:color w:val="auto"/>
-          </w:rPr>
-          <w:t xml:space="preserve"> </w:t>
-        </w:r>
-        <w:r>
-          <w:rPr>
-            <w:rStyle w:val="family-name"/>
-            <w:rFonts w:eastAsia="Times New Roman"/>
-          </w:rPr>
-          <w:t>Hoeks</w:t>
-        </w:r>
-      </w:hyperlink>
+      <w:sdt>
+        <w:sdtPr>
+          <w:alias w:val="Title"/>
+          <w:tag w:val=""/>
+          <w:id w:val="-2045283212"/>
+          <w:placeholder>
+            <w:docPart w:val="C40B1AE134F644E8BAA2458202D1C011"/>
+          </w:placeholder>
+          <w:dataBinding w:prefixMappings="xmlns:ns0='http://purl.org/dc/elements/1.1/' xmlns:ns1='http://schemas.openxmlformats.org/package/2006/metadata/core-properties' " w:xpath="/ns1:coreProperties[1]/ns0:title[1]" w:storeItemID="{6C3C8BC8-F283-45AE-878A-BAB7291924A1}"/>
+          <w:text/>
+        </w:sdtPr>
+        <w:sdtContent>
+          <w:r>
+            <w:t xml:space="preserve">J </w:t>
+          </w:r>
+          <w:proofErr w:type="spellStart"/>
+          <w:r>
+            <w:t>Hoeks</w:t>
+          </w:r>
+          <w:proofErr w:type="spellEnd"/>
+        </w:sdtContent>
+      </w:sdt>
+      <w:hyperlink r:id="rId7" w:tooltip="Homepage" w:history="1"/>
     </w:p>
     <w:p>
       <w:pPr>
@@ -203,7 +202,686 @@
           <w:rFonts w:eastAsia="Times New Roman"/>
         </w:rPr>
       </w:pPr>
-      <w:r>
+      <w:hyperlink r:id="rId12" w:tooltip="Coles site" w:history="1">
+        <w:r>
+          <w:rPr>
+            <w:rStyle w:val="Hyperlink"/>
+            <w:b/>
+            <w:bCs/>
+            <w:color w:val="auto"/>
+            <w:shd w:val="clear" w:color="auto" w:fill="FFFFFF"/>
+          </w:rPr>
+          <w:t>Coles Supermarkets</w:t>
+        </w:r>
+      </w:hyperlink>
+      <w:r>
+        <w:t xml:space="preserve"> (Contract)</w:t>
+      </w:r>
+      <w:r>
+        <w:rPr>
+          <w:rFonts w:eastAsia="Times New Roman"/>
+        </w:rPr>
+        <w:tab/>
+      </w:r>
+      <w:r>
+        <w:rPr>
+          <w:rFonts w:eastAsia="Times New Roman"/>
+        </w:rPr>
+        <w:t>Jun 2021</w:t>
+      </w:r>
+      <w:r>
+        <w:rPr>
+          <w:rFonts w:eastAsia="Times New Roman"/>
+        </w:rPr>
+        <w:t>-</w:t>
+      </w:r>
+      <w:r>
+        <w:rPr>
+          <w:rFonts w:eastAsia="Times New Roman"/>
+        </w:rPr>
+        <w:t>Dec</w:t>
+      </w:r>
+      <w:r>
+        <w:rPr>
+          <w:rFonts w:eastAsia="Times New Roman"/>
+        </w:rPr>
+        <w:t xml:space="preserve"> 202</w:t>
+      </w:r>
+      <w:r>
+        <w:rPr>
+          <w:rFonts w:eastAsia="Times New Roman"/>
+        </w:rPr>
+        <w:t>3</w:t>
+      </w:r>
+      <w:r>
+        <w:rPr>
+          <w:rFonts w:eastAsia="Times New Roman"/>
+        </w:rPr>
+        <w:t xml:space="preserve"> (</w:t>
+      </w:r>
+      <w:r>
+        <w:rPr>
+          <w:rFonts w:eastAsia="Times New Roman"/>
+        </w:rPr>
+        <w:t>2 years, 4 months</w:t>
+      </w:r>
+      <w:r>
+        <w:rPr>
+          <w:rFonts w:eastAsia="Times New Roman"/>
+        </w:rPr>
+        <w:t>)</w:t>
+      </w:r>
+      <w:r>
+        <w:rPr>
+          <w:rFonts w:eastAsia="Times New Roman"/>
+        </w:rPr>
+        <w:br/>
+      </w:r>
+      <w:r>
+        <w:rPr>
+          <w:rStyle w:val="Emphasis"/>
+          <w:rFonts w:eastAsia="Times New Roman"/>
+        </w:rPr>
+        <w:t xml:space="preserve">Senior </w:t>
+      </w:r>
+      <w:r>
+        <w:rPr>
+          <w:rStyle w:val="Emphasis"/>
+          <w:rFonts w:eastAsia="Times New Roman"/>
+        </w:rPr>
+        <w:t>Software Engineer, Front</w:t>
+      </w:r>
+      <w:r>
+        <w:rPr>
+          <w:rStyle w:val="Emphasis"/>
+          <w:rFonts w:eastAsia="Times New Roman"/>
+        </w:rPr>
+        <w:t>-</w:t>
+      </w:r>
+      <w:r>
+        <w:rPr>
+          <w:rStyle w:val="Emphasis"/>
+          <w:rFonts w:eastAsia="Times New Roman"/>
+        </w:rPr>
+        <w:t>End Tech Lead</w:t>
+      </w:r>
+    </w:p>
+    <w:p>
+      <w:pPr>
+        <w:numPr>
+          <w:ilvl w:val="1"/>
+          <w:numId w:val="2"/>
+        </w:numPr>
+        <w:tabs>
+          <w:tab w:val="clear" w:pos="1440"/>
+          <w:tab w:val="num" w:pos="284"/>
+          <w:tab w:val="right" w:pos="10773"/>
+        </w:tabs>
+        <w:ind w:left="284" w:hanging="284"/>
+        <w:rPr>
+          <w:rStyle w:val="Strong"/>
+          <w:rFonts w:eastAsia="Times New Roman"/>
+          <w:b w:val="0"/>
+          <w:bCs w:val="0"/>
+        </w:rPr>
+      </w:pPr>
+      <w:r>
+        <w:rPr>
+          <w:rStyle w:val="Strong"/>
+          <w:shd w:val="clear" w:color="auto" w:fill="FFFFFF"/>
+        </w:rPr>
+        <w:t xml:space="preserve">Coles Digital </w:t>
+      </w:r>
+      <w:proofErr w:type="spellStart"/>
+      <w:r>
+        <w:rPr>
+          <w:rStyle w:val="Strong"/>
+          <w:shd w:val="clear" w:color="auto" w:fill="FFFFFF"/>
+        </w:rPr>
+        <w:t>GraphQL</w:t>
+      </w:r>
+      <w:proofErr w:type="spellEnd"/>
+      <w:r>
+        <w:rPr>
+          <w:shd w:val="clear" w:color="auto" w:fill="FFFFFF"/>
+        </w:rPr>
+        <w:t xml:space="preserve"> — </w:t>
+      </w:r>
+      <w:r>
+        <w:rPr>
+          <w:rStyle w:val="Emphasis"/>
+          <w:shd w:val="clear" w:color="auto" w:fill="FFFFFF"/>
+        </w:rPr>
+        <w:t xml:space="preserve">Azure, Docker, </w:t>
+      </w:r>
+      <w:r>
+        <w:rPr>
+          <w:rStyle w:val="Emphasis"/>
+          <w:shd w:val="clear" w:color="auto" w:fill="FFFFFF"/>
+        </w:rPr>
+        <w:t xml:space="preserve">Redis, </w:t>
+      </w:r>
+      <w:proofErr w:type="spellStart"/>
+      <w:r>
+        <w:rPr>
+          <w:rStyle w:val="Emphasis"/>
+          <w:shd w:val="clear" w:color="auto" w:fill="FFFFFF"/>
+        </w:rPr>
+        <w:t>GraphQL</w:t>
+      </w:r>
+      <w:proofErr w:type="spellEnd"/>
+      <w:r>
+        <w:rPr>
+          <w:rStyle w:val="Emphasis"/>
+          <w:shd w:val="clear" w:color="auto" w:fill="FFFFFF"/>
+        </w:rPr>
+        <w:t xml:space="preserve">, </w:t>
+      </w:r>
+      <w:proofErr w:type="spellStart"/>
+      <w:r>
+        <w:rPr>
+          <w:rStyle w:val="Emphasis"/>
+          <w:shd w:val="clear" w:color="auto" w:fill="FFFFFF"/>
+        </w:rPr>
+        <w:t>TypeGraphQL</w:t>
+      </w:r>
+      <w:proofErr w:type="spellEnd"/>
+      <w:r>
+        <w:rPr>
+          <w:rStyle w:val="Emphasis"/>
+          <w:shd w:val="clear" w:color="auto" w:fill="FFFFFF"/>
+        </w:rPr>
+        <w:t xml:space="preserve">, </w:t>
+      </w:r>
+      <w:proofErr w:type="spellStart"/>
+      <w:r>
+        <w:rPr>
+          <w:rStyle w:val="Emphasis"/>
+          <w:shd w:val="clear" w:color="auto" w:fill="FFFFFF"/>
+        </w:rPr>
+        <w:t>DataLoader</w:t>
+      </w:r>
+      <w:proofErr w:type="spellEnd"/>
+      <w:r>
+        <w:rPr>
+          <w:rStyle w:val="Emphasis"/>
+          <w:shd w:val="clear" w:color="auto" w:fill="FFFFFF"/>
+        </w:rPr>
+        <w:t>, Zod</w:t>
+      </w:r>
+      <w:r>
+        <w:rPr>
+          <w:rStyle w:val="Emphasis"/>
+          <w:shd w:val="clear" w:color="auto" w:fill="FFFFFF"/>
+        </w:rPr>
+        <w:t>, Sentry</w:t>
+      </w:r>
+      <w:r>
+        <w:rPr>
+          <w:rStyle w:val="Emphasis"/>
+          <w:rFonts w:eastAsia="Times New Roman"/>
+          <w:i w:val="0"/>
+          <w:iCs w:val="0"/>
+        </w:rPr>
+        <w:br/>
+      </w:r>
+      <w:r>
+        <w:rPr>
+          <w:shd w:val="clear" w:color="auto" w:fill="FFFFFF"/>
+        </w:rPr>
+        <w:t xml:space="preserve">Championed </w:t>
+      </w:r>
+      <w:proofErr w:type="spellStart"/>
+      <w:r>
+        <w:rPr>
+          <w:shd w:val="clear" w:color="auto" w:fill="FFFFFF"/>
+        </w:rPr>
+        <w:t>GraphQL</w:t>
+      </w:r>
+      <w:proofErr w:type="spellEnd"/>
+      <w:r>
+        <w:rPr>
+          <w:shd w:val="clear" w:color="auto" w:fill="FFFFFF"/>
+        </w:rPr>
+        <w:t xml:space="preserve"> at Coles, building a microservice capable of complex querying and orchestration for use across web and mobile app squads. Worked with architects and solution designers to deploy a NodeJS based container into a Kubernetes cluster with CI/CD pipelines for quick and reliable testing and deployments.</w:t>
+      </w:r>
+    </w:p>
+    <w:p>
+      <w:pPr>
+        <w:numPr>
+          <w:ilvl w:val="1"/>
+          <w:numId w:val="2"/>
+        </w:numPr>
+        <w:tabs>
+          <w:tab w:val="clear" w:pos="1440"/>
+          <w:tab w:val="num" w:pos="284"/>
+          <w:tab w:val="right" w:pos="10773"/>
+        </w:tabs>
+        <w:ind w:left="284" w:hanging="284"/>
+        <w:rPr>
+          <w:rStyle w:val="Hyperlink"/>
+          <w:rFonts w:eastAsia="Times New Roman"/>
+          <w:color w:val="auto"/>
+        </w:rPr>
+      </w:pPr>
+      <w:r>
+        <w:rPr>
+          <w:rStyle w:val="Strong"/>
+          <w:shd w:val="clear" w:color="auto" w:fill="FFFFFF"/>
+        </w:rPr>
+        <w:t>Accounts and Slot Selector</w:t>
+      </w:r>
+      <w:r>
+        <w:rPr>
+          <w:shd w:val="clear" w:color="auto" w:fill="FFFFFF"/>
+        </w:rPr>
+        <w:t xml:space="preserve"> — </w:t>
+      </w:r>
+      <w:r>
+        <w:rPr>
+          <w:rStyle w:val="Emphasis"/>
+          <w:shd w:val="clear" w:color="auto" w:fill="FFFFFF"/>
+        </w:rPr>
+        <w:t xml:space="preserve">React, Redux Toolkit, Material UI, Styled Components, </w:t>
+      </w:r>
+      <w:proofErr w:type="spellStart"/>
+      <w:r>
+        <w:rPr>
+          <w:rStyle w:val="Emphasis"/>
+          <w:shd w:val="clear" w:color="auto" w:fill="FFFFFF"/>
+        </w:rPr>
+        <w:t>NextJS</w:t>
+      </w:r>
+      <w:proofErr w:type="spellEnd"/>
+      <w:r>
+        <w:rPr>
+          <w:rStyle w:val="Emphasis"/>
+          <w:shd w:val="clear" w:color="auto" w:fill="FFFFFF"/>
+        </w:rPr>
+        <w:t xml:space="preserve">, </w:t>
+      </w:r>
+      <w:proofErr w:type="spellStart"/>
+      <w:r>
+        <w:rPr>
+          <w:rStyle w:val="Emphasis"/>
+          <w:shd w:val="clear" w:color="auto" w:fill="FFFFFF"/>
+        </w:rPr>
+        <w:t>Nx</w:t>
+      </w:r>
+      <w:proofErr w:type="spellEnd"/>
+      <w:r>
+        <w:rPr>
+          <w:rStyle w:val="Emphasis"/>
+          <w:rFonts w:eastAsia="Times New Roman"/>
+          <w:i w:val="0"/>
+          <w:iCs w:val="0"/>
+        </w:rPr>
+        <w:br/>
+      </w:r>
+      <w:r>
+        <w:rPr>
+          <w:shd w:val="clear" w:color="auto" w:fill="FFFFFF"/>
+        </w:rPr>
+        <w:t>Lead the squad responsible for account pages and the Shopping Method and Delivery Slot Selector customer journeys among other initiatives. Enabled the squad to consistently exceed test coverage and performance / web vitals targets. Emphasized comprehensive unit testing and documentation of all front-end code delivered.</w:t>
+      </w:r>
+    </w:p>
+    <w:p>
+      <w:pPr>
+        <w:tabs>
+          <w:tab w:val="right" w:pos="10773"/>
+        </w:tabs>
+        <w:spacing w:before="240"/>
+        <w:rPr>
+          <w:rFonts w:eastAsia="Times New Roman"/>
+        </w:rPr>
+      </w:pPr>
+      <w:hyperlink r:id="rId13" w:tooltip="Belong site" w:history="1">
+        <w:r>
+          <w:rPr>
+            <w:rStyle w:val="Hyperlink"/>
+            <w:b/>
+            <w:bCs/>
+            <w:color w:val="auto"/>
+            <w:shd w:val="clear" w:color="auto" w:fill="FFFFFF"/>
+          </w:rPr>
+          <w:t>Belong</w:t>
+        </w:r>
+        <w:r>
+          <w:rPr>
+            <w:rStyle w:val="Hyperlink"/>
+            <w:b/>
+            <w:bCs/>
+            <w:color w:val="auto"/>
+            <w:shd w:val="clear" w:color="auto" w:fill="FFFFFF"/>
+          </w:rPr>
+          <w:t>, Telstra</w:t>
+        </w:r>
+      </w:hyperlink>
+      <w:r>
+        <w:t xml:space="preserve"> (Contract)</w:t>
+      </w:r>
+      <w:r>
+        <w:rPr>
+          <w:rFonts w:eastAsia="Times New Roman"/>
+        </w:rPr>
+        <w:tab/>
+      </w:r>
+      <w:r>
+        <w:rPr>
+          <w:rFonts w:eastAsia="Times New Roman"/>
+        </w:rPr>
+        <w:t>Sep 20</w:t>
+      </w:r>
+      <w:r>
+        <w:rPr>
+          <w:rFonts w:eastAsia="Times New Roman"/>
+        </w:rPr>
+        <w:t>20</w:t>
+      </w:r>
+      <w:r>
+        <w:rPr>
+          <w:rFonts w:eastAsia="Times New Roman"/>
+        </w:rPr>
+        <w:t>-</w:t>
+      </w:r>
+      <w:r>
+        <w:rPr>
+          <w:rFonts w:eastAsia="Times New Roman"/>
+        </w:rPr>
+        <w:t>Jun 2021 (9 months)</w:t>
+      </w:r>
+      <w:r>
+        <w:rPr>
+          <w:rFonts w:eastAsia="Times New Roman"/>
+        </w:rPr>
+        <w:br/>
+      </w:r>
+      <w:r>
+        <w:rPr>
+          <w:rStyle w:val="Emphasis"/>
+          <w:rFonts w:eastAsia="Times New Roman"/>
+        </w:rPr>
+        <w:t xml:space="preserve">Senior </w:t>
+      </w:r>
+      <w:r>
+        <w:rPr>
+          <w:rStyle w:val="Emphasis"/>
+          <w:rFonts w:eastAsia="Times New Roman"/>
+        </w:rPr>
+        <w:t>Front</w:t>
+      </w:r>
+      <w:r>
+        <w:rPr>
+          <w:rStyle w:val="Emphasis"/>
+          <w:rFonts w:eastAsia="Times New Roman"/>
+        </w:rPr>
+        <w:t>-</w:t>
+      </w:r>
+      <w:r>
+        <w:rPr>
+          <w:rStyle w:val="Emphasis"/>
+          <w:rFonts w:eastAsia="Times New Roman"/>
+        </w:rPr>
+        <w:t>End Developer</w:t>
+      </w:r>
+    </w:p>
+    <w:p>
+      <w:pPr>
+        <w:numPr>
+          <w:ilvl w:val="1"/>
+          <w:numId w:val="2"/>
+        </w:numPr>
+        <w:tabs>
+          <w:tab w:val="clear" w:pos="1440"/>
+          <w:tab w:val="num" w:pos="284"/>
+          <w:tab w:val="right" w:pos="10773"/>
+        </w:tabs>
+        <w:ind w:left="284" w:hanging="284"/>
+        <w:rPr>
+          <w:rFonts w:eastAsia="Times New Roman"/>
+        </w:rPr>
+      </w:pPr>
+      <w:r>
+        <w:rPr>
+          <w:rStyle w:val="Strong"/>
+          <w:shd w:val="clear" w:color="auto" w:fill="FFFFFF"/>
+        </w:rPr>
+        <w:t>Service Qualification</w:t>
+      </w:r>
+      <w:r>
+        <w:rPr>
+          <w:shd w:val="clear" w:color="auto" w:fill="FFFFFF"/>
+        </w:rPr>
+        <w:t xml:space="preserve"> — </w:t>
+      </w:r>
+      <w:r>
+        <w:rPr>
+          <w:rStyle w:val="Emphasis"/>
+          <w:shd w:val="clear" w:color="auto" w:fill="FFFFFF"/>
+        </w:rPr>
+        <w:t xml:space="preserve">Cypress, Experian QAS, </w:t>
+      </w:r>
+      <w:proofErr w:type="spellStart"/>
+      <w:r>
+        <w:rPr>
+          <w:rStyle w:val="Emphasis"/>
+          <w:shd w:val="clear" w:color="auto" w:fill="FFFFFF"/>
+        </w:rPr>
+        <w:t>Formik</w:t>
+      </w:r>
+      <w:proofErr w:type="spellEnd"/>
+      <w:r>
+        <w:rPr>
+          <w:rStyle w:val="Emphasis"/>
+          <w:shd w:val="clear" w:color="auto" w:fill="FFFFFF"/>
+        </w:rPr>
+        <w:t xml:space="preserve">, </w:t>
+      </w:r>
+      <w:proofErr w:type="spellStart"/>
+      <w:r>
+        <w:rPr>
+          <w:rStyle w:val="Emphasis"/>
+          <w:shd w:val="clear" w:color="auto" w:fill="FFFFFF"/>
+        </w:rPr>
+        <w:t>NextJS</w:t>
+      </w:r>
+      <w:proofErr w:type="spellEnd"/>
+      <w:r>
+        <w:rPr>
+          <w:rStyle w:val="Emphasis"/>
+          <w:shd w:val="clear" w:color="auto" w:fill="FFFFFF"/>
+        </w:rPr>
+        <w:t xml:space="preserve">, </w:t>
+      </w:r>
+      <w:proofErr w:type="spellStart"/>
+      <w:r>
+        <w:rPr>
+          <w:rStyle w:val="Emphasis"/>
+          <w:shd w:val="clear" w:color="auto" w:fill="FFFFFF"/>
+        </w:rPr>
+        <w:t>XState</w:t>
+      </w:r>
+      <w:proofErr w:type="spellEnd"/>
+      <w:r>
+        <w:rPr>
+          <w:rStyle w:val="Emphasis"/>
+          <w:rFonts w:eastAsia="Times New Roman"/>
+          <w:i w:val="0"/>
+          <w:iCs w:val="0"/>
+        </w:rPr>
+        <w:br/>
+      </w:r>
+      <w:r>
+        <w:rPr>
+          <w:shd w:val="clear" w:color="auto" w:fill="FFFFFF"/>
+        </w:rPr>
+        <w:t>As part of a “service qualification” application</w:t>
+      </w:r>
+      <w:r>
+        <w:rPr>
+          <w:shd w:val="clear" w:color="auto" w:fill="FFFFFF"/>
+        </w:rPr>
+        <w:t>:</w:t>
+      </w:r>
+      <w:r>
+        <w:rPr>
+          <w:shd w:val="clear" w:color="auto" w:fill="FFFFFF"/>
+        </w:rPr>
+        <w:t xml:space="preserve"> built an address autocomplete component connected to a</w:t>
+      </w:r>
+      <w:r>
+        <w:rPr>
+          <w:shd w:val="clear" w:color="auto" w:fill="FFFFFF"/>
+        </w:rPr>
+        <w:t>n</w:t>
+      </w:r>
+      <w:r>
+        <w:rPr>
+          <w:shd w:val="clear" w:color="auto" w:fill="FFFFFF"/>
+        </w:rPr>
+        <w:t xml:space="preserve"> Experian QAS backend for typeahead address entry. This application qualifies </w:t>
+      </w:r>
+      <w:r>
+        <w:rPr>
+          <w:shd w:val="clear" w:color="auto" w:fill="FFFFFF"/>
+        </w:rPr>
+        <w:t>the internet services available to a customer based on their address</w:t>
+      </w:r>
+      <w:r>
+        <w:rPr>
+          <w:shd w:val="clear" w:color="auto" w:fill="FFFFFF"/>
+        </w:rPr>
+        <w:t>;</w:t>
+      </w:r>
+      <w:r>
+        <w:rPr>
+          <w:shd w:val="clear" w:color="auto" w:fill="FFFFFF"/>
+        </w:rPr>
+        <w:t xml:space="preserve"> evaluated using a </w:t>
+      </w:r>
+      <w:proofErr w:type="spellStart"/>
+      <w:r>
+        <w:rPr>
+          <w:shd w:val="clear" w:color="auto" w:fill="FFFFFF"/>
+        </w:rPr>
+        <w:t>NextJS</w:t>
+      </w:r>
+      <w:proofErr w:type="spellEnd"/>
+      <w:r>
+        <w:rPr>
+          <w:shd w:val="clear" w:color="auto" w:fill="FFFFFF"/>
+        </w:rPr>
+        <w:t>-</w:t>
+      </w:r>
+      <w:r>
+        <w:rPr>
+          <w:shd w:val="clear" w:color="auto" w:fill="FFFFFF"/>
+        </w:rPr>
+        <w:t>integrated backend. This application leveraged Cypress for automated integration tests across browsers</w:t>
+      </w:r>
+      <w:r>
+        <w:rPr>
+          <w:shd w:val="clear" w:color="auto" w:fill="FFFFFF"/>
+        </w:rPr>
+        <w:t xml:space="preserve"> –</w:t>
+      </w:r>
+      <w:r>
+        <w:rPr>
+          <w:shd w:val="clear" w:color="auto" w:fill="FFFFFF"/>
+        </w:rPr>
+        <w:t xml:space="preserve"> including API mocking for offline-capable tests.</w:t>
+      </w:r>
+    </w:p>
+    <w:p>
+      <w:pPr>
+        <w:numPr>
+          <w:ilvl w:val="1"/>
+          <w:numId w:val="2"/>
+        </w:numPr>
+        <w:tabs>
+          <w:tab w:val="clear" w:pos="1440"/>
+          <w:tab w:val="num" w:pos="284"/>
+          <w:tab w:val="right" w:pos="10773"/>
+        </w:tabs>
+        <w:ind w:left="284" w:hanging="284"/>
+        <w:rPr>
+          <w:rFonts w:eastAsia="Times New Roman"/>
+        </w:rPr>
+      </w:pPr>
+      <w:r>
+        <w:rPr>
+          <w:rStyle w:val="Strong"/>
+          <w:shd w:val="clear" w:color="auto" w:fill="FFFFFF"/>
+        </w:rPr>
+        <w:t>Entice</w:t>
+      </w:r>
+      <w:r>
+        <w:rPr>
+          <w:shd w:val="clear" w:color="auto" w:fill="FFFFFF"/>
+        </w:rPr>
+        <w:t xml:space="preserve"> — </w:t>
+      </w:r>
+      <w:proofErr w:type="spellStart"/>
+      <w:r>
+        <w:rPr>
+          <w:i/>
+          <w:iCs/>
+          <w:shd w:val="clear" w:color="auto" w:fill="FFFFFF"/>
+        </w:rPr>
+        <w:t>Contentful</w:t>
+      </w:r>
+      <w:proofErr w:type="spellEnd"/>
+      <w:r>
+        <w:rPr>
+          <w:i/>
+          <w:iCs/>
+          <w:shd w:val="clear" w:color="auto" w:fill="FFFFFF"/>
+        </w:rPr>
+        <w:t>, Adobe Analytics, Google Analytics, Figma</w:t>
+      </w:r>
+      <w:r>
+        <w:rPr>
+          <w:rStyle w:val="Emphasis"/>
+          <w:shd w:val="clear" w:color="auto" w:fill="FFFFFF"/>
+        </w:rPr>
+        <w:br/>
+      </w:r>
+      <w:r>
+        <w:rPr>
+          <w:shd w:val="clear" w:color="auto" w:fill="FFFFFF"/>
+        </w:rPr>
+        <w:t>Developed component</w:t>
+      </w:r>
+      <w:r>
+        <w:rPr>
+          <w:shd w:val="clear" w:color="auto" w:fill="FFFFFF"/>
+        </w:rPr>
+        <w:t>s</w:t>
+      </w:r>
+      <w:r>
+        <w:rPr>
+          <w:shd w:val="clear" w:color="auto" w:fill="FFFFFF"/>
+        </w:rPr>
+        <w:t xml:space="preserve"> which took design tokens from Figma designs and content from the </w:t>
+      </w:r>
+      <w:proofErr w:type="spellStart"/>
+      <w:r>
+        <w:rPr>
+          <w:shd w:val="clear" w:color="auto" w:fill="FFFFFF"/>
+        </w:rPr>
+        <w:t>Contentful</w:t>
+      </w:r>
+      <w:proofErr w:type="spellEnd"/>
+      <w:r>
+        <w:rPr>
+          <w:shd w:val="clear" w:color="auto" w:fill="FFFFFF"/>
+        </w:rPr>
+        <w:t xml:space="preserve"> headless CMS and provided content pages with rich text capable components that could be rendered in many viewport breakpoints. These components focused heavily on accessibility to be screen reader friendly and keyboard accessible. All content pages sent interaction events to both Adobe and Google analytics platforms.</w:t>
+      </w:r>
+    </w:p>
+    <w:p>
+      <w:pPr>
+        <w:spacing w:line="240" w:lineRule="auto"/>
         <w:rPr>
           <w:rStyle w:val="Hyperlink"/>
           <w:b/>
@@ -211,8 +889,40 @@
           <w:color w:val="auto"/>
           <w:shd w:val="clear" w:color="auto" w:fill="FFFFFF"/>
         </w:rPr>
-        <w:t>Australia and New Zealand Banking Group Limited (ANZ)</w:t>
-      </w:r>
+      </w:pPr>
+      <w:r>
+        <w:rPr>
+          <w:rStyle w:val="Hyperlink"/>
+          <w:b/>
+          <w:bCs/>
+          <w:color w:val="auto"/>
+          <w:shd w:val="clear" w:color="auto" w:fill="FFFFFF"/>
+        </w:rPr>
+        <w:br w:type="page"/>
+      </w:r>
+    </w:p>
+    <w:p>
+      <w:pPr>
+        <w:tabs>
+          <w:tab w:val="right" w:pos="10773"/>
+        </w:tabs>
+        <w:spacing w:before="240"/>
+        <w:rPr>
+          <w:rFonts w:eastAsia="Times New Roman"/>
+        </w:rPr>
+      </w:pPr>
+      <w:hyperlink r:id="rId14" w:tooltip="ANZ site" w:history="1">
+        <w:r>
+          <w:rPr>
+            <w:rStyle w:val="Hyperlink"/>
+            <w:b/>
+            <w:bCs/>
+            <w:color w:val="auto"/>
+            <w:shd w:val="clear" w:color="auto" w:fill="FFFFFF"/>
+          </w:rPr>
+          <w:t>Australia and New Zealand Banking Group Limited (ANZ)</w:t>
+        </w:r>
+      </w:hyperlink>
       <w:r>
         <w:t xml:space="preserve"> (Contract)</w:t>
       </w:r>
@@ -238,12 +948,20 @@
         <w:rPr>
           <w:rFonts w:eastAsia="Times New Roman"/>
         </w:rPr>
+        <w:t>Sep 2020 (2 years)</w:t>
+      </w:r>
+      <w:r>
+        <w:rPr>
+          <w:rFonts w:eastAsia="Times New Roman"/>
+        </w:rPr>
         <w:br/>
       </w:r>
       <w:r>
         <w:rPr>
           <w:rStyle w:val="Emphasis"/>
           <w:rFonts w:eastAsia="Times New Roman"/>
+          <w:i w:val="0"/>
+          <w:iCs w:val="0"/>
         </w:rPr>
         <w:t>Senior Software Developer</w:t>
       </w:r>
@@ -405,7 +1123,7 @@
           <w:rFonts w:eastAsia="Times New Roman"/>
         </w:rPr>
       </w:pPr>
-      <w:hyperlink r:id="rId12" w:tooltip="NAB site" w:history="1">
+      <w:hyperlink r:id="rId15" w:tooltip="NAB site" w:history="1">
         <w:r>
           <w:rPr>
             <w:rStyle w:val="Hyperlink"/>
@@ -525,7 +1243,31 @@
         <w:rPr>
           <w:shd w:val="clear" w:color="auto" w:fill="FFFFFF"/>
         </w:rPr>
-        <w:t>Responsible for maintaining CMS components for use by various teams within the bank. Improved AEM development virtual machine provisioning process, reducing onboarding process for new developers from a two day manual process to a twenty minute automatic process.</w:t>
+        <w:t>Responsible for maintaining CMS components for use by various teams within the bank. Improved AEM development virtual machine provisioning process, reducing onboarding process for new developers from a two</w:t>
+      </w:r>
+      <w:r>
+        <w:rPr>
+          <w:shd w:val="clear" w:color="auto" w:fill="FFFFFF"/>
+        </w:rPr>
+        <w:t>-</w:t>
+      </w:r>
+      <w:r>
+        <w:rPr>
+          <w:shd w:val="clear" w:color="auto" w:fill="FFFFFF"/>
+        </w:rPr>
+        <w:t>day manual process to a twenty</w:t>
+      </w:r>
+      <w:r>
+        <w:rPr>
+          <w:shd w:val="clear" w:color="auto" w:fill="FFFFFF"/>
+        </w:rPr>
+        <w:t>-</w:t>
+      </w:r>
+      <w:r>
+        <w:rPr>
+          <w:shd w:val="clear" w:color="auto" w:fill="FFFFFF"/>
+        </w:rPr>
+        <w:t>minute automatic process.</w:t>
       </w:r>
     </w:p>
     <w:p>
@@ -577,7 +1319,7 @@
         </w:rPr>
         <w:t xml:space="preserve">Championed development of floating “chat with an agent now” component on </w:t>
       </w:r>
-      <w:hyperlink r:id="rId13" w:history="1">
+      <w:hyperlink r:id="rId16" w:history="1">
         <w:r>
           <w:rPr>
             <w:rStyle w:val="Hyperlink"/>
@@ -593,7 +1335,7 @@
         </w:rPr>
         <w:t xml:space="preserve"> and </w:t>
       </w:r>
-      <w:hyperlink r:id="rId14" w:history="1">
+      <w:hyperlink r:id="rId17" w:history="1">
         <w:r>
           <w:rPr>
             <w:rStyle w:val="Hyperlink"/>
@@ -672,7 +1414,7 @@
         </w:rPr>
         <w:t xml:space="preserve">Developed a platform which generates forms for products like </w:t>
       </w:r>
-      <w:hyperlink r:id="rId15" w:anchor="?products=nab-rewards-platinum-card&amp;campaignCode=MSK" w:history="1">
+      <w:hyperlink r:id="rId18" w:anchor="?products=nab-rewards-platinum-card&amp;campaignCode=MSK" w:history="1">
         <w:r>
           <w:rPr>
             <w:rStyle w:val="Hyperlink"/>
@@ -688,7 +1430,7 @@
         </w:rPr>
         <w:t xml:space="preserve">, </w:t>
       </w:r>
-      <w:hyperlink r:id="rId16" w:anchor="?products=nab-classic-banking-account" w:history="1">
+      <w:hyperlink r:id="rId19" w:anchor="?products=nab-classic-banking-account" w:history="1">
         <w:r>
           <w:rPr>
             <w:rStyle w:val="Hyperlink"/>
@@ -704,7 +1446,7 @@
         </w:rPr>
         <w:t xml:space="preserve">, and </w:t>
       </w:r>
-      <w:hyperlink r:id="rId17" w:anchor="?products=personal-loan" w:history="1">
+      <w:hyperlink r:id="rId20" w:anchor="?products=personal-loan" w:history="1">
         <w:r>
           <w:rPr>
             <w:rStyle w:val="Hyperlink"/>
@@ -725,465 +1467,45 @@
       <w:pPr>
         <w:spacing w:line="240" w:lineRule="auto"/>
       </w:pPr>
-      <w:r>
-        <w:br w:type="page"/>
-      </w:r>
     </w:p>
     <w:p>
       <w:pPr>
         <w:tabs>
           <w:tab w:val="right" w:pos="10773"/>
         </w:tabs>
-        <w:spacing w:before="240"/>
-        <w:rPr>
-          <w:rFonts w:eastAsia="Times New Roman"/>
-        </w:rPr>
-      </w:pPr>
-      <w:hyperlink r:id="rId18" w:tooltip="Tabcorp site" w:history="1">
-        <w:r>
-          <w:rPr>
-            <w:rStyle w:val="Hyperlink"/>
-            <w:b/>
-            <w:bCs/>
-            <w:color w:val="auto"/>
-            <w:shd w:val="clear" w:color="auto" w:fill="FFFFFF"/>
-          </w:rPr>
-          <w:t>Tabcorp</w:t>
-        </w:r>
-      </w:hyperlink>
-      <w:r>
-        <w:rPr>
-          <w:rFonts w:eastAsia="Times New Roman"/>
-        </w:rPr>
-        <w:tab/>
-        <w:t>Dec 2014-Dec 2016</w:t>
-      </w:r>
-      <w:r>
-        <w:rPr>
-          <w:rStyle w:val="date10"/>
-          <w:rFonts w:eastAsia="Times New Roman"/>
-          <w:color w:val="auto"/>
-        </w:rPr>
-        <w:t xml:space="preserve"> </w:t>
-      </w:r>
-      <w:r>
-        <w:rPr>
-          <w:rStyle w:val="date10"/>
-          <w:rFonts w:eastAsia="Times New Roman"/>
-          <w:color w:val="auto"/>
-        </w:rPr>
-        <w:t>(2 years)</w:t>
-      </w:r>
-      <w:r>
-        <w:rPr>
-          <w:rFonts w:eastAsia="Times New Roman"/>
-        </w:rPr>
-        <w:br/>
-      </w:r>
-      <w:r>
-        <w:rPr>
-          <w:rStyle w:val="Emphasis"/>
-          <w:rFonts w:eastAsia="Times New Roman"/>
-        </w:rPr>
-        <w:t>Senior UI Developer</w:t>
+        <w:rPr>
+          <w:rFonts w:eastAsia="Times New Roman"/>
+        </w:rPr>
+      </w:pPr>
+      <w:r>
+        <w:rPr>
+          <w:rFonts w:eastAsia="Times New Roman"/>
+        </w:rPr>
+        <w:t>Prior experience available on request.</w:t>
       </w:r>
     </w:p>
     <w:p>
       <w:pPr>
-        <w:numPr>
-          <w:ilvl w:val="1"/>
-          <w:numId w:val="2"/>
-        </w:numPr>
-        <w:tabs>
-          <w:tab w:val="clear" w:pos="1440"/>
-          <w:tab w:val="num" w:pos="284"/>
+        <w:pStyle w:val="Heading2"/>
+        <w:tabs>
           <w:tab w:val="right" w:pos="10773"/>
         </w:tabs>
         <w:ind w:left="284" w:hanging="284"/>
         <w:rPr>
           <w:rFonts w:eastAsia="Times New Roman"/>
-        </w:rPr>
-      </w:pPr>
-      <w:proofErr w:type="spellStart"/>
-      <w:r>
-        <w:rPr>
-          <w:rStyle w:val="Strong"/>
-          <w:shd w:val="clear" w:color="auto" w:fill="FFFFFF"/>
-        </w:rPr>
-        <w:t>Rubix</w:t>
-      </w:r>
-      <w:proofErr w:type="spellEnd"/>
-      <w:r>
-        <w:rPr>
-          <w:rStyle w:val="Strong"/>
-          <w:shd w:val="clear" w:color="auto" w:fill="FFFFFF"/>
-        </w:rPr>
-        <w:t xml:space="preserve"> performance project</w:t>
-      </w:r>
-      <w:r>
-        <w:rPr>
-          <w:shd w:val="clear" w:color="auto" w:fill="FFFFFF"/>
-        </w:rPr>
-        <w:t xml:space="preserve"> </w:t>
-      </w:r>
-      <w:r>
-        <w:rPr>
-          <w:shd w:val="clear" w:color="auto" w:fill="FFFFFF"/>
-        </w:rPr>
-        <w:t>—</w:t>
-      </w:r>
-      <w:r>
-        <w:rPr>
-          <w:shd w:val="clear" w:color="auto" w:fill="FFFFFF"/>
-        </w:rPr>
-        <w:t xml:space="preserve"> </w:t>
-      </w:r>
-      <w:r>
-        <w:rPr>
-          <w:rStyle w:val="Emphasis"/>
-          <w:shd w:val="clear" w:color="auto" w:fill="FFFFFF"/>
-        </w:rPr>
-        <w:t xml:space="preserve">React, Redux, Immutable, </w:t>
-      </w:r>
-      <w:proofErr w:type="spellStart"/>
-      <w:r>
-        <w:rPr>
-          <w:rStyle w:val="Emphasis"/>
-          <w:shd w:val="clear" w:color="auto" w:fill="FFFFFF"/>
-        </w:rPr>
-        <w:t>Hypergrid</w:t>
-      </w:r>
-      <w:proofErr w:type="spellEnd"/>
-      <w:r>
-        <w:rPr>
-          <w:rStyle w:val="Emphasis"/>
-          <w:shd w:val="clear" w:color="auto" w:fill="FFFFFF"/>
-        </w:rPr>
-        <w:t>, Chrome Developer Tools</w:t>
-      </w:r>
-      <w:r>
-        <w:rPr>
-          <w:rStyle w:val="Emphasis"/>
-          <w:shd w:val="clear" w:color="auto" w:fill="FFFFFF"/>
-        </w:rPr>
-        <w:br/>
-      </w:r>
-      <w:r>
-        <w:rPr>
-          <w:shd w:val="clear" w:color="auto" w:fill="FFFFFF"/>
-        </w:rPr>
-        <w:t>Migrated state management out of Ember Data and into Redux which allowed for a phased migration of application components from Ember.js into React. Leveraged CPU and memory profiling tools to significantly improve performance of application in production environment in time for Spring Racing Carnival.</w:t>
+          <w:color w:val="auto"/>
+        </w:rPr>
+      </w:pPr>
+      <w:r>
+        <w:rPr>
+          <w:rFonts w:eastAsia="Times New Roman"/>
+          <w:color w:val="auto"/>
+        </w:rPr>
+        <w:t>Technologies</w:t>
       </w:r>
     </w:p>
     <w:p>
       <w:pPr>
-        <w:numPr>
-          <w:ilvl w:val="1"/>
-          <w:numId w:val="2"/>
-        </w:numPr>
-        <w:tabs>
-          <w:tab w:val="clear" w:pos="1440"/>
-          <w:tab w:val="num" w:pos="284"/>
-          <w:tab w:val="right" w:pos="10773"/>
-        </w:tabs>
-        <w:ind w:left="284" w:hanging="284"/>
-        <w:rPr>
-          <w:rFonts w:eastAsia="Times New Roman"/>
-        </w:rPr>
-      </w:pPr>
-      <w:proofErr w:type="spellStart"/>
-      <w:r>
-        <w:rPr>
-          <w:rStyle w:val="Strong"/>
-          <w:shd w:val="clear" w:color="auto" w:fill="FFFFFF"/>
-        </w:rPr>
-        <w:t>Rubix</w:t>
-      </w:r>
-      <w:proofErr w:type="spellEnd"/>
-      <w:r>
-        <w:rPr>
-          <w:rStyle w:val="Strong"/>
-          <w:shd w:val="clear" w:color="auto" w:fill="FFFFFF"/>
-        </w:rPr>
-        <w:t xml:space="preserve"> trader platform</w:t>
-      </w:r>
-      <w:r>
-        <w:rPr>
-          <w:shd w:val="clear" w:color="auto" w:fill="FFFFFF"/>
-        </w:rPr>
-        <w:t xml:space="preserve"> </w:t>
-      </w:r>
-      <w:r>
-        <w:rPr>
-          <w:shd w:val="clear" w:color="auto" w:fill="FFFFFF"/>
-        </w:rPr>
-        <w:t>—</w:t>
-      </w:r>
-      <w:r>
-        <w:rPr>
-          <w:shd w:val="clear" w:color="auto" w:fill="FFFFFF"/>
-        </w:rPr>
-        <w:t xml:space="preserve"> </w:t>
-      </w:r>
-      <w:r>
-        <w:rPr>
-          <w:rStyle w:val="Emphasis"/>
-          <w:shd w:val="clear" w:color="auto" w:fill="FFFFFF"/>
-        </w:rPr>
-        <w:t>Ember.js, Ember Data, Ember CLI, Less, QUnit, Mercurial</w:t>
-      </w:r>
-      <w:r>
-        <w:rPr>
-          <w:rStyle w:val="Emphasis"/>
-          <w:shd w:val="clear" w:color="auto" w:fill="FFFFFF"/>
-        </w:rPr>
-        <w:br/>
-      </w:r>
-      <w:r>
-        <w:rPr>
-          <w:shd w:val="clear" w:color="auto" w:fill="FFFFFF"/>
-        </w:rPr>
-        <w:t>Maintained a single frontend dashboard which interfaced with both multiple wagering systems and handled real-time betting data used to monitor and balance market liabilities. Responsible for improving code quality and adherence to best practices. Acted as Scrum Master and regularly performed end user testing.</w:t>
-      </w:r>
-    </w:p>
-    <w:p>
-      <w:pPr>
-        <w:numPr>
-          <w:ilvl w:val="1"/>
-          <w:numId w:val="2"/>
-        </w:numPr>
-        <w:tabs>
-          <w:tab w:val="clear" w:pos="1440"/>
-          <w:tab w:val="num" w:pos="284"/>
-          <w:tab w:val="right" w:pos="10773"/>
-        </w:tabs>
-        <w:ind w:left="284" w:hanging="284"/>
-        <w:rPr>
-          <w:rFonts w:eastAsia="Times New Roman"/>
-        </w:rPr>
-      </w:pPr>
-      <w:r>
-        <w:rPr>
-          <w:rStyle w:val="Strong"/>
-          <w:shd w:val="clear" w:color="auto" w:fill="FFFFFF"/>
-        </w:rPr>
-        <w:t>Open source contributor</w:t>
-      </w:r>
-      <w:r>
-        <w:rPr>
-          <w:shd w:val="clear" w:color="auto" w:fill="FFFFFF"/>
-        </w:rPr>
-        <w:t xml:space="preserve"> </w:t>
-      </w:r>
-      <w:r>
-        <w:rPr>
-          <w:shd w:val="clear" w:color="auto" w:fill="FFFFFF"/>
-        </w:rPr>
-        <w:t>—</w:t>
-      </w:r>
-      <w:r>
-        <w:rPr>
-          <w:shd w:val="clear" w:color="auto" w:fill="FFFFFF"/>
-        </w:rPr>
-        <w:t xml:space="preserve"> </w:t>
-      </w:r>
-      <w:r>
-        <w:rPr>
-          <w:rStyle w:val="Emphasis"/>
-          <w:shd w:val="clear" w:color="auto" w:fill="FFFFFF"/>
-        </w:rPr>
-        <w:t xml:space="preserve">Ember.js, Ember CLI, </w:t>
-      </w:r>
-      <w:proofErr w:type="spellStart"/>
-      <w:r>
-        <w:rPr>
-          <w:rStyle w:val="Emphasis"/>
-          <w:shd w:val="clear" w:color="auto" w:fill="FFFFFF"/>
-        </w:rPr>
-        <w:t>ESLint</w:t>
-      </w:r>
-      <w:proofErr w:type="spellEnd"/>
-      <w:r>
-        <w:rPr>
-          <w:rStyle w:val="Emphasis"/>
-          <w:shd w:val="clear" w:color="auto" w:fill="FFFFFF"/>
-        </w:rPr>
-        <w:t>, Bower, Babel</w:t>
-      </w:r>
-      <w:r>
-        <w:rPr>
-          <w:rStyle w:val="Emphasis"/>
-          <w:shd w:val="clear" w:color="auto" w:fill="FFFFFF"/>
-        </w:rPr>
-        <w:br/>
-      </w:r>
-      <w:r>
-        <w:rPr>
-          <w:shd w:val="clear" w:color="auto" w:fill="FFFFFF"/>
-        </w:rPr>
-        <w:t>Maintained several open source projects (</w:t>
-      </w:r>
-      <w:hyperlink r:id="rId19" w:history="1">
-        <w:r>
-          <w:rPr>
-            <w:rStyle w:val="Hyperlink"/>
-            <w:color w:val="auto"/>
-            <w:shd w:val="clear" w:color="auto" w:fill="FFFFFF"/>
-          </w:rPr>
-          <w:t>JavaScript style guide</w:t>
-        </w:r>
-      </w:hyperlink>
-      <w:r>
-        <w:rPr>
-          <w:shd w:val="clear" w:color="auto" w:fill="FFFFFF"/>
-        </w:rPr>
-        <w:t>,</w:t>
-      </w:r>
-      <w:r>
-        <w:rPr>
-          <w:shd w:val="clear" w:color="auto" w:fill="FFFFFF"/>
-        </w:rPr>
-        <w:t xml:space="preserve"> </w:t>
-      </w:r>
-      <w:hyperlink r:id="rId20" w:history="1">
-        <w:proofErr w:type="spellStart"/>
-        <w:r>
-          <w:rPr>
-            <w:rStyle w:val="HTMLCode"/>
-            <w:rFonts w:eastAsiaTheme="minorEastAsia"/>
-            <w:shd w:val="clear" w:color="auto" w:fill="FFFFFF"/>
-          </w:rPr>
-          <w:t>eslint</w:t>
-        </w:r>
-        <w:proofErr w:type="spellEnd"/>
-        <w:r>
-          <w:rPr>
-            <w:rStyle w:val="HTMLCode"/>
-            <w:rFonts w:eastAsiaTheme="minorEastAsia"/>
-            <w:shd w:val="clear" w:color="auto" w:fill="FFFFFF"/>
-          </w:rPr>
-          <w:t>-config-</w:t>
-        </w:r>
-        <w:proofErr w:type="spellStart"/>
-        <w:r>
-          <w:rPr>
-            <w:rStyle w:val="HTMLCode"/>
-            <w:rFonts w:eastAsiaTheme="minorEastAsia"/>
-            <w:shd w:val="clear" w:color="auto" w:fill="FFFFFF"/>
-          </w:rPr>
-          <w:t>luxjs</w:t>
-        </w:r>
-        <w:proofErr w:type="spellEnd"/>
-      </w:hyperlink>
-      <w:r>
-        <w:rPr>
-          <w:shd w:val="clear" w:color="auto" w:fill="FFFFFF"/>
-        </w:rPr>
-        <w:t>,</w:t>
-      </w:r>
-      <w:r>
-        <w:rPr>
-          <w:shd w:val="clear" w:color="auto" w:fill="FFFFFF"/>
-        </w:rPr>
-        <w:t xml:space="preserve"> </w:t>
-      </w:r>
-      <w:hyperlink r:id="rId21" w:history="1">
-        <w:r>
-          <w:rPr>
-            <w:rStyle w:val="HTMLCode"/>
-            <w:rFonts w:eastAsiaTheme="minorEastAsia"/>
-            <w:shd w:val="clear" w:color="auto" w:fill="FFFFFF"/>
-          </w:rPr>
-          <w:t>ember-cli-llama-table</w:t>
-        </w:r>
-      </w:hyperlink>
-      <w:r>
-        <w:rPr>
-          <w:shd w:val="clear" w:color="auto" w:fill="FFFFFF"/>
-        </w:rPr>
-        <w:t xml:space="preserve"> </w:t>
-      </w:r>
-      <w:r>
-        <w:rPr>
-          <w:shd w:val="clear" w:color="auto" w:fill="FFFFFF"/>
-        </w:rPr>
-        <w:t>and</w:t>
-      </w:r>
-      <w:r>
-        <w:rPr>
-          <w:shd w:val="clear" w:color="auto" w:fill="FFFFFF"/>
-        </w:rPr>
-        <w:t xml:space="preserve"> </w:t>
-      </w:r>
-      <w:hyperlink r:id="rId22" w:history="1">
-        <w:r>
-          <w:rPr>
-            <w:rStyle w:val="Hyperlink"/>
-            <w:color w:val="auto"/>
-            <w:shd w:val="clear" w:color="auto" w:fill="FFFFFF"/>
-          </w:rPr>
-          <w:t>many other Ember addons</w:t>
-        </w:r>
-      </w:hyperlink>
-      <w:r>
-        <w:rPr>
-          <w:shd w:val="clear" w:color="auto" w:fill="FFFFFF"/>
-        </w:rPr>
-        <w:t xml:space="preserve">) on behalf of </w:t>
-      </w:r>
-      <w:proofErr w:type="spellStart"/>
-      <w:r>
-        <w:rPr>
-          <w:shd w:val="clear" w:color="auto" w:fill="FFFFFF"/>
-        </w:rPr>
-        <w:t>Luxbet</w:t>
-      </w:r>
-      <w:proofErr w:type="spellEnd"/>
-      <w:r>
-        <w:rPr>
-          <w:shd w:val="clear" w:color="auto" w:fill="FFFFFF"/>
-        </w:rPr>
-        <w:t>. Contributed projects back to the open source community wherever possible.</w:t>
-      </w:r>
-    </w:p>
-    <w:p>
-      <w:pPr>
-        <w:tabs>
-          <w:tab w:val="right" w:pos="10773"/>
-        </w:tabs>
-        <w:rPr>
-          <w:rFonts w:eastAsia="Times New Roman"/>
-        </w:rPr>
-      </w:pPr>
-      <w:r>
-        <w:rPr>
-          <w:rFonts w:eastAsia="Times New Roman"/>
-        </w:rPr>
-        <w:t>Prior experience available on request.</w:t>
-      </w:r>
-    </w:p>
-    <w:p>
-      <w:pPr>
-        <w:pStyle w:val="Heading2"/>
-        <w:tabs>
-          <w:tab w:val="right" w:pos="10773"/>
-        </w:tabs>
-        <w:ind w:left="284" w:hanging="284"/>
-        <w:rPr>
-          <w:rFonts w:eastAsia="Times New Roman"/>
-          <w:color w:val="auto"/>
-        </w:rPr>
-      </w:pPr>
-      <w:r>
-        <w:rPr>
-          <w:rFonts w:eastAsia="Times New Roman"/>
-          <w:color w:val="auto"/>
-        </w:rPr>
-        <w:t>Technologies</w:t>
-      </w:r>
-    </w:p>
-    <w:p>
-      <w:pPr>
         <w:tabs>
           <w:tab w:val="left" w:pos="6885"/>
           <w:tab w:val="left" w:pos="9315"/>
@@ -1226,6 +1548,19 @@
           <w:rFonts w:eastAsia="Times New Roman"/>
           <w:shd w:val="clear" w:color="auto" w:fill="EEEEEE"/>
         </w:rPr>
+        <w:t>Experian QAS</w:t>
+      </w:r>
+      <w:r>
+        <w:rPr>
+          <w:rFonts w:eastAsia="Times New Roman"/>
+        </w:rPr>
+        <w:t> </w:t>
+      </w:r>
+      <w:r>
+        <w:rPr>
+          <w:rFonts w:eastAsia="Times New Roman"/>
+          <w:shd w:val="clear" w:color="auto" w:fill="EEEEEE"/>
+        </w:rPr>
         <w:t>Express.js</w:t>
       </w:r>
       <w:r>
@@ -1282,7 +1617,14 @@
           <w:rFonts w:eastAsia="Times New Roman"/>
           <w:shd w:val="clear" w:color="auto" w:fill="EEEEEE"/>
         </w:rPr>
-        <w:t>Node.js</w:t>
+        <w:t>Node</w:t>
+      </w:r>
+      <w:r>
+        <w:rPr>
+          <w:rFonts w:eastAsia="Times New Roman"/>
+          <w:shd w:val="clear" w:color="auto" w:fill="EEEEEE"/>
+        </w:rPr>
+        <w:t>JS</w:t>
       </w:r>
       <w:r>
         <w:rPr>
@@ -1308,6 +1650,26 @@
           <w:rFonts w:eastAsia="Times New Roman"/>
           <w:shd w:val="clear" w:color="auto" w:fill="EEEEEE"/>
         </w:rPr>
+        <w:t>Re</w:t>
+      </w:r>
+      <w:r>
+        <w:rPr>
+          <w:rFonts w:eastAsia="Times New Roman"/>
+          <w:shd w:val="clear" w:color="auto" w:fill="EEEEEE"/>
+        </w:rPr>
+        <w:t>dis</w:t>
+      </w:r>
+      <w:r>
+        <w:rPr>
+          <w:rFonts w:eastAsia="Times New Roman"/>
+        </w:rPr>
+        <w:t> </w:t>
+      </w:r>
+      <w:r>
+        <w:rPr>
+          <w:rFonts w:eastAsia="Times New Roman"/>
+          <w:shd w:val="clear" w:color="auto" w:fill="EEEEEE"/>
+        </w:rPr>
         <w:t>Redux</w:t>
       </w:r>
       <w:r>
@@ -1371,7 +1733,7 @@
           <w:rFonts w:eastAsia="Times New Roman"/>
           <w:shd w:val="clear" w:color="auto" w:fill="EEEEEE"/>
         </w:rPr>
-        <w:t xml:space="preserve"> Storybook</w:t>
+        <w:t>Storybook</w:t>
       </w:r>
       <w:r>
         <w:rPr>
@@ -2072,21 +2434,18 @@
   </w:num>
   <w:num w:numId="2" w16cid:durableId="1593932840">
     <w:abstractNumId w:val="1"/>
-    <w:lvlOverride w:ilvl="0"/>
   </w:num>
   <w:num w:numId="3" w16cid:durableId="362173713">
     <w:abstractNumId w:val="2"/>
   </w:num>
   <w:num w:numId="4" w16cid:durableId="651952641">
     <w:abstractNumId w:val="2"/>
-    <w:lvlOverride w:ilvl="0"/>
   </w:num>
   <w:num w:numId="5" w16cid:durableId="1215386383">
     <w:abstractNumId w:val="0"/>
   </w:num>
   <w:num w:numId="6" w16cid:durableId="1064907919">
     <w:abstractNumId w:val="0"/>
-    <w:lvlOverride w:ilvl="0"/>
   </w:num>
   <w:num w:numId="7" w16cid:durableId="1608267354">
     <w:abstractNumId w:val="3"/>
@@ -2540,7 +2899,6 @@
   <w:style w:type="character" w:default="1" w:styleId="DefaultParagraphFont">
     <w:name w:val="Default Paragraph Font"/>
     <w:uiPriority w:val="1"/>
-    <w:semiHidden/>
     <w:unhideWhenUsed/>
   </w:style>
   <w:style w:type="table" w:default="1" w:styleId="TableNormal">
@@ -2767,7 +3125,619 @@
       <w:szCs w:val="20"/>
     </w:rPr>
   </w:style>
+  <w:style w:type="character" w:styleId="UnresolvedMention">
+    <w:name w:val="Unresolved Mention"/>
+    <w:basedOn w:val="DefaultParagraphFont"/>
+    <w:uiPriority w:val="99"/>
+    <w:semiHidden/>
+    <w:unhideWhenUsed/>
+    <w:rsid w:val="00385D83"/>
+    <w:rPr>
+      <w:color w:val="605E5C"/>
+      <w:shd w:val="clear" w:color="auto" w:fill="E1DFDD"/>
+    </w:rPr>
+  </w:style>
+  <w:style w:type="character" w:styleId="PlaceholderText">
+    <w:name w:val="Placeholder Text"/>
+    <w:basedOn w:val="DefaultParagraphFont"/>
+    <w:uiPriority w:val="99"/>
+    <w:semiHidden/>
+    <w:rsid w:val="00C47F76"/>
+    <w:rPr>
+      <w:color w:val="666666"/>
+    </w:rPr>
+  </w:style>
 </w:styles>
+</file>
+
+<file path=word/glossary/document.xml><?xml version="1.0" encoding="utf-8"?>
+<w:glossaryDocument xmlns:wpc="http://schemas.microsoft.com/office/word/2010/wordprocessingCanvas" xmlns:cx="http://schemas.microsoft.com/office/drawing/2014/chartex" xmlns:cx1="http://schemas.microsoft.com/office/drawing/2015/9/8/chartex" xmlns:cx2="http://schemas.microsoft.com/office/drawing/2015/10/21/chartex" xmlns:cx3="http://schemas.microsoft.com/office/drawing/2016/5/9/chartex" xmlns:cx4="http://schemas.microsoft.com/office/drawing/2016/5/10/chartex" xmlns:cx5="http://schemas.microsoft.com/office/drawing/2016/5/11/chartex" xmlns:cx6="http://schemas.microsoft.com/office/drawing/2016/5/12/chartex" xmlns:cx7="http://schemas.microsoft.com/office/drawing/2016/5/13/chartex" xmlns:cx8="http://schemas.microsoft.com/office/drawing/2016/5/14/chartex" xmlns:mc="http://schemas.openxmlformats.org/markup-compatibility/2006" xmlns:aink="http://schemas.microsoft.com/office/drawing/2016/ink" xmlns:am3d="http://schemas.microsoft.com/office/drawing/2017/model3d" xmlns:o="urn:schemas-microsoft-com:office:office" xmlns:oel="http://schemas.microsoft.com/office/2019/extlst" xmlns:r="http://schemas.openxmlformats.org/officeDocument/2006/relationships" xmlns:m="http://schemas.openxmlformats.org/officeDocument/2006/math" xmlns:v="urn:schemas-microsoft-com:vml" xmlns:wp14="http://schemas.microsoft.com/office/word/2010/wordprocessingDrawing" xmlns:wp="http://schemas.openxmlformats.org/drawingml/2006/wordprocessingDrawing" xmlns:w10="urn:schemas-microsoft-com:office:word" xmlns:w="http://schemas.openxmlformats.org/wordprocessingml/2006/main" xmlns:w14="http://schemas.microsoft.com/office/word/2010/wordml" xmlns:w15="http://schemas.microsoft.com/office/word/2012/wordml" xmlns:w16cex="http://schemas.microsoft.com/office/word/2018/wordml/cex" xmlns:w16cid="http://schemas.microsoft.com/office/word/2016/wordml/cid" xmlns:w16="http://schemas.microsoft.com/office/word/2018/wordml" xmlns:w16sdtdh="http://schemas.microsoft.com/office/word/2020/wordml/sdtdatahash" xmlns:w16se="http://schemas.microsoft.com/office/word/2015/wordml/symex" xmlns:wpg="http://schemas.microsoft.com/office/word/2010/wordprocessingGroup" xmlns:wpi="http://schemas.microsoft.com/office/word/2010/wordprocessingInk" xmlns:wne="http://schemas.microsoft.com/office/word/2006/wordml" xmlns:wps="http://schemas.microsoft.com/office/word/2010/wordprocessingShape" mc:Ignorable="w14 w15 w16se w16cid w16 w16cex w16sdtdh wp14">
+  <w:docParts>
+    <w:docPart>
+      <w:docPartPr>
+        <w:name w:val="C40B1AE134F644E8BAA2458202D1C011"/>
+        <w:category>
+          <w:name w:val="General"/>
+          <w:gallery w:val="placeholder"/>
+        </w:category>
+        <w:types>
+          <w:type w:val="bbPlcHdr"/>
+        </w:types>
+        <w:behaviors>
+          <w:behavior w:val="content"/>
+        </w:behaviors>
+        <w:guid w:val="{8BE0875B-EA17-4A37-9E60-D5787EDEBEC8}"/>
+      </w:docPartPr>
+      <w:docPartBody>
+        <w:p>
+          <w:r>
+            <w:rPr>
+              <w:rStyle w:val="PlaceholderText"/>
+            </w:rPr>
+            <w:t>[Title]</w:t>
+          </w:r>
+        </w:p>
+      </w:docPartBody>
+    </w:docPart>
+  </w:docParts>
+</w:glossaryDocument>
+</file>
+
+<file path=word/glossary/fontTable.xml><?xml version="1.0" encoding="utf-8"?>
+<w:fonts xmlns:mc="http://schemas.openxmlformats.org/markup-compatibility/2006" xmlns:r="http://schemas.openxmlformats.org/officeDocument/2006/relationships" xmlns:w="http://schemas.openxmlformats.org/wordprocessingml/2006/main" xmlns:w14="http://schemas.microsoft.com/office/word/2010/wordml" xmlns:w15="http://schemas.microsoft.com/office/word/2012/wordml" xmlns:w16cex="http://schemas.microsoft.com/office/word/2018/wordml/cex" xmlns:w16cid="http://schemas.microsoft.com/office/word/2016/wordml/cid" xmlns:w16="http://schemas.microsoft.com/office/word/2018/wordml" xmlns:w16sdtdh="http://schemas.microsoft.com/office/word/2020/wordml/sdtdatahash" xmlns:w16se="http://schemas.microsoft.com/office/word/2015/wordml/symex" mc:Ignorable="w14 w15 w16se w16cid w16 w16cex w16sdtdh">
+  <w:font w:name="Symbol">
+    <w:panose1 w:val="05050102010706020507"/>
+    <w:charset w:val="02"/>
+    <w:family w:val="roman"/>
+    <w:pitch w:val="variable"/>
+    <w:sig w:usb0="00000000" w:usb1="10000000" w:usb2="00000000" w:usb3="00000000" w:csb0="80000000" w:csb1="00000000"/>
+  </w:font>
+  <w:font w:name="Times New Roman">
+    <w:panose1 w:val="02020603050405020304"/>
+    <w:charset w:val="00"/>
+    <w:family w:val="roman"/>
+    <w:pitch w:val="variable"/>
+    <w:sig w:usb0="E0002EFF" w:usb1="C000785B" w:usb2="00000009" w:usb3="00000000" w:csb0="000001FF" w:csb1="00000000"/>
+  </w:font>
+  <w:font w:name="Courier New">
+    <w:panose1 w:val="02070309020205020404"/>
+    <w:charset w:val="00"/>
+    <w:family w:val="modern"/>
+    <w:pitch w:val="fixed"/>
+    <w:sig w:usb0="E0002EFF" w:usb1="C0007843" w:usb2="00000009" w:usb3="00000000" w:csb0="000001FF" w:csb1="00000000"/>
+  </w:font>
+  <w:font w:name="Wingdings">
+    <w:panose1 w:val="05000000000000000000"/>
+    <w:charset w:val="02"/>
+    <w:family w:val="auto"/>
+    <w:pitch w:val="variable"/>
+    <w:sig w:usb0="00000000" w:usb1="10000000" w:usb2="00000000" w:usb3="00000000" w:csb0="80000000" w:csb1="00000000"/>
+  </w:font>
+  <w:font w:name="Georgia">
+    <w:panose1 w:val="02040502050405020303"/>
+    <w:charset w:val="00"/>
+    <w:family w:val="roman"/>
+    <w:pitch w:val="variable"/>
+    <w:sig w:usb0="00000287" w:usb1="00000000" w:usb2="00000000" w:usb3="00000000" w:csb0="0000009F" w:csb1="00000000"/>
+  </w:font>
+  <w:font w:name="SimSun">
+    <w:altName w:val="宋体"/>
+    <w:panose1 w:val="02010600030101010101"/>
+    <w:charset w:val="86"/>
+    <w:family w:val="auto"/>
+    <w:pitch w:val="variable"/>
+    <w:sig w:usb0="00000203" w:usb1="288F0000" w:usb2="00000016" w:usb3="00000000" w:csb0="00040001" w:csb1="00000000"/>
+  </w:font>
+  <w:font w:name="Cambria">
+    <w:panose1 w:val="02040503050406030204"/>
+    <w:charset w:val="00"/>
+    <w:family w:val="roman"/>
+    <w:pitch w:val="variable"/>
+    <w:sig w:usb0="E00006FF" w:usb1="420024FF" w:usb2="02000000" w:usb3="00000000" w:csb0="0000019F" w:csb1="00000000"/>
+  </w:font>
+  <w:font w:name="Calibri">
+    <w:panose1 w:val="020F0502020204030204"/>
+    <w:charset w:val="00"/>
+    <w:family w:val="swiss"/>
+    <w:pitch w:val="variable"/>
+    <w:sig w:usb0="E4002EFF" w:usb1="C000247B" w:usb2="00000009" w:usb3="00000000" w:csb0="000001FF" w:csb1="00000000"/>
+  </w:font>
+  <w:font w:name="Calibri Light">
+    <w:panose1 w:val="020F0302020204030204"/>
+    <w:charset w:val="00"/>
+    <w:family w:val="swiss"/>
+    <w:pitch w:val="variable"/>
+    <w:sig w:usb0="E4002EFF" w:usb1="C000247B" w:usb2="00000009" w:usb3="00000000" w:csb0="000001FF" w:csb1="00000000"/>
+  </w:font>
+</w:fonts>
+</file>
+
+<file path=word/glossary/settings.xml><?xml version="1.0" encoding="utf-8"?>
+<w:settings xmlns:mc="http://schemas.openxmlformats.org/markup-compatibility/2006" xmlns:o="urn:schemas-microsoft-com:office:office" xmlns:r="http://schemas.openxmlformats.org/officeDocument/2006/relationships" xmlns:m="http://schemas.openxmlformats.org/officeDocument/2006/math" xmlns:v="urn:schemas-microsoft-com:vml" xmlns:w10="urn:schemas-microsoft-com:office:word" xmlns:w="http://schemas.openxmlformats.org/wordprocessingml/2006/main" xmlns:w14="http://schemas.microsoft.com/office/word/2010/wordml" xmlns:w15="http://schemas.microsoft.com/office/word/2012/wordml" xmlns:w16cex="http://schemas.microsoft.com/office/word/2018/wordml/cex" xmlns:w16cid="http://schemas.microsoft.com/office/word/2016/wordml/cid" xmlns:w16="http://schemas.microsoft.com/office/word/2018/wordml" xmlns:w16sdtdh="http://schemas.microsoft.com/office/word/2020/wordml/sdtdatahash" xmlns:w16se="http://schemas.microsoft.com/office/word/2015/wordml/symex" xmlns:sl="http://schemas.openxmlformats.org/schemaLibrary/2006/main" mc:Ignorable="w14 w15 w16se w16cid w16 w16cex w16sdtdh">
+  <w:view w:val="normal"/>
+  <w:defaultTabStop w:val="720"/>
+  <w:characterSpacingControl w:val="doNotCompress"/>
+  <w:compat>
+    <w:useFELayout/>
+    <w:compatSetting w:name="compatibilityMode" w:uri="http://schemas.microsoft.com/office/word" w:val="15"/>
+    <w:compatSetting w:name="overrideTableStyleFontSizeAndJustification" w:uri="http://schemas.microsoft.com/office/word" w:val="1"/>
+    <w:compatSetting w:name="enableOpenTypeFeatures" w:uri="http://schemas.microsoft.com/office/word" w:val="1"/>
+    <w:compatSetting w:name="doNotFlipMirrorIndents" w:uri="http://schemas.microsoft.com/office/word" w:val="1"/>
+    <w:compatSetting w:name="differentiateMultirowTableHeaders" w:uri="http://schemas.microsoft.com/office/word" w:val="1"/>
+    <w:compatSetting w:name="useWord2013TrackBottomHyphenation" w:uri="http://schemas.microsoft.com/office/word" w:val="0"/>
+  </w:compat>
+  <w:rsids>
+    <w:rsidRoot w:val="00513DEA"/>
+    <w:rsid w:val="00513DEA"/>
+    <w:rsid w:val="00700309"/>
+  </w:rsids>
+  <m:mathPr>
+    <m:mathFont m:val="Cambria Math"/>
+    <m:brkBin m:val="before"/>
+    <m:brkBinSub m:val="--"/>
+    <m:smallFrac m:val="0"/>
+    <m:dispDef/>
+    <m:lMargin m:val="0"/>
+    <m:rMargin m:val="0"/>
+    <m:defJc m:val="centerGroup"/>
+    <m:wrapIndent m:val="1440"/>
+    <m:intLim m:val="subSup"/>
+    <m:naryLim m:val="undOvr"/>
+  </m:mathPr>
+  <w:themeFontLang w:val="en-AU"/>
+  <w:clrSchemeMapping w:bg1="light1" w:t1="dark1" w:bg2="light2" w:t2="dark2" w:accent1="accent1" w:accent2="accent2" w:accent3="accent3" w:accent4="accent4" w:accent5="accent5" w:accent6="accent6" w:hyperlink="hyperlink" w:followedHyperlink="followedHyperlink"/>
+  <w:decimalSymbol w:val="."/>
+  <w:listSeparator w:val=","/>
+  <w15:chartTrackingRefBased/>
+</w:settings>
+</file>
+
+<file path=word/glossary/styles.xml><?xml version="1.0" encoding="utf-8"?>
+<w:styles xmlns:mc="http://schemas.openxmlformats.org/markup-compatibility/2006" xmlns:r="http://schemas.openxmlformats.org/officeDocument/2006/relationships" xmlns:w="http://schemas.openxmlformats.org/wordprocessingml/2006/main" xmlns:w14="http://schemas.microsoft.com/office/word/2010/wordml" xmlns:w15="http://schemas.microsoft.com/office/word/2012/wordml" xmlns:w16cex="http://schemas.microsoft.com/office/word/2018/wordml/cex" xmlns:w16cid="http://schemas.microsoft.com/office/word/2016/wordml/cid" xmlns:w16="http://schemas.microsoft.com/office/word/2018/wordml" xmlns:w16sdtdh="http://schemas.microsoft.com/office/word/2020/wordml/sdtdatahash" xmlns:w16se="http://schemas.microsoft.com/office/word/2015/wordml/symex" mc:Ignorable="w14 w15 w16se w16cid w16 w16cex w16sdtdh">
+  <w:docDefaults>
+    <w:rPrDefault>
+      <w:rPr>
+        <w:rFonts w:asciiTheme="minorHAnsi" w:eastAsiaTheme="minorEastAsia" w:hAnsiTheme="minorHAnsi" w:cstheme="minorBidi"/>
+        <w:kern w:val="2"/>
+        <w:sz w:val="22"/>
+        <w:szCs w:val="22"/>
+        <w:lang w:val="en-AU" w:eastAsia="en-AU" w:bidi="ar-SA"/>
+        <w14:ligatures w14:val="standardContextual"/>
+      </w:rPr>
+    </w:rPrDefault>
+    <w:pPrDefault>
+      <w:pPr>
+        <w:spacing w:after="160" w:line="259" w:lineRule="auto"/>
+      </w:pPr>
+    </w:pPrDefault>
+  </w:docDefaults>
+  <w:latentStyles w:defLockedState="0" w:defUIPriority="99" w:defSemiHidden="0" w:defUnhideWhenUsed="0" w:defQFormat="0" w:count="376">
+    <w:lsdException w:name="Normal" w:uiPriority="0" w:qFormat="1"/>
+    <w:lsdException w:name="heading 1" w:uiPriority="9" w:qFormat="1"/>
+    <w:lsdException w:name="heading 2" w:semiHidden="1" w:uiPriority="9" w:unhideWhenUsed="1" w:qFormat="1"/>
+    <w:lsdException w:name="heading 3" w:semiHidden="1" w:uiPriority="9" w:unhideWhenUsed="1" w:qFormat="1"/>
+    <w:lsdException w:name="heading 4" w:semiHidden="1" w:uiPriority="9" w:unhideWhenUsed="1" w:qFormat="1"/>
+    <w:lsdException w:name="heading 5" w:semiHidden="1" w:uiPriority="9" w:unhideWhenUsed="1" w:qFormat="1"/>
+    <w:lsdException w:name="heading 6" w:semiHidden="1" w:uiPriority="9" w:unhideWhenUsed="1" w:qFormat="1"/>
+    <w:lsdException w:name="heading 7" w:semiHidden="1" w:uiPriority="9" w:unhideWhenUsed="1" w:qFormat="1"/>
+    <w:lsdException w:name="heading 8" w:semiHidden="1" w:uiPriority="9" w:unhideWhenUsed="1" w:qFormat="1"/>
+    <w:lsdException w:name="heading 9" w:semiHidden="1" w:uiPriority="9" w:unhideWhenUsed="1" w:qFormat="1"/>
+    <w:lsdException w:name="index 1" w:semiHidden="1" w:unhideWhenUsed="1"/>
+    <w:lsdException w:name="index 2" w:semiHidden="1" w:unhideWhenUsed="1"/>
+    <w:lsdException w:name="index 3" w:semiHidden="1" w:unhideWhenUsed="1"/>
+    <w:lsdException w:name="index 4" w:semiHidden="1" w:unhideWhenUsed="1"/>
+    <w:lsdException w:name="index 5" w:semiHidden="1" w:unhideWhenUsed="1"/>
+    <w:lsdException w:name="index 6" w:semiHidden="1" w:unhideWhenUsed="1"/>
+    <w:lsdException w:name="index 7" w:semiHidden="1" w:unhideWhenUsed="1"/>
+    <w:lsdException w:name="index 8" w:semiHidden="1" w:unhideWhenUsed="1"/>
+    <w:lsdException w:name="index 9" w:semiHidden="1" w:unhideWhenUsed="1"/>
+    <w:lsdException w:name="toc 1" w:semiHidden="1" w:uiPriority="39" w:unhideWhenUsed="1"/>
+    <w:lsdException w:name="toc 2" w:semiHidden="1" w:uiPriority="39" w:unhideWhenUsed="1"/>
+    <w:lsdException w:name="toc 3" w:semiHidden="1" w:uiPriority="39" w:unhideWhenUsed="1"/>
+    <w:lsdException w:name="toc 4" w:semiHidden="1" w:uiPriority="39" w:unhideWhenUsed="1"/>
+    <w:lsdException w:name="toc 5" w:semiHidden="1" w:uiPriority="39" w:unhideWhenUsed="1"/>
+    <w:lsdException w:name="toc 6" w:semiHidden="1" w:uiPriority="39" w:unhideWhenUsed="1"/>
+    <w:lsdException w:name="toc 7" w:semiHidden="1" w:uiPriority="39" w:unhideWhenUsed="1"/>
+    <w:lsdException w:name="toc 8" w:semiHidden="1" w:uiPriority="39" w:unhideWhenUsed="1"/>
+    <w:lsdException w:name="toc 9" w:semiHidden="1" w:uiPriority="39" w:unhideWhenUsed="1"/>
+    <w:lsdException w:name="Normal Indent" w:semiHidden="1" w:unhideWhenUsed="1"/>
+    <w:lsdException w:name="footnote text" w:semiHidden="1" w:unhideWhenUsed="1"/>
+    <w:lsdException w:name="annotation text" w:semiHidden="1" w:unhideWhenUsed="1"/>
+    <w:lsdException w:name="header" w:semiHidden="1" w:unhideWhenUsed="1"/>
+    <w:lsdException w:name="footer" w:semiHidden="1" w:unhideWhenUsed="1"/>
+    <w:lsdException w:name="index heading" w:semiHidden="1" w:unhideWhenUsed="1"/>
+    <w:lsdException w:name="caption" w:semiHidden="1" w:uiPriority="35" w:unhideWhenUsed="1" w:qFormat="1"/>
+    <w:lsdException w:name="table of figures" w:semiHidden="1" w:unhideWhenUsed="1"/>
+    <w:lsdException w:name="envelope address" w:semiHidden="1" w:unhideWhenUsed="1"/>
+    <w:lsdException w:name="envelope return" w:semiHidden="1" w:unhideWhenUsed="1"/>
+    <w:lsdException w:name="footnote reference" w:semiHidden="1" w:unhideWhenUsed="1"/>
+    <w:lsdException w:name="annotation reference" w:semiHidden="1" w:unhideWhenUsed="1"/>
+    <w:lsdException w:name="line number" w:semiHidden="1" w:unhideWhenUsed="1"/>
+    <w:lsdException w:name="page number" w:semiHidden="1" w:unhideWhenUsed="1"/>
+    <w:lsdException w:name="endnote reference" w:semiHidden="1" w:unhideWhenUsed="1"/>
+    <w:lsdException w:name="endnote text" w:semiHidden="1" w:unhideWhenUsed="1"/>
+    <w:lsdException w:name="table of authorities" w:semiHidden="1" w:unhideWhenUsed="1"/>
+    <w:lsdException w:name="macro" w:semiHidden="1" w:unhideWhenUsed="1"/>
+    <w:lsdException w:name="toa heading" w:semiHidden="1" w:unhideWhenUsed="1"/>
+    <w:lsdException w:name="List" w:semiHidden="1" w:unhideWhenUsed="1"/>
+    <w:lsdException w:name="List Bullet" w:semiHidden="1" w:unhideWhenUsed="1"/>
+    <w:lsdException w:name="List Number" w:semiHidden="1" w:unhideWhenUsed="1"/>
+    <w:lsdException w:name="List 2" w:semiHidden="1" w:unhideWhenUsed="1"/>
+    <w:lsdException w:name="List 3" w:semiHidden="1" w:unhideWhenUsed="1"/>
+    <w:lsdException w:name="List 4" w:semiHidden="1" w:unhideWhenUsed="1"/>
+    <w:lsdException w:name="List 5" w:semiHidden="1" w:unhideWhenUsed="1"/>
+    <w:lsdException w:name="List Bullet 2" w:semiHidden="1" w:unhideWhenUsed="1"/>
+    <w:lsdException w:name="List Bullet 3" w:semiHidden="1" w:unhideWhenUsed="1"/>
+    <w:lsdException w:name="List Bullet 4" w:semiHidden="1" w:unhideWhenUsed="1"/>
+    <w:lsdException w:name="List Bullet 5" w:semiHidden="1" w:unhideWhenUsed="1"/>
+    <w:lsdException w:name="List Number 2" w:semiHidden="1" w:unhideWhenUsed="1"/>
+    <w:lsdException w:name="List Number 3" w:semiHidden="1" w:unhideWhenUsed="1"/>
+    <w:lsdException w:name="List Number 4" w:semiHidden="1" w:unhideWhenUsed="1"/>
+    <w:lsdException w:name="List Number 5" w:semiHidden="1" w:unhideWhenUsed="1"/>
+    <w:lsdException w:name="Title" w:uiPriority="10" w:qFormat="1"/>
+    <w:lsdException w:name="Closing" w:semiHidden="1" w:unhideWhenUsed="1"/>
+    <w:lsdException w:name="Signature" w:semiHidden="1" w:unhideWhenUsed="1"/>
+    <w:lsdException w:name="Default Paragraph Font" w:semiHidden="1" w:uiPriority="1" w:unhideWhenUsed="1"/>
+    <w:lsdException w:name="Body Text" w:semiHidden="1" w:unhideWhenUsed="1"/>
+    <w:lsdException w:name="Body Text Indent" w:semiHidden="1" w:unhideWhenUsed="1"/>
+    <w:lsdException w:name="List Continue" w:semiHidden="1" w:unhideWhenUsed="1"/>
+    <w:lsdException w:name="List Continue 2" w:semiHidden="1" w:unhideWhenUsed="1"/>
+    <w:lsdException w:name="List Continue 3" w:semiHidden="1" w:unhideWhenUsed="1"/>
+    <w:lsdException w:name="List Continue 4" w:semiHidden="1" w:unhideWhenUsed="1"/>
+    <w:lsdException w:name="List Continue 5" w:semiHidden="1" w:unhideWhenUsed="1"/>
+    <w:lsdException w:name="Message Header" w:semiHidden="1" w:unhideWhenUsed="1"/>
+    <w:lsdException w:name="Subtitle" w:uiPriority="11" w:qFormat="1"/>
+    <w:lsdException w:name="Salutation" w:semiHidden="1" w:unhideWhenUsed="1"/>
+    <w:lsdException w:name="Date" w:semiHidden="1" w:unhideWhenUsed="1"/>
+    <w:lsdException w:name="Body Text First Indent" w:semiHidden="1" w:unhideWhenUsed="1"/>
+    <w:lsdException w:name="Body Text First Indent 2" w:semiHidden="1" w:unhideWhenUsed="1"/>
+    <w:lsdException w:name="Note Heading" w:semiHidden="1" w:unhideWhenUsed="1"/>
+    <w:lsdException w:name="Body Text 2" w:semiHidden="1" w:unhideWhenUsed="1"/>
+    <w:lsdException w:name="Body Text 3" w:semiHidden="1" w:unhideWhenUsed="1"/>
+    <w:lsdException w:name="Body Text Indent 2" w:semiHidden="1" w:unhideWhenUsed="1"/>
+    <w:lsdException w:name="Body Text Indent 3" w:semiHidden="1" w:unhideWhenUsed="1"/>
+    <w:lsdException w:name="Block Text" w:semiHidden="1" w:unhideWhenUsed="1"/>
+    <w:lsdException w:name="Hyperlink" w:semiHidden="1" w:unhideWhenUsed="1"/>
+    <w:lsdException w:name="FollowedHyperlink" w:semiHidden="1" w:unhideWhenUsed="1"/>
+    <w:lsdException w:name="Strong" w:uiPriority="22" w:qFormat="1"/>
+    <w:lsdException w:name="Emphasis" w:uiPriority="20" w:qFormat="1"/>
+    <w:lsdException w:name="Document Map" w:semiHidden="1" w:unhideWhenUsed="1"/>
+    <w:lsdException w:name="Plain Text" w:semiHidden="1" w:unhideWhenUsed="1"/>
+    <w:lsdException w:name="E-mail Signature" w:semiHidden="1" w:unhideWhenUsed="1"/>
+    <w:lsdException w:name="HTML Top of Form" w:semiHidden="1" w:unhideWhenUsed="1"/>
+    <w:lsdException w:name="HTML Bottom of Form" w:semiHidden="1" w:unhideWhenUsed="1"/>
+    <w:lsdException w:name="Normal (Web)" w:semiHidden="1" w:unhideWhenUsed="1"/>
+    <w:lsdException w:name="HTML Acronym" w:semiHidden="1" w:unhideWhenUsed="1"/>
+    <w:lsdException w:name="HTML Address" w:semiHidden="1" w:unhideWhenUsed="1"/>
+    <w:lsdException w:name="HTML Cite" w:semiHidden="1" w:unhideWhenUsed="1"/>
+    <w:lsdException w:name="HTML Code" w:semiHidden="1" w:unhideWhenUsed="1"/>
+    <w:lsdException w:name="HTML Definition" w:semiHidden="1" w:unhideWhenUsed="1"/>
+    <w:lsdException w:name="HTML Keyboard" w:semiHidden="1" w:unhideWhenUsed="1"/>
+    <w:lsdException w:name="HTML Preformatted" w:semiHidden="1" w:unhideWhenUsed="1"/>
+    <w:lsdException w:name="HTML Sample" w:semiHidden="1" w:unhideWhenUsed="1"/>
+    <w:lsdException w:name="HTML Typewriter" w:semiHidden="1" w:unhideWhenUsed="1"/>
+    <w:lsdException w:name="HTML Variable" w:semiHidden="1" w:unhideWhenUsed="1"/>
+    <w:lsdException w:name="Normal Table" w:semiHidden="1" w:unhideWhenUsed="1"/>
+    <w:lsdException w:name="annotation subject" w:semiHidden="1" w:unhideWhenUsed="1"/>
+    <w:lsdException w:name="No List" w:semiHidden="1" w:unhideWhenUsed="1"/>
+    <w:lsdException w:name="Outline List 1" w:semiHidden="1" w:unhideWhenUsed="1"/>
+    <w:lsdException w:name="Outline List 2" w:semiHidden="1" w:unhideWhenUsed="1"/>
+    <w:lsdException w:name="Outline List 3" w:semiHidden="1" w:unhideWhenUsed="1"/>
+    <w:lsdException w:name="Table Simple 1" w:semiHidden="1" w:unhideWhenUsed="1"/>
+    <w:lsdException w:name="Table Simple 2" w:semiHidden="1" w:unhideWhenUsed="1"/>
+    <w:lsdException w:name="Table Simple 3" w:semiHidden="1" w:unhideWhenUsed="1"/>
+    <w:lsdException w:name="Table Classic 1" w:semiHidden="1" w:unhideWhenUsed="1"/>
+    <w:lsdException w:name="Table Classic 2" w:semiHidden="1" w:unhideWhenUsed="1"/>
+    <w:lsdException w:name="Table Classic 3" w:semiHidden="1" w:unhideWhenUsed="1"/>
+    <w:lsdException w:name="Table Classic 4" w:semiHidden="1" w:unhideWhenUsed="1"/>
+    <w:lsdException w:name="Table Colorful 1" w:semiHidden="1" w:unhideWhenUsed="1"/>
+    <w:lsdException w:name="Table Colorful 2" w:semiHidden="1" w:unhideWhenUsed="1"/>
+    <w:lsdException w:name="Table Colorful 3" w:semiHidden="1" w:unhideWhenUsed="1"/>
+    <w:lsdException w:name="Table Columns 1" w:semiHidden="1" w:unhideWhenUsed="1"/>
+    <w:lsdException w:name="Table Columns 2" w:semiHidden="1" w:unhideWhenUsed="1"/>
+    <w:lsdException w:name="Table Columns 3" w:semiHidden="1" w:unhideWhenUsed="1"/>
+    <w:lsdException w:name="Table Columns 4" w:semiHidden="1" w:unhideWhenUsed="1"/>
+    <w:lsdException w:name="Table Columns 5" w:semiHidden="1" w:unhideWhenUsed="1"/>
+    <w:lsdException w:name="Table Grid 1" w:semiHidden="1" w:unhideWhenUsed="1"/>
+    <w:lsdException w:name="Table Grid 2" w:semiHidden="1" w:unhideWhenUsed="1"/>
+    <w:lsdException w:name="Table Grid 3" w:semiHidden="1" w:unhideWhenUsed="1"/>
+    <w:lsdException w:name="Table Grid 4" w:semiHidden="1" w:unhideWhenUsed="1"/>
+    <w:lsdException w:name="Table Grid 5" w:semiHidden="1" w:unhideWhenUsed="1"/>
+    <w:lsdException w:name="Table Grid 6" w:semiHidden="1" w:unhideWhenUsed="1"/>
+    <w:lsdException w:name="Table Grid 7" w:semiHidden="1" w:unhideWhenUsed="1"/>
+    <w:lsdException w:name="Table Grid 8" w:semiHidden="1" w:unhideWhenUsed="1"/>
+    <w:lsdException w:name="Table List 1" w:semiHidden="1" w:unhideWhenUsed="1"/>
+    <w:lsdException w:name="Table List 2" w:semiHidden="1" w:unhideWhenUsed="1"/>
+    <w:lsdException w:name="Table List 3" w:semiHidden="1" w:unhideWhenUsed="1"/>
+    <w:lsdException w:name="Table List 4" w:semiHidden="1" w:unhideWhenUsed="1"/>
+    <w:lsdException w:name="Table List 5" w:semiHidden="1" w:unhideWhenUsed="1"/>
+    <w:lsdException w:name="Table List 6" w:semiHidden="1" w:unhideWhenUsed="1"/>
+    <w:lsdException w:name="Table List 7" w:semiHidden="1" w:unhideWhenUsed="1"/>
+    <w:lsdException w:name="Table List 8" w:semiHidden="1" w:unhideWhenUsed="1"/>
+    <w:lsdException w:name="Table 3D effects 1" w:semiHidden="1" w:unhideWhenUsed="1"/>
+    <w:lsdException w:name="Table 3D effects 2" w:semiHidden="1" w:unhideWhenUsed="1"/>
+    <w:lsdException w:name="Table 3D effects 3" w:semiHidden="1" w:unhideWhenUsed="1"/>
+    <w:lsdException w:name="Table Contemporary" w:semiHidden="1" w:unhideWhenUsed="1"/>
+    <w:lsdException w:name="Table Elegant" w:semiHidden="1" w:unhideWhenUsed="1"/>
+    <w:lsdException w:name="Table Professional" w:semiHidden="1" w:unhideWhenUsed="1"/>
+    <w:lsdException w:name="Table Subtle 1" w:semiHidden="1" w:unhideWhenUsed="1"/>
+    <w:lsdException w:name="Table Subtle 2" w:semiHidden="1" w:unhideWhenUsed="1"/>
+    <w:lsdException w:name="Table Web 1" w:semiHidden="1" w:unhideWhenUsed="1"/>
+    <w:lsdException w:name="Table Web 2" w:semiHidden="1" w:unhideWhenUsed="1"/>
+    <w:lsdException w:name="Table Web 3" w:semiHidden="1" w:unhideWhenUsed="1"/>
+    <w:lsdException w:name="Balloon Text" w:semiHidden="1" w:unhideWhenUsed="1"/>
+    <w:lsdException w:name="Table Grid" w:uiPriority="39"/>
+    <w:lsdException w:name="Table Theme" w:semiHidden="1" w:unhideWhenUsed="1"/>
+    <w:lsdException w:name="Placeholder Text" w:semiHidden="1"/>
+    <w:lsdException w:name="No Spacing" w:uiPriority="1" w:qFormat="1"/>
+    <w:lsdException w:name="Light Shading" w:uiPriority="60"/>
+    <w:lsdException w:name="Light List" w:uiPriority="61"/>
+    <w:lsdException w:name="Light Grid" w:uiPriority="62"/>
+    <w:lsdException w:name="Medium Shading 1" w:uiPriority="63"/>
+    <w:lsdException w:name="Medium Shading 2" w:uiPriority="64"/>
+    <w:lsdException w:name="Medium List 1" w:uiPriority="65"/>
+    <w:lsdException w:name="Medium List 2" w:uiPriority="66"/>
+    <w:lsdException w:name="Medium Grid 1" w:uiPriority="67"/>
+    <w:lsdException w:name="Medium Grid 2" w:uiPriority="68"/>
+    <w:lsdException w:name="Medium Grid 3" w:uiPriority="69"/>
+    <w:lsdException w:name="Dark List" w:uiPriority="70"/>
+    <w:lsdException w:name="Colorful Shading" w:uiPriority="71"/>
+    <w:lsdException w:name="Colorful List" w:uiPriority="72"/>
+    <w:lsdException w:name="Colorful Grid" w:uiPriority="73"/>
+    <w:lsdException w:name="Light Shading Accent 1" w:uiPriority="60"/>
+    <w:lsdException w:name="Light List Accent 1" w:uiPriority="61"/>
+    <w:lsdException w:name="Light Grid Accent 1" w:uiPriority="62"/>
+    <w:lsdException w:name="Medium Shading 1 Accent 1" w:uiPriority="63"/>
+    <w:lsdException w:name="Medium Shading 2 Accent 1" w:uiPriority="64"/>
+    <w:lsdException w:name="Medium List 1 Accent 1" w:uiPriority="65"/>
+    <w:lsdException w:name="Revision" w:semiHidden="1"/>
+    <w:lsdException w:name="List Paragraph" w:uiPriority="34" w:qFormat="1"/>
+    <w:lsdException w:name="Quote" w:uiPriority="29" w:qFormat="1"/>
+    <w:lsdException w:name="Intense Quote" w:uiPriority="30" w:qFormat="1"/>
+    <w:lsdException w:name="Medium List 2 Accent 1" w:uiPriority="66"/>
+    <w:lsdException w:name="Medium Grid 1 Accent 1" w:uiPriority="67"/>
+    <w:lsdException w:name="Medium Grid 2 Accent 1" w:uiPriority="68"/>
+    <w:lsdException w:name="Medium Grid 3 Accent 1" w:uiPriority="69"/>
+    <w:lsdException w:name="Dark List Accent 1" w:uiPriority="70"/>
+    <w:lsdException w:name="Colorful Shading Accent 1" w:uiPriority="71"/>
+    <w:lsdException w:name="Colorful List Accent 1" w:uiPriority="72"/>
+    <w:lsdException w:name="Colorful Grid Accent 1" w:uiPriority="73"/>
+    <w:lsdException w:name="Light Shading Accent 2" w:uiPriority="60"/>
+    <w:lsdException w:name="Light List Accent 2" w:uiPriority="61"/>
+    <w:lsdException w:name="Light Grid Accent 2" w:uiPriority="62"/>
+    <w:lsdException w:name="Medium Shading 1 Accent 2" w:uiPriority="63"/>
+    <w:lsdException w:name="Medium Shading 2 Accent 2" w:uiPriority="64"/>
+    <w:lsdException w:name="Medium List 1 Accent 2" w:uiPriority="65"/>
+    <w:lsdException w:name="Medium List 2 Accent 2" w:uiPriority="66"/>
+    <w:lsdException w:name="Medium Grid 1 Accent 2" w:uiPriority="67"/>
+    <w:lsdException w:name="Medium Grid 2 Accent 2" w:uiPriority="68"/>
+    <w:lsdException w:name="Medium Grid 3 Accent 2" w:uiPriority="69"/>
+    <w:lsdException w:name="Dark List Accent 2" w:uiPriority="70"/>
+    <w:lsdException w:name="Colorful Shading Accent 2" w:uiPriority="71"/>
+    <w:lsdException w:name="Colorful List Accent 2" w:uiPriority="72"/>
+    <w:lsdException w:name="Colorful Grid Accent 2" w:uiPriority="73"/>
+    <w:lsdException w:name="Light Shading Accent 3" w:uiPriority="60"/>
+    <w:lsdException w:name="Light List Accent 3" w:uiPriority="61"/>
+    <w:lsdException w:name="Light Grid Accent 3" w:uiPriority="62"/>
+    <w:lsdException w:name="Medium Shading 1 Accent 3" w:uiPriority="63"/>
+    <w:lsdException w:name="Medium Shading 2 Accent 3" w:uiPriority="64"/>
+    <w:lsdException w:name="Medium List 1 Accent 3" w:uiPriority="65"/>
+    <w:lsdException w:name="Medium List 2 Accent 3" w:uiPriority="66"/>
+    <w:lsdException w:name="Medium Grid 1 Accent 3" w:uiPriority="67"/>
+    <w:lsdException w:name="Medium Grid 2 Accent 3" w:uiPriority="68"/>
+    <w:lsdException w:name="Medium Grid 3 Accent 3" w:uiPriority="69"/>
+    <w:lsdException w:name="Dark List Accent 3" w:uiPriority="70"/>
+    <w:lsdException w:name="Colorful Shading Accent 3" w:uiPriority="71"/>
+    <w:lsdException w:name="Colorful List Accent 3" w:uiPriority="72"/>
+    <w:lsdException w:name="Colorful Grid Accent 3" w:uiPriority="73"/>
+    <w:lsdException w:name="Light Shading Accent 4" w:uiPriority="60"/>
+    <w:lsdException w:name="Light List Accent 4" w:uiPriority="61"/>
+    <w:lsdException w:name="Light Grid Accent 4" w:uiPriority="62"/>
+    <w:lsdException w:name="Medium Shading 1 Accent 4" w:uiPriority="63"/>
+    <w:lsdException w:name="Medium Shading 2 Accent 4" w:uiPriority="64"/>
+    <w:lsdException w:name="Medium List 1 Accent 4" w:uiPriority="65"/>
+    <w:lsdException w:name="Medium List 2 Accent 4" w:uiPriority="66"/>
+    <w:lsdException w:name="Medium Grid 1 Accent 4" w:uiPriority="67"/>
+    <w:lsdException w:name="Medium Grid 2 Accent 4" w:uiPriority="68"/>
+    <w:lsdException w:name="Medium Grid 3 Accent 4" w:uiPriority="69"/>
+    <w:lsdException w:name="Dark List Accent 4" w:uiPriority="70"/>
+    <w:lsdException w:name="Colorful Shading Accent 4" w:uiPriority="71"/>
+    <w:lsdException w:name="Colorful List Accent 4" w:uiPriority="72"/>
+    <w:lsdException w:name="Colorful Grid Accent 4" w:uiPriority="73"/>
+    <w:lsdException w:name="Light Shading Accent 5" w:uiPriority="60"/>
+    <w:lsdException w:name="Light List Accent 5" w:uiPriority="61"/>
+    <w:lsdException w:name="Light Grid Accent 5" w:uiPriority="62"/>
+    <w:lsdException w:name="Medium Shading 1 Accent 5" w:uiPriority="63"/>
+    <w:lsdException w:name="Medium Shading 2 Accent 5" w:uiPriority="64"/>
+    <w:lsdException w:name="Medium List 1 Accent 5" w:uiPriority="65"/>
+    <w:lsdException w:name="Medium List 2 Accent 5" w:uiPriority="66"/>
+    <w:lsdException w:name="Medium Grid 1 Accent 5" w:uiPriority="67"/>
+    <w:lsdException w:name="Medium Grid 2 Accent 5" w:uiPriority="68"/>
+    <w:lsdException w:name="Medium Grid 3 Accent 5" w:uiPriority="69"/>
+    <w:lsdException w:name="Dark List Accent 5" w:uiPriority="70"/>
+    <w:lsdException w:name="Colorful Shading Accent 5" w:uiPriority="71"/>
+    <w:lsdException w:name="Colorful List Accent 5" w:uiPriority="72"/>
+    <w:lsdException w:name="Colorful Grid Accent 5" w:uiPriority="73"/>
+    <w:lsdException w:name="Light Shading Accent 6" w:uiPriority="60"/>
+    <w:lsdException w:name="Light List Accent 6" w:uiPriority="61"/>
+    <w:lsdException w:name="Light Grid Accent 6" w:uiPriority="62"/>
+    <w:lsdException w:name="Medium Shading 1 Accent 6" w:uiPriority="63"/>
+    <w:lsdException w:name="Medium Shading 2 Accent 6" w:uiPriority="64"/>
+    <w:lsdException w:name="Medium List 1 Accent 6" w:uiPriority="65"/>
+    <w:lsdException w:name="Medium List 2 Accent 6" w:uiPriority="66"/>
+    <w:lsdException w:name="Medium Grid 1 Accent 6" w:uiPriority="67"/>
+    <w:lsdException w:name="Medium Grid 2 Accent 6" w:uiPriority="68"/>
+    <w:lsdException w:name="Medium Grid 3 Accent 6" w:uiPriority="69"/>
+    <w:lsdException w:name="Dark List Accent 6" w:uiPriority="70"/>
+    <w:lsdException w:name="Colorful Shading Accent 6" w:uiPriority="71"/>
+    <w:lsdException w:name="Colorful List Accent 6" w:uiPriority="72"/>
+    <w:lsdException w:name="Colorful Grid Accent 6" w:uiPriority="73"/>
+    <w:lsdException w:name="Subtle Emphasis" w:uiPriority="19" w:qFormat="1"/>
+    <w:lsdException w:name="Intense Emphasis" w:uiPriority="21" w:qFormat="1"/>
+    <w:lsdException w:name="Subtle Reference" w:uiPriority="31" w:qFormat="1"/>
+    <w:lsdException w:name="Intense Reference" w:uiPriority="32" w:qFormat="1"/>
+    <w:lsdException w:name="Book Title" w:uiPriority="33" w:qFormat="1"/>
+    <w:lsdException w:name="Bibliography" w:semiHidden="1" w:uiPriority="37" w:unhideWhenUsed="1"/>
+    <w:lsdException w:name="TOC Heading" w:semiHidden="1" w:uiPriority="39" w:unhideWhenUsed="1" w:qFormat="1"/>
+    <w:lsdException w:name="Plain Table 1" w:uiPriority="41"/>
+    <w:lsdException w:name="Plain Table 2" w:uiPriority="42"/>
+    <w:lsdException w:name="Plain Table 3" w:uiPriority="43"/>
+    <w:lsdException w:name="Plain Table 4" w:uiPriority="44"/>
+    <w:lsdException w:name="Plain Table 5" w:uiPriority="45"/>
+    <w:lsdException w:name="Grid Table Light" w:uiPriority="40"/>
+    <w:lsdException w:name="Grid Table 1 Light" w:uiPriority="46"/>
+    <w:lsdException w:name="Grid Table 2" w:uiPriority="47"/>
+    <w:lsdException w:name="Grid Table 3" w:uiPriority="48"/>
+    <w:lsdException w:name="Grid Table 4" w:uiPriority="49"/>
+    <w:lsdException w:name="Grid Table 5 Dark" w:uiPriority="50"/>
+    <w:lsdException w:name="Grid Table 6 Colorful" w:uiPriority="51"/>
+    <w:lsdException w:name="Grid Table 7 Colorful" w:uiPriority="52"/>
+    <w:lsdException w:name="Grid Table 1 Light Accent 1" w:uiPriority="46"/>
+    <w:lsdException w:name="Grid Table 2 Accent 1" w:uiPriority="47"/>
+    <w:lsdException w:name="Grid Table 3 Accent 1" w:uiPriority="48"/>
+    <w:lsdException w:name="Grid Table 4 Accent 1" w:uiPriority="49"/>
+    <w:lsdException w:name="Grid Table 5 Dark Accent 1" w:uiPriority="50"/>
+    <w:lsdException w:name="Grid Table 6 Colorful Accent 1" w:uiPriority="51"/>
+    <w:lsdException w:name="Grid Table 7 Colorful Accent 1" w:uiPriority="52"/>
+    <w:lsdException w:name="Grid Table 1 Light Accent 2" w:uiPriority="46"/>
+    <w:lsdException w:name="Grid Table 2 Accent 2" w:uiPriority="47"/>
+    <w:lsdException w:name="Grid Table 3 Accent 2" w:uiPriority="48"/>
+    <w:lsdException w:name="Grid Table 4 Accent 2" w:uiPriority="49"/>
+    <w:lsdException w:name="Grid Table 5 Dark Accent 2" w:uiPriority="50"/>
+    <w:lsdException w:name="Grid Table 6 Colorful Accent 2" w:uiPriority="51"/>
+    <w:lsdException w:name="Grid Table 7 Colorful Accent 2" w:uiPriority="52"/>
+    <w:lsdException w:name="Grid Table 1 Light Accent 3" w:uiPriority="46"/>
+    <w:lsdException w:name="Grid Table 2 Accent 3" w:uiPriority="47"/>
+    <w:lsdException w:name="Grid Table 3 Accent 3" w:uiPriority="48"/>
+    <w:lsdException w:name="Grid Table 4 Accent 3" w:uiPriority="49"/>
+    <w:lsdException w:name="Grid Table 5 Dark Accent 3" w:uiPriority="50"/>
+    <w:lsdException w:name="Grid Table 6 Colorful Accent 3" w:uiPriority="51"/>
+    <w:lsdException w:name="Grid Table 7 Colorful Accent 3" w:uiPriority="52"/>
+    <w:lsdException w:name="Grid Table 1 Light Accent 4" w:uiPriority="46"/>
+    <w:lsdException w:name="Grid Table 2 Accent 4" w:uiPriority="47"/>
+    <w:lsdException w:name="Grid Table 3 Accent 4" w:uiPriority="48"/>
+    <w:lsdException w:name="Grid Table 4 Accent 4" w:uiPriority="49"/>
+    <w:lsdException w:name="Grid Table 5 Dark Accent 4" w:uiPriority="50"/>
+    <w:lsdException w:name="Grid Table 6 Colorful Accent 4" w:uiPriority="51"/>
+    <w:lsdException w:name="Grid Table 7 Colorful Accent 4" w:uiPriority="52"/>
+    <w:lsdException w:name="Grid Table 1 Light Accent 5" w:uiPriority="46"/>
+    <w:lsdException w:name="Grid Table 2 Accent 5" w:uiPriority="47"/>
+    <w:lsdException w:name="Grid Table 3 Accent 5" w:uiPriority="48"/>
+    <w:lsdException w:name="Grid Table 4 Accent 5" w:uiPriority="49"/>
+    <w:lsdException w:name="Grid Table 5 Dark Accent 5" w:uiPriority="50"/>
+    <w:lsdException w:name="Grid Table 6 Colorful Accent 5" w:uiPriority="51"/>
+    <w:lsdException w:name="Grid Table 7 Colorful Accent 5" w:uiPriority="52"/>
+    <w:lsdException w:name="Grid Table 1 Light Accent 6" w:uiPriority="46"/>
+    <w:lsdException w:name="Grid Table 2 Accent 6" w:uiPriority="47"/>
+    <w:lsdException w:name="Grid Table 3 Accent 6" w:uiPriority="48"/>
+    <w:lsdException w:name="Grid Table 4 Accent 6" w:uiPriority="49"/>
+    <w:lsdException w:name="Grid Table 5 Dark Accent 6" w:uiPriority="50"/>
+    <w:lsdException w:name="Grid Table 6 Colorful Accent 6" w:uiPriority="51"/>
+    <w:lsdException w:name="Grid Table 7 Colorful Accent 6" w:uiPriority="52"/>
+    <w:lsdException w:name="List Table 1 Light" w:uiPriority="46"/>
+    <w:lsdException w:name="List Table 2" w:uiPriority="47"/>
+    <w:lsdException w:name="List Table 3" w:uiPriority="48"/>
+    <w:lsdException w:name="List Table 4" w:uiPriority="49"/>
+    <w:lsdException w:name="List Table 5 Dark" w:uiPriority="50"/>
+    <w:lsdException w:name="List Table 6 Colorful" w:uiPriority="51"/>
+    <w:lsdException w:name="List Table 7 Colorful" w:uiPriority="52"/>
+    <w:lsdException w:name="List Table 1 Light Accent 1" w:uiPriority="46"/>
+    <w:lsdException w:name="List Table 2 Accent 1" w:uiPriority="47"/>
+    <w:lsdException w:name="List Table 3 Accent 1" w:uiPriority="48"/>
+    <w:lsdException w:name="List Table 4 Accent 1" w:uiPriority="49"/>
+    <w:lsdException w:name="List Table 5 Dark Accent 1" w:uiPriority="50"/>
+    <w:lsdException w:name="List Table 6 Colorful Accent 1" w:uiPriority="51"/>
+    <w:lsdException w:name="List Table 7 Colorful Accent 1" w:uiPriority="52"/>
+    <w:lsdException w:name="List Table 1 Light Accent 2" w:uiPriority="46"/>
+    <w:lsdException w:name="List Table 2 Accent 2" w:uiPriority="47"/>
+    <w:lsdException w:name="List Table 3 Accent 2" w:uiPriority="48"/>
+    <w:lsdException w:name="List Table 4 Accent 2" w:uiPriority="49"/>
+    <w:lsdException w:name="List Table 5 Dark Accent 2" w:uiPriority="50"/>
+    <w:lsdException w:name="List Table 6 Colorful Accent 2" w:uiPriority="51"/>
+    <w:lsdException w:name="List Table 7 Colorful Accent 2" w:uiPriority="52"/>
+    <w:lsdException w:name="List Table 1 Light Accent 3" w:uiPriority="46"/>
+    <w:lsdException w:name="List Table 2 Accent 3" w:uiPriority="47"/>
+    <w:lsdException w:name="List Table 3 Accent 3" w:uiPriority="48"/>
+    <w:lsdException w:name="List Table 4 Accent 3" w:uiPriority="49"/>
+    <w:lsdException w:name="List Table 5 Dark Accent 3" w:uiPriority="50"/>
+    <w:lsdException w:name="List Table 6 Colorful Accent 3" w:uiPriority="51"/>
+    <w:lsdException w:name="List Table 7 Colorful Accent 3" w:uiPriority="52"/>
+    <w:lsdException w:name="List Table 1 Light Accent 4" w:uiPriority="46"/>
+    <w:lsdException w:name="List Table 2 Accent 4" w:uiPriority="47"/>
+    <w:lsdException w:name="List Table 3 Accent 4" w:uiPriority="48"/>
+    <w:lsdException w:name="List Table 4 Accent 4" w:uiPriority="49"/>
+    <w:lsdException w:name="List Table 5 Dark Accent 4" w:uiPriority="50"/>
+    <w:lsdException w:name="List Table 6 Colorful Accent 4" w:uiPriority="51"/>
+    <w:lsdException w:name="List Table 7 Colorful Accent 4" w:uiPriority="52"/>
+    <w:lsdException w:name="List Table 1 Light Accent 5" w:uiPriority="46"/>
+    <w:lsdException w:name="List Table 2 Accent 5" w:uiPriority="47"/>
+    <w:lsdException w:name="List Table 3 Accent 5" w:uiPriority="48"/>
+    <w:lsdException w:name="List Table 4 Accent 5" w:uiPriority="49"/>
+    <w:lsdException w:name="List Table 5 Dark Accent 5" w:uiPriority="50"/>
+    <w:lsdException w:name="List Table 6 Colorful Accent 5" w:uiPriority="51"/>
+    <w:lsdException w:name="List Table 7 Colorful Accent 5" w:uiPriority="52"/>
+    <w:lsdException w:name="List Table 1 Light Accent 6" w:uiPriority="46"/>
+    <w:lsdException w:name="List Table 2 Accent 6" w:uiPriority="47"/>
+    <w:lsdException w:name="List Table 3 Accent 6" w:uiPriority="48"/>
+    <w:lsdException w:name="List Table 4 Accent 6" w:uiPriority="49"/>
+    <w:lsdException w:name="List Table 5 Dark Accent 6" w:uiPriority="50"/>
+    <w:lsdException w:name="List Table 6 Colorful Accent 6" w:uiPriority="51"/>
+    <w:lsdException w:name="List Table 7 Colorful Accent 6" w:uiPriority="52"/>
+    <w:lsdException w:name="Mention" w:semiHidden="1" w:unhideWhenUsed="1"/>
+    <w:lsdException w:name="Smart Hyperlink" w:semiHidden="1" w:unhideWhenUsed="1"/>
+    <w:lsdException w:name="Hashtag" w:semiHidden="1" w:unhideWhenUsed="1"/>
+    <w:lsdException w:name="Unresolved Mention" w:semiHidden="1" w:unhideWhenUsed="1"/>
+    <w:lsdException w:name="Smart Link" w:semiHidden="1" w:unhideWhenUsed="1"/>
+  </w:latentStyles>
+  <w:style w:type="paragraph" w:default="1" w:styleId="Normal">
+    <w:name w:val="Normal"/>
+    <w:qFormat/>
+  </w:style>
+  <w:style w:type="character" w:default="1" w:styleId="DefaultParagraphFont">
+    <w:name w:val="Default Paragraph Font"/>
+    <w:uiPriority w:val="1"/>
+    <w:semiHidden/>
+    <w:unhideWhenUsed/>
+  </w:style>
+  <w:style w:type="table" w:default="1" w:styleId="TableNormal">
+    <w:name w:val="Normal Table"/>
+    <w:uiPriority w:val="99"/>
+    <w:semiHidden/>
+    <w:unhideWhenUsed/>
+    <w:tblPr>
+      <w:tblInd w:w="0" w:type="dxa"/>
+      <w:tblCellMar>
+        <w:top w:w="0" w:type="dxa"/>
+        <w:left w:w="108" w:type="dxa"/>
+        <w:bottom w:w="0" w:type="dxa"/>
+        <w:right w:w="108" w:type="dxa"/>
+      </w:tblCellMar>
+    </w:tblPr>
+  </w:style>
+  <w:style w:type="numbering" w:default="1" w:styleId="NoList">
+    <w:name w:val="No List"/>
+    <w:uiPriority w:val="99"/>
+    <w:semiHidden/>
+    <w:unhideWhenUsed/>
+  </w:style>
+  <w:style w:type="character" w:styleId="PlaceholderText">
+    <w:name w:val="Placeholder Text"/>
+    <w:basedOn w:val="DefaultParagraphFont"/>
+    <w:uiPriority w:val="99"/>
+    <w:semiHidden/>
+    <w:rsid w:val="00513DEA"/>
+    <w:rPr>
+      <w:color w:val="666666"/>
+    </w:rPr>
+  </w:style>
+</w:styles>
+</file>
+
+<file path=word/glossary/webSettings.xml><?xml version="1.0" encoding="utf-8"?>
+<w:webSettings xmlns:mc="http://schemas.openxmlformats.org/markup-compatibility/2006" xmlns:r="http://schemas.openxmlformats.org/officeDocument/2006/relationships" xmlns:w="http://schemas.openxmlformats.org/wordprocessingml/2006/main" xmlns:w14="http://schemas.microsoft.com/office/word/2010/wordml" xmlns:w15="http://schemas.microsoft.com/office/word/2012/wordml" xmlns:w16cex="http://schemas.microsoft.com/office/word/2018/wordml/cex" xmlns:w16cid="http://schemas.microsoft.com/office/word/2016/wordml/cid" xmlns:w16="http://schemas.microsoft.com/office/word/2018/wordml" xmlns:w16sdtdh="http://schemas.microsoft.com/office/word/2020/wordml/sdtdatahash" xmlns:w16se="http://schemas.microsoft.com/office/word/2015/wordml/symex" mc:Ignorable="w14 w15 w16se w16cid w16 w16cex w16sdtdh">
+  <w:optimizeForBrowser/>
+  <w:allowPNG/>
+</w:webSettings>
 </file>
 
 <file path=word/theme/theme1.xml><?xml version="1.0" encoding="utf-8"?>

</xml_diff>

<commit_message>
Fix time span for Coles
</commit_message>
<xml_diff>
--- a/J_Hoeks.docx
+++ b/J_Hoeks.docx
@@ -263,7 +263,19 @@
         <w:rPr>
           <w:rFonts w:eastAsia="Times New Roman"/>
         </w:rPr>
-        <w:t>2 years, 4 months</w:t>
+        <w:t xml:space="preserve">2 years, </w:t>
+      </w:r>
+      <w:r>
+        <w:rPr>
+          <w:rFonts w:eastAsia="Times New Roman"/>
+        </w:rPr>
+        <w:t>6</w:t>
+      </w:r>
+      <w:r>
+        <w:rPr>
+          <w:rFonts w:eastAsia="Times New Roman"/>
+        </w:rPr>
+        <w:t xml:space="preserve"> months</w:t>
       </w:r>
       <w:r>
         <w:rPr>
@@ -2899,6 +2911,7 @@
   <w:style w:type="character" w:default="1" w:styleId="DefaultParagraphFont">
     <w:name w:val="Default Paragraph Font"/>
     <w:uiPriority w:val="1"/>
+    <w:semiHidden/>
     <w:unhideWhenUsed/>
   </w:style>
   <w:style w:type="table" w:default="1" w:styleId="TableNormal">
@@ -3268,6 +3281,8 @@
   </w:compat>
   <w:rsids>
     <w:rsidRoot w:val="00513DEA"/>
+    <w:rsid w:val="00133589"/>
+    <w:rsid w:val="003B0DAC"/>
     <w:rsid w:val="00513DEA"/>
     <w:rsid w:val="00700309"/>
   </w:rsids>

</xml_diff>